<commit_message>
-Creación y agregado del documento: Resumen de Reunion.
-Actualización y completado de secciones de los siguientes documentos:

Arquitectura del Sistema, Modelo de Diseño y Seguimiento Documentación.
</commit_message>
<xml_diff>
--- a/Elaboración/Arquitectura del Sistema.docx
+++ b/Elaboración/Arquitectura del Sistema.docx
@@ -3539,9 +3539,9 @@
         </w:rPr>
         <w:drawing>
           <wp:inline distT="0" distB="0" distL="0" distR="0">
-            <wp:extent cx="5400040" cy="5784787"/>
+            <wp:extent cx="5400040" cy="5775106"/>
             <wp:effectExtent l="19050" t="0" r="0" b="0"/>
-            <wp:docPr id="9" name="Imagen 3" descr="C:\Users\Usuario\Dropbox\Proyecto VASPA\En proceso\Diagramas de caso de uso\Sistema VASPA\Diagrama de Casos de Uso V.1.5.jpg"/>
+            <wp:docPr id="1" name="Imagen 1" descr="C:\xampp\htdocs\vaspa\Elaboración\Diagramas de CU del Sistema VASPA\Diagrama de Casos de Uso V. 1.10.jpg"/>
             <wp:cNvGraphicFramePr>
               <a:graphicFrameLocks xmlns:a="http://schemas.openxmlformats.org/drawingml/2006/main" noChangeAspect="1"/>
             </wp:cNvGraphicFramePr>
@@ -3549,7 +3549,7 @@
               <a:graphicData uri="http://schemas.openxmlformats.org/drawingml/2006/picture">
                 <pic:pic xmlns:pic="http://schemas.openxmlformats.org/drawingml/2006/picture">
                   <pic:nvPicPr>
-                    <pic:cNvPr id="0" name="Picture 3" descr="C:\Users\Usuario\Dropbox\Proyecto VASPA\En proceso\Diagramas de caso de uso\Sistema VASPA\Diagrama de Casos de Uso V.1.5.jpg"/>
+                    <pic:cNvPr id="0" name="Picture 1" descr="C:\xampp\htdocs\vaspa\Elaboración\Diagramas de CU del Sistema VASPA\Diagrama de Casos de Uso V. 1.10.jpg"/>
                     <pic:cNvPicPr>
                       <a:picLocks noChangeAspect="1" noChangeArrowheads="1"/>
                     </pic:cNvPicPr>
@@ -3564,7 +3564,7 @@
                   <pic:spPr bwMode="auto">
                     <a:xfrm>
                       <a:off x="0" y="0"/>
-                      <a:ext cx="5400040" cy="5784787"/>
+                      <a:ext cx="5400040" cy="5775106"/>
                     </a:xfrm>
                     <a:prstGeom prst="rect">
                       <a:avLst/>
@@ -4387,20 +4387,17 @@
               <w:ind w:left="720"/>
             </w:pPr>
             <w:r>
-              <w:t xml:space="preserve">Permitir al empleado de Secretaría Académica gestionar los Formularios de los Programas de Asignaturas de la UNPA - UARG </w:t>
+              <w:t xml:space="preserve">Permitir al Profesor gestionar los Formularios de los Programas de Asignaturas de la UNPA - UARG existentes en el sistema, mediante </w:t>
             </w:r>
             <w:r>
               <w:lastRenderedPageBreak/>
-              <w:t>existentes en el sistema, mediante la baja de los mismos.</w:t>
+              <w:t>el ingreso de los datos correspondientes del programa (documento) en el formulario, como por ejemplo (código, nombre asignatura, responsables, contenidos, etc.) y además mediante la modificación de los campos del formulario de un  programa de una determinada asignatura.</w:t>
             </w:r>
           </w:p>
           <w:p>
             <w:pPr>
               <w:ind w:left="720"/>
             </w:pPr>
-            <w:r>
-              <w:t>Permitir al Profesor cargar y modificar datos de los formularios de los programas de las asignaturas de las cuales es responsable en la UNPA – UARG.</w:t>
-            </w:r>
           </w:p>
         </w:tc>
       </w:tr>
@@ -4568,7 +4565,7 @@
               <w:rPr>
                 <w:b/>
               </w:rPr>
-              <w:t>Obtener Asignaturas Pendientes</w:t>
+              <w:t>Seguir Programa</w:t>
             </w:r>
           </w:p>
         </w:tc>
@@ -4614,21 +4611,14 @@
           <w:p>
             <w:pPr>
               <w:pStyle w:val="PSI-Normal"/>
+              <w:rPr>
+                <w:rFonts w:ascii="Arial Unicode MS" w:hAnsi="Arial Unicode MS" w:cs="Arial Unicode MS"/>
+                <w:sz w:val="24"/>
+                <w:szCs w:val="24"/>
+              </w:rPr>
             </w:pPr>
             <w:r>
-              <w:t xml:space="preserve">Permitir al empleado de Secretaría Académica </w:t>
-            </w:r>
-            <w:r>
-              <w:t xml:space="preserve">obtener </w:t>
-            </w:r>
-            <w:r>
-              <w:t xml:space="preserve">un </w:t>
-            </w:r>
-            <w:r>
-              <w:t>listado de las asignaturas, a partir de una carrera seleccionada, en la cuales no se presentaron los programas de acuerdo a un año especifico</w:t>
-            </w:r>
-            <w:r>
-              <w:t>.</w:t>
+              <w:t>Permitir al Empleado Secretaría Académica el seguimiento del programa, para saber dónde y cuantos días se encuentra el programa durante el proceso de firmas.</w:t>
             </w:r>
           </w:p>
         </w:tc>
@@ -4686,7 +4676,7 @@
               <w:rPr>
                 <w:b/>
               </w:rPr>
-              <w:t>Seguir Programa</w:t>
+              <w:t>Subir Programa Firmado</w:t>
             </w:r>
           </w:p>
         </w:tc>
@@ -4731,15 +4721,32 @@
           </w:tcPr>
           <w:p>
             <w:pPr>
-              <w:pStyle w:val="PSI-Normal"/>
-              <w:rPr>
-                <w:rFonts w:ascii="Arial Unicode MS" w:hAnsi="Arial Unicode MS" w:cs="Arial Unicode MS"/>
-                <w:sz w:val="24"/>
-                <w:szCs w:val="24"/>
-              </w:rPr>
+              <w:ind w:left="720"/>
             </w:pPr>
             <w:r>
-              <w:t>Permitir al Empleado Secretaría Académica el seguimiento del programa, para saber dónde y cuantos días se encuentra el programa durante el proceso de firmas.</w:t>
+              <w:t>Permitir al Empleado Secretaría Académica cargar en el sistema el programa escaneado del documento (programa impreso) firmado</w:t>
+            </w:r>
+            <w:r>
+              <w:t xml:space="preserve"> por todas las autoridades correspondientes (</w:t>
+            </w:r>
+            <w:r>
+              <w:t>Profesor responsable</w:t>
+            </w:r>
+            <w:r>
+              <w:t>, S</w:t>
+            </w:r>
+            <w:r>
+              <w:t xml:space="preserve">ecretaría </w:t>
+            </w:r>
+            <w:r>
+              <w:lastRenderedPageBreak/>
+              <w:t>A</w:t>
+            </w:r>
+            <w:r>
+              <w:t>cadémica</w:t>
+            </w:r>
+            <w:r>
+              <w:t>, departamento).</w:t>
             </w:r>
           </w:p>
         </w:tc>
@@ -4797,7 +4804,7 @@
               <w:rPr>
                 <w:b/>
               </w:rPr>
-              <w:t>Subir Programa Firmado</w:t>
+              <w:t>Gestionar Asignatura</w:t>
             </w:r>
           </w:p>
         </w:tc>
@@ -4826,7 +4833,6 @@
               </w:rPr>
             </w:pPr>
             <w:r>
-              <w:lastRenderedPageBreak/>
               <w:t>Descripción:</w:t>
             </w:r>
           </w:p>
@@ -4846,28 +4852,7 @@
               <w:ind w:left="720"/>
             </w:pPr>
             <w:r>
-              <w:t>Permitir al Empleado Secretaría Académica cargar en el sistema el programa escaneado del documento (programa impreso) firmado</w:t>
-            </w:r>
-            <w:r>
-              <w:t xml:space="preserve"> por todas las autoridades correspondientes (</w:t>
-            </w:r>
-            <w:r>
-              <w:t>Profesor responsable</w:t>
-            </w:r>
-            <w:r>
-              <w:t>, S</w:t>
-            </w:r>
-            <w:r>
-              <w:t xml:space="preserve">ecretaría </w:t>
-            </w:r>
-            <w:r>
-              <w:t>A</w:t>
-            </w:r>
-            <w:r>
-              <w:t>cadémica</w:t>
-            </w:r>
-            <w:r>
-              <w:t>, departamento).</w:t>
+              <w:t>Permitir al empleado de Secretaría Académica gestionar las Asignaturas existentes en el sistema, mediante el alta, baja y modificación de las mismas.</w:t>
             </w:r>
           </w:p>
         </w:tc>
@@ -4925,7 +4910,13 @@
               <w:rPr>
                 <w:b/>
               </w:rPr>
-              <w:t>Gestionar Asignatura</w:t>
+              <w:t xml:space="preserve">Revisar </w:t>
+            </w:r>
+            <w:r>
+              <w:rPr>
+                <w:b/>
+              </w:rPr>
+              <w:t>Programa</w:t>
             </w:r>
           </w:p>
         </w:tc>
@@ -4951,10 +4942,23 @@
                 <w:rFonts w:ascii="Arial Unicode MS" w:hAnsi="Arial Unicode MS" w:cs="Arial Unicode MS"/>
                 <w:sz w:val="24"/>
                 <w:szCs w:val="24"/>
+                <w:lang w:val="es-ES"/>
               </w:rPr>
             </w:pPr>
             <w:r>
-              <w:t>Descripción:</w:t>
+              <w:rPr>
+                <w:bCs/>
+                <w:lang w:val="es-ES"/>
+              </w:rPr>
+              <w:t>Descripción</w:t>
+            </w:r>
+            <w:r>
+              <w:rPr>
+                <w:b/>
+                <w:bCs/>
+                <w:lang w:val="es-ES"/>
+              </w:rPr>
+              <w:t>:</w:t>
             </w:r>
           </w:p>
         </w:tc>
@@ -4970,10 +4974,15 @@
           </w:tcPr>
           <w:p>
             <w:pPr>
-              <w:ind w:left="720"/>
+              <w:pStyle w:val="PSI-Normal"/>
+              <w:rPr>
+                <w:rFonts w:ascii="Arial Unicode MS" w:hAnsi="Arial Unicode MS" w:cs="Arial Unicode MS"/>
+                <w:sz w:val="24"/>
+                <w:szCs w:val="24"/>
+              </w:rPr>
             </w:pPr>
             <w:r>
-              <w:t>Permitir al empleado de Secretaría Académica gestionar las Asignaturas existentes en el sistema, mediante el alta, baja y modificación de las mismas.</w:t>
+              <w:t>Permitir al Empleado Secretaría Académica y al jefe del departamento revisar las secciones correspondientes del formulario del programa, realizando observaciones (en el caso que corresponda) al final del mismo, para que el docente realice las modificaciones necesarias.</w:t>
             </w:r>
           </w:p>
         </w:tc>
@@ -4982,11 +4991,9 @@
     <w:p>
       <w:pPr>
         <w:pStyle w:val="PSI-Normal"/>
-      </w:pPr>
-    </w:p>
-    <w:p>
-      <w:pPr>
-        <w:pStyle w:val="PSI-Normal"/>
+        <w:rPr>
+          <w:lang w:val="es-ES"/>
+        </w:rPr>
       </w:pPr>
     </w:p>
     <w:tbl>
@@ -5028,16 +5035,13 @@
               </w:rPr>
             </w:pPr>
             <w:r>
+              <w:br w:type="page"/>
+            </w:r>
+            <w:r>
               <w:rPr>
                 <w:b/>
               </w:rPr>
-              <w:t xml:space="preserve">Revisar </w:t>
-            </w:r>
-            <w:r>
-              <w:rPr>
-                <w:b/>
-              </w:rPr>
-              <w:t>Programa</w:t>
+              <w:t>Gestionar Profesor</w:t>
             </w:r>
           </w:p>
         </w:tc>
@@ -5063,23 +5067,10 @@
                 <w:rFonts w:ascii="Arial Unicode MS" w:hAnsi="Arial Unicode MS" w:cs="Arial Unicode MS"/>
                 <w:sz w:val="24"/>
                 <w:szCs w:val="24"/>
-                <w:lang w:val="es-ES"/>
               </w:rPr>
             </w:pPr>
             <w:r>
-              <w:rPr>
-                <w:bCs/>
-                <w:lang w:val="es-ES"/>
-              </w:rPr>
-              <w:t>Descripción</w:t>
-            </w:r>
-            <w:r>
-              <w:rPr>
-                <w:b/>
-                <w:bCs/>
-                <w:lang w:val="es-ES"/>
-              </w:rPr>
-              <w:t>:</w:t>
+              <w:t>Descripción:</w:t>
             </w:r>
           </w:p>
         </w:tc>
@@ -5096,14 +5087,9 @@
           <w:p>
             <w:pPr>
               <w:pStyle w:val="PSI-Normal"/>
-              <w:rPr>
-                <w:rFonts w:ascii="Arial Unicode MS" w:hAnsi="Arial Unicode MS" w:cs="Arial Unicode MS"/>
-                <w:sz w:val="24"/>
-                <w:szCs w:val="24"/>
-              </w:rPr>
             </w:pPr>
             <w:r>
-              <w:t>Permitir al Empleado Secretaría Académica y al jefe del departamento revisar las secciones correspondientes del formulario del programa, realizando observaciones (en el caso que corresponda) al final del mismo, para que el docente realice las modificaciones necesarias.</w:t>
+              <w:t>Permitir al empleado de Secretaría Académica gestionar los profesores existentes en el sistema, mediante el alta, baja y modificación de los mismos.</w:t>
             </w:r>
           </w:p>
         </w:tc>
@@ -5112,9 +5098,14 @@
     <w:p>
       <w:pPr>
         <w:pStyle w:val="PSI-Normal"/>
-        <w:rPr>
-          <w:lang w:val="es-ES"/>
-        </w:rPr>
+      </w:pPr>
+      <w:r>
+        <w:t xml:space="preserve"> </w:t>
+      </w:r>
+    </w:p>
+    <w:p>
+      <w:pPr>
+        <w:pStyle w:val="PSI-Normal"/>
       </w:pPr>
     </w:p>
     <w:tbl>
@@ -5156,13 +5147,16 @@
               </w:rPr>
             </w:pPr>
             <w:r>
-              <w:br w:type="page"/>
-            </w:r>
-            <w:r>
               <w:rPr>
                 <w:b/>
               </w:rPr>
-              <w:t>Gestionar Profesor</w:t>
+              <w:t xml:space="preserve">Gestionar </w:t>
+            </w:r>
+            <w:r>
+              <w:rPr>
+                <w:b/>
+              </w:rPr>
+              <w:t>Carrera</w:t>
             </w:r>
           </w:p>
         </w:tc>
@@ -5210,7 +5204,10 @@
               <w:pStyle w:val="PSI-Normal"/>
             </w:pPr>
             <w:r>
-              <w:t>Permitir al empleado de Secretaría Académica gestionar los profesores existentes en el sistema, mediante el alta, baja y modificación de los mismos.</w:t>
+              <w:t xml:space="preserve"> </w:t>
+            </w:r>
+            <w:r>
+              <w:t>Permitir al empleado de Secretaría Académica gestionar las carreras existentes en el sistema, mediante el alta, baja y modificación de las mismas.</w:t>
             </w:r>
           </w:p>
         </w:tc>
@@ -5219,122 +5216,11 @@
     <w:p>
       <w:pPr>
         <w:pStyle w:val="PSI-Normal"/>
-      </w:pPr>
-      <w:r>
-        <w:t xml:space="preserve"> </w:t>
-      </w:r>
-    </w:p>
-    <w:p>
-      <w:pPr>
-        <w:pStyle w:val="PSI-Normal"/>
-      </w:pPr>
-    </w:p>
-    <w:tbl>
-      <w:tblPr>
-        <w:tblW w:w="0" w:type="auto"/>
-        <w:jc w:val="center"/>
-        <w:tblCellMar>
-          <w:left w:w="0" w:type="dxa"/>
-          <w:right w:w="0" w:type="dxa"/>
-        </w:tblCellMar>
-        <w:tblLook w:val="0000"/>
-      </w:tblPr>
-      <w:tblGrid>
-        <w:gridCol w:w="1771"/>
-        <w:gridCol w:w="3969"/>
-      </w:tblGrid>
-      <w:tr>
-        <w:trPr>
-          <w:jc w:val="center"/>
-        </w:trPr>
-        <w:tc>
-          <w:tcPr>
-            <w:tcW w:w="5740" w:type="dxa"/>
-            <w:gridSpan w:val="2"/>
-            <w:shd w:val="clear" w:color="auto" w:fill="E6E6E6"/>
-            <w:tcMar>
-              <w:top w:w="0" w:type="dxa"/>
-              <w:left w:w="70" w:type="dxa"/>
-              <w:bottom w:w="0" w:type="dxa"/>
-              <w:right w:w="70" w:type="dxa"/>
-            </w:tcMar>
-          </w:tcPr>
-          <w:p>
-            <w:pPr>
-              <w:pStyle w:val="PSI-Normal"/>
-              <w:jc w:val="center"/>
-              <w:rPr>
-                <w:b/>
-              </w:rPr>
-            </w:pPr>
-            <w:r>
-              <w:rPr>
-                <w:b/>
-              </w:rPr>
-              <w:lastRenderedPageBreak/>
-              <w:t xml:space="preserve">Gestionar </w:t>
-            </w:r>
-            <w:r>
-              <w:rPr>
-                <w:b/>
-              </w:rPr>
-              <w:t>Carrera</w:t>
-            </w:r>
-          </w:p>
-        </w:tc>
-      </w:tr>
-      <w:tr>
-        <w:trPr>
-          <w:jc w:val="center"/>
-        </w:trPr>
-        <w:tc>
-          <w:tcPr>
-            <w:tcW w:w="1771" w:type="dxa"/>
-            <w:tcMar>
-              <w:top w:w="0" w:type="dxa"/>
-              <w:left w:w="70" w:type="dxa"/>
-              <w:bottom w:w="0" w:type="dxa"/>
-              <w:right w:w="70" w:type="dxa"/>
-            </w:tcMar>
-          </w:tcPr>
-          <w:p>
-            <w:pPr>
-              <w:pStyle w:val="PSI-Normal"/>
-              <w:rPr>
-                <w:rFonts w:ascii="Arial Unicode MS" w:hAnsi="Arial Unicode MS" w:cs="Arial Unicode MS"/>
-                <w:sz w:val="24"/>
-                <w:szCs w:val="24"/>
-              </w:rPr>
-            </w:pPr>
-            <w:r>
-              <w:t>Descripción:</w:t>
-            </w:r>
-          </w:p>
-        </w:tc>
-        <w:tc>
-          <w:tcPr>
-            <w:tcW w:w="3969" w:type="dxa"/>
-            <w:tcMar>
-              <w:top w:w="0" w:type="dxa"/>
-              <w:left w:w="70" w:type="dxa"/>
-              <w:bottom w:w="0" w:type="dxa"/>
-              <w:right w:w="70" w:type="dxa"/>
-            </w:tcMar>
-          </w:tcPr>
-          <w:p>
-            <w:pPr>
-              <w:pStyle w:val="PSI-Normal"/>
-            </w:pPr>
-            <w:r>
-              <w:t xml:space="preserve"> </w:t>
-            </w:r>
-            <w:r>
-              <w:t>Permitir al empleado de Secretaría Académica gestionar las carreras existentes en el sistema, mediante el alta, baja y modificación de las mismas.</w:t>
-            </w:r>
-          </w:p>
-        </w:tc>
-      </w:tr>
-    </w:tbl>
+        <w:rPr>
+          <w:lang w:val="es-ES"/>
+        </w:rPr>
+      </w:pPr>
+    </w:p>
     <w:p>
       <w:pPr>
         <w:pStyle w:val="PSI-Normal"/>
@@ -6189,6 +6075,456 @@
       <w:bookmarkEnd w:id="71"/>
       <w:bookmarkEnd w:id="72"/>
     </w:p>
+    <w:tbl>
+      <w:tblPr>
+        <w:tblW w:w="0" w:type="auto"/>
+        <w:jc w:val="center"/>
+        <w:tblCellMar>
+          <w:left w:w="0" w:type="dxa"/>
+          <w:right w:w="0" w:type="dxa"/>
+        </w:tblCellMar>
+        <w:tblLook w:val="0000"/>
+      </w:tblPr>
+      <w:tblGrid>
+        <w:gridCol w:w="1771"/>
+        <w:gridCol w:w="3969"/>
+      </w:tblGrid>
+      <w:tr>
+        <w:trPr>
+          <w:jc w:val="center"/>
+        </w:trPr>
+        <w:tc>
+          <w:tcPr>
+            <w:tcW w:w="5740" w:type="dxa"/>
+            <w:gridSpan w:val="2"/>
+            <w:shd w:val="clear" w:color="auto" w:fill="E6E6E6"/>
+            <w:tcMar>
+              <w:top w:w="0" w:type="dxa"/>
+              <w:left w:w="70" w:type="dxa"/>
+              <w:bottom w:w="0" w:type="dxa"/>
+              <w:right w:w="70" w:type="dxa"/>
+            </w:tcMar>
+          </w:tcPr>
+          <w:p>
+            <w:pPr>
+              <w:pStyle w:val="PSI-Normal"/>
+              <w:jc w:val="center"/>
+              <w:rPr>
+                <w:b/>
+              </w:rPr>
+            </w:pPr>
+            <w:r>
+              <w:rPr>
+                <w:b/>
+              </w:rPr>
+              <w:t>Realizar Carga Masiva de Programas</w:t>
+            </w:r>
+          </w:p>
+        </w:tc>
+      </w:tr>
+      <w:tr>
+        <w:trPr>
+          <w:jc w:val="center"/>
+        </w:trPr>
+        <w:tc>
+          <w:tcPr>
+            <w:tcW w:w="1771" w:type="dxa"/>
+            <w:tcMar>
+              <w:top w:w="0" w:type="dxa"/>
+              <w:left w:w="70" w:type="dxa"/>
+              <w:bottom w:w="0" w:type="dxa"/>
+              <w:right w:w="70" w:type="dxa"/>
+            </w:tcMar>
+          </w:tcPr>
+          <w:p>
+            <w:pPr>
+              <w:pStyle w:val="PSI-Normal"/>
+              <w:rPr>
+                <w:rFonts w:ascii="Arial Unicode MS" w:hAnsi="Arial Unicode MS" w:cs="Arial Unicode MS"/>
+                <w:sz w:val="24"/>
+                <w:szCs w:val="24"/>
+              </w:rPr>
+            </w:pPr>
+            <w:r>
+              <w:t>Descripción:</w:t>
+            </w:r>
+          </w:p>
+        </w:tc>
+        <w:tc>
+          <w:tcPr>
+            <w:tcW w:w="3969" w:type="dxa"/>
+            <w:tcMar>
+              <w:top w:w="0" w:type="dxa"/>
+              <w:left w:w="70" w:type="dxa"/>
+              <w:bottom w:w="0" w:type="dxa"/>
+              <w:right w:w="70" w:type="dxa"/>
+            </w:tcMar>
+          </w:tcPr>
+          <w:p>
+            <w:pPr>
+              <w:ind w:left="720"/>
+            </w:pPr>
+            <w:r>
+              <w:t>Permitir al Empleado Secretaría Académica cargar en el sistema un conjunto de programas escaneados de los documentos (programas impresos) firmados</w:t>
+            </w:r>
+            <w:r>
+              <w:t xml:space="preserve"> por todas las autoridades correspondientes (</w:t>
+            </w:r>
+            <w:r>
+              <w:t>Profesor responsable</w:t>
+            </w:r>
+            <w:r>
+              <w:t>, S</w:t>
+            </w:r>
+            <w:r>
+              <w:t xml:space="preserve">ecretaría </w:t>
+            </w:r>
+            <w:r>
+              <w:t>A</w:t>
+            </w:r>
+            <w:r>
+              <w:t>cadémica</w:t>
+            </w:r>
+            <w:r>
+              <w:t>, departamento).</w:t>
+            </w:r>
+          </w:p>
+          <w:p>
+            <w:pPr>
+              <w:pStyle w:val="PSI-Normal"/>
+              <w:rPr>
+                <w:lang w:val="es-ES"/>
+              </w:rPr>
+            </w:pPr>
+          </w:p>
+          <w:p>
+            <w:pPr>
+              <w:pStyle w:val="PSI-Normal"/>
+              <w:rPr>
+                <w:lang w:val="es-ES"/>
+              </w:rPr>
+            </w:pPr>
+          </w:p>
+        </w:tc>
+      </w:tr>
+      <w:tr>
+        <w:trPr>
+          <w:jc w:val="center"/>
+        </w:trPr>
+        <w:tc>
+          <w:tcPr>
+            <w:tcW w:w="1771" w:type="dxa"/>
+            <w:tcMar>
+              <w:top w:w="0" w:type="dxa"/>
+              <w:left w:w="70" w:type="dxa"/>
+              <w:bottom w:w="0" w:type="dxa"/>
+              <w:right w:w="70" w:type="dxa"/>
+            </w:tcMar>
+          </w:tcPr>
+          <w:p>
+            <w:pPr>
+              <w:pStyle w:val="PSI-Normal"/>
+              <w:rPr>
+                <w:lang w:val="es-ES"/>
+              </w:rPr>
+            </w:pPr>
+          </w:p>
+        </w:tc>
+        <w:tc>
+          <w:tcPr>
+            <w:tcW w:w="3969" w:type="dxa"/>
+            <w:tcMar>
+              <w:top w:w="0" w:type="dxa"/>
+              <w:left w:w="70" w:type="dxa"/>
+              <w:bottom w:w="0" w:type="dxa"/>
+              <w:right w:w="70" w:type="dxa"/>
+            </w:tcMar>
+          </w:tcPr>
+          <w:p>
+            <w:pPr>
+              <w:pStyle w:val="PSI-Comentario"/>
+            </w:pPr>
+          </w:p>
+        </w:tc>
+      </w:tr>
+      <w:tr>
+        <w:trPr>
+          <w:jc w:val="center"/>
+        </w:trPr>
+        <w:tc>
+          <w:tcPr>
+            <w:tcW w:w="5740" w:type="dxa"/>
+            <w:gridSpan w:val="2"/>
+            <w:shd w:val="clear" w:color="auto" w:fill="E6E6E6"/>
+            <w:tcMar>
+              <w:top w:w="0" w:type="dxa"/>
+              <w:left w:w="70" w:type="dxa"/>
+              <w:bottom w:w="0" w:type="dxa"/>
+              <w:right w:w="70" w:type="dxa"/>
+            </w:tcMar>
+          </w:tcPr>
+          <w:p>
+            <w:pPr>
+              <w:pStyle w:val="PSI-Normal"/>
+              <w:jc w:val="center"/>
+              <w:rPr>
+                <w:b/>
+              </w:rPr>
+            </w:pPr>
+            <w:r>
+              <w:rPr>
+                <w:b/>
+              </w:rPr>
+              <w:t>Generar Informe Gerencial</w:t>
+            </w:r>
+          </w:p>
+        </w:tc>
+      </w:tr>
+      <w:tr>
+        <w:trPr>
+          <w:jc w:val="center"/>
+        </w:trPr>
+        <w:tc>
+          <w:tcPr>
+            <w:tcW w:w="1771" w:type="dxa"/>
+            <w:tcMar>
+              <w:top w:w="0" w:type="dxa"/>
+              <w:left w:w="70" w:type="dxa"/>
+              <w:bottom w:w="0" w:type="dxa"/>
+              <w:right w:w="70" w:type="dxa"/>
+            </w:tcMar>
+          </w:tcPr>
+          <w:p>
+            <w:pPr>
+              <w:pStyle w:val="PSI-Normal"/>
+              <w:rPr>
+                <w:rFonts w:ascii="Arial Unicode MS" w:hAnsi="Arial Unicode MS" w:cs="Arial Unicode MS"/>
+                <w:sz w:val="24"/>
+                <w:szCs w:val="24"/>
+              </w:rPr>
+            </w:pPr>
+            <w:r>
+              <w:t>Descripción:</w:t>
+            </w:r>
+          </w:p>
+        </w:tc>
+        <w:tc>
+          <w:tcPr>
+            <w:tcW w:w="3969" w:type="dxa"/>
+            <w:tcMar>
+              <w:top w:w="0" w:type="dxa"/>
+              <w:left w:w="70" w:type="dxa"/>
+              <w:bottom w:w="0" w:type="dxa"/>
+              <w:right w:w="70" w:type="dxa"/>
+            </w:tcMar>
+          </w:tcPr>
+          <w:p>
+            <w:pPr>
+              <w:pStyle w:val="PSI-Normal"/>
+              <w:ind w:left="360"/>
+            </w:pPr>
+            <w:r>
+              <w:t>Permitir a los empleados de Secretaría Académica generar un informe gerencial mediante un listado de las asignaturas, en base a una carrera seleccionada, en las cuales no se presentaron los programas de acuerdo a un año específico.</w:t>
+            </w:r>
+          </w:p>
+          <w:p>
+            <w:pPr>
+              <w:pStyle w:val="PSI-Normal"/>
+              <w:ind w:left="360"/>
+            </w:pPr>
+            <w:r>
+              <w:t xml:space="preserve">Permitir a los empleados de Secretaría Académica generar un informe gerencial mediante un listado de los profesores con sus respectivas </w:t>
+            </w:r>
+            <w:r>
+              <w:lastRenderedPageBreak/>
+              <w:t xml:space="preserve">asignaturas, en base a una carrera seleccionada, en las cuales no se presentaron los programas de acuerdo a un año específico.  </w:t>
+            </w:r>
+          </w:p>
+          <w:p>
+            <w:pPr>
+              <w:pStyle w:val="PSI-Normal"/>
+            </w:pPr>
+          </w:p>
+        </w:tc>
+      </w:tr>
+      <w:tr>
+        <w:trPr>
+          <w:jc w:val="center"/>
+        </w:trPr>
+        <w:tc>
+          <w:tcPr>
+            <w:tcW w:w="1771" w:type="dxa"/>
+            <w:tcMar>
+              <w:top w:w="0" w:type="dxa"/>
+              <w:left w:w="70" w:type="dxa"/>
+              <w:bottom w:w="0" w:type="dxa"/>
+              <w:right w:w="70" w:type="dxa"/>
+            </w:tcMar>
+          </w:tcPr>
+          <w:p>
+            <w:pPr>
+              <w:pStyle w:val="PSI-Normal"/>
+              <w:rPr>
+                <w:lang w:val="es-ES"/>
+              </w:rPr>
+            </w:pPr>
+          </w:p>
+        </w:tc>
+        <w:tc>
+          <w:tcPr>
+            <w:tcW w:w="3969" w:type="dxa"/>
+            <w:tcMar>
+              <w:top w:w="0" w:type="dxa"/>
+              <w:left w:w="70" w:type="dxa"/>
+              <w:bottom w:w="0" w:type="dxa"/>
+              <w:right w:w="70" w:type="dxa"/>
+            </w:tcMar>
+          </w:tcPr>
+          <w:p>
+            <w:pPr>
+              <w:pStyle w:val="PSI-Comentario"/>
+            </w:pPr>
+          </w:p>
+        </w:tc>
+      </w:tr>
+      <w:tr>
+        <w:trPr>
+          <w:jc w:val="center"/>
+        </w:trPr>
+        <w:tc>
+          <w:tcPr>
+            <w:tcW w:w="5740" w:type="dxa"/>
+            <w:gridSpan w:val="2"/>
+            <w:shd w:val="clear" w:color="auto" w:fill="E6E6E6"/>
+            <w:tcMar>
+              <w:top w:w="0" w:type="dxa"/>
+              <w:left w:w="70" w:type="dxa"/>
+              <w:bottom w:w="0" w:type="dxa"/>
+              <w:right w:w="70" w:type="dxa"/>
+            </w:tcMar>
+          </w:tcPr>
+          <w:p>
+            <w:pPr>
+              <w:pStyle w:val="PSI-Normal"/>
+              <w:jc w:val="center"/>
+              <w:rPr>
+                <w:b/>
+              </w:rPr>
+            </w:pPr>
+            <w:r>
+              <w:rPr>
+                <w:b/>
+              </w:rPr>
+              <w:t>Visualizar Plan</w:t>
+            </w:r>
+          </w:p>
+        </w:tc>
+      </w:tr>
+      <w:tr>
+        <w:trPr>
+          <w:jc w:val="center"/>
+        </w:trPr>
+        <w:tc>
+          <w:tcPr>
+            <w:tcW w:w="1771" w:type="dxa"/>
+            <w:tcMar>
+              <w:top w:w="0" w:type="dxa"/>
+              <w:left w:w="70" w:type="dxa"/>
+              <w:bottom w:w="0" w:type="dxa"/>
+              <w:right w:w="70" w:type="dxa"/>
+            </w:tcMar>
+          </w:tcPr>
+          <w:p>
+            <w:pPr>
+              <w:pStyle w:val="PSI-Normal"/>
+              <w:rPr>
+                <w:rFonts w:ascii="Arial Unicode MS" w:hAnsi="Arial Unicode MS" w:cs="Arial Unicode MS"/>
+                <w:sz w:val="24"/>
+                <w:szCs w:val="24"/>
+              </w:rPr>
+            </w:pPr>
+            <w:r>
+              <w:t>Descripción:</w:t>
+            </w:r>
+          </w:p>
+        </w:tc>
+        <w:tc>
+          <w:tcPr>
+            <w:tcW w:w="3969" w:type="dxa"/>
+            <w:tcMar>
+              <w:top w:w="0" w:type="dxa"/>
+              <w:left w:w="70" w:type="dxa"/>
+              <w:bottom w:w="0" w:type="dxa"/>
+              <w:right w:w="70" w:type="dxa"/>
+            </w:tcMar>
+          </w:tcPr>
+          <w:p>
+            <w:pPr>
+              <w:ind w:left="720"/>
+            </w:pPr>
+            <w:r>
+              <w:t>Permitir al Invitado visualizar el plan (documento).</w:t>
+            </w:r>
+          </w:p>
+          <w:p>
+            <w:pPr>
+              <w:pStyle w:val="PSI-Normal"/>
+              <w:rPr>
+                <w:lang w:val="es-ES"/>
+              </w:rPr>
+            </w:pPr>
+          </w:p>
+        </w:tc>
+      </w:tr>
+      <w:tr>
+        <w:trPr>
+          <w:jc w:val="center"/>
+        </w:trPr>
+        <w:tc>
+          <w:tcPr>
+            <w:tcW w:w="1771" w:type="dxa"/>
+            <w:tcMar>
+              <w:top w:w="0" w:type="dxa"/>
+              <w:left w:w="70" w:type="dxa"/>
+              <w:bottom w:w="0" w:type="dxa"/>
+              <w:right w:w="70" w:type="dxa"/>
+            </w:tcMar>
+          </w:tcPr>
+          <w:p>
+            <w:pPr>
+              <w:pStyle w:val="PSI-Normal"/>
+              <w:rPr>
+                <w:lang w:val="es-ES"/>
+              </w:rPr>
+            </w:pPr>
+          </w:p>
+        </w:tc>
+        <w:tc>
+          <w:tcPr>
+            <w:tcW w:w="3969" w:type="dxa"/>
+            <w:tcMar>
+              <w:top w:w="0" w:type="dxa"/>
+              <w:left w:w="70" w:type="dxa"/>
+              <w:bottom w:w="0" w:type="dxa"/>
+              <w:right w:w="70" w:type="dxa"/>
+            </w:tcMar>
+          </w:tcPr>
+          <w:p>
+            <w:pPr>
+              <w:pStyle w:val="PSI-Comentario"/>
+            </w:pPr>
+          </w:p>
+        </w:tc>
+      </w:tr>
+    </w:tbl>
+    <w:p>
+      <w:pPr>
+        <w:pStyle w:val="PSI-Ttulo1"/>
+        <w:rPr>
+          <w:lang w:val="es-ES"/>
+        </w:rPr>
+      </w:pPr>
+    </w:p>
     <w:p>
       <w:pPr>
         <w:rPr>
@@ -6477,7 +6813,7 @@
             <w:rFonts w:asciiTheme="majorHAnsi" w:hAnsiTheme="majorHAnsi" w:cstheme="majorHAnsi"/>
             <w:noProof/>
           </w:rPr>
-          <w:t>3</w:t>
+          <w:t>15</w:t>
         </w:r>
         <w:r>
           <w:rPr>
@@ -6514,7 +6850,7 @@
             <w:rFonts w:asciiTheme="majorHAnsi" w:hAnsiTheme="majorHAnsi" w:cstheme="majorHAnsi"/>
             <w:noProof/>
           </w:rPr>
-          <w:t>19</w:t>
+          <w:t>20</w:t>
         </w:r>
         <w:r>
           <w:rPr>
@@ -9755,7 +10091,7 @@
 </file>
 
 <file path=customXml/itemProps2.xml><?xml version="1.0" encoding="utf-8"?>
-<ds:datastoreItem xmlns:ds="http://schemas.openxmlformats.org/officeDocument/2006/customXml" ds:itemID="{3ECCFD83-D6C1-4AE9-A039-3C74A685C776}">
+<ds:datastoreItem xmlns:ds="http://schemas.openxmlformats.org/officeDocument/2006/customXml" ds:itemID="{B6AF7939-9E01-44FE-864C-E38800B5C4C7}">
   <ds:schemaRefs>
     <ds:schemaRef ds:uri="http://schemas.openxmlformats.org/officeDocument/2006/bibliography"/>
   </ds:schemaRefs>

</xml_diff>

<commit_message>
Actualización y completado de los siguientes documentos:
-Arquitectura del Sistema.
-Modelo de Datos.
-Modelo de Diseño.
-Seguimiento Documentacion.
</commit_message>
<xml_diff>
--- a/Elaboración/Arquitectura del Sistema.docx
+++ b/Elaboración/Arquitectura del Sistema.docx
@@ -710,7 +710,7 @@
           <w:r>
             <w:fldChar w:fldCharType="separate"/>
           </w:r>
-          <w:hyperlink w:anchor="_Toc25569764" w:history="1">
+          <w:hyperlink w:anchor="_Toc32151701" w:history="1">
             <w:r>
               <w:rPr>
                 <w:rStyle w:val="Hipervnculo"/>
@@ -737,7 +737,7 @@
                 <w:noProof/>
                 <w:webHidden/>
               </w:rPr>
-              <w:instrText xml:space="preserve"> PAGEREF _Toc25569764 \h </w:instrText>
+              <w:instrText xml:space="preserve"> PAGEREF _Toc32151701 \h </w:instrText>
             </w:r>
             <w:r>
               <w:rPr>
@@ -781,7 +781,7 @@
               <w:lang w:val="es-AR" w:eastAsia="es-AR"/>
             </w:rPr>
           </w:pPr>
-          <w:hyperlink w:anchor="_Toc25569765" w:history="1">
+          <w:hyperlink w:anchor="_Toc32151702" w:history="1">
             <w:r>
               <w:rPr>
                 <w:rStyle w:val="Hipervnculo"/>
@@ -808,7 +808,7 @@
                 <w:noProof/>
                 <w:webHidden/>
               </w:rPr>
-              <w:instrText xml:space="preserve"> PAGEREF _Toc25569765 \h </w:instrText>
+              <w:instrText xml:space="preserve"> PAGEREF _Toc32151702 \h </w:instrText>
             </w:r>
             <w:r>
               <w:rPr>
@@ -852,7 +852,7 @@
               <w:lang w:val="es-AR" w:eastAsia="es-AR"/>
             </w:rPr>
           </w:pPr>
-          <w:hyperlink w:anchor="_Toc25569766" w:history="1">
+          <w:hyperlink w:anchor="_Toc32151703" w:history="1">
             <w:r>
               <w:rPr>
                 <w:rStyle w:val="Hipervnculo"/>
@@ -879,7 +879,7 @@
                 <w:noProof/>
                 <w:webHidden/>
               </w:rPr>
-              <w:instrText xml:space="preserve"> PAGEREF _Toc25569766 \h </w:instrText>
+              <w:instrText xml:space="preserve"> PAGEREF _Toc32151703 \h </w:instrText>
             </w:r>
             <w:r>
               <w:rPr>
@@ -923,7 +923,7 @@
               <w:lang w:val="es-AR" w:eastAsia="es-AR"/>
             </w:rPr>
           </w:pPr>
-          <w:hyperlink w:anchor="_Toc25569767" w:history="1">
+          <w:hyperlink w:anchor="_Toc32151704" w:history="1">
             <w:r>
               <w:rPr>
                 <w:rStyle w:val="Hipervnculo"/>
@@ -950,7 +950,7 @@
                 <w:noProof/>
                 <w:webHidden/>
               </w:rPr>
-              <w:instrText xml:space="preserve"> PAGEREF _Toc25569767 \h </w:instrText>
+              <w:instrText xml:space="preserve"> PAGEREF _Toc32151704 \h </w:instrText>
             </w:r>
             <w:r>
               <w:rPr>
@@ -994,7 +994,7 @@
               <w:lang w:val="es-AR" w:eastAsia="es-AR"/>
             </w:rPr>
           </w:pPr>
-          <w:hyperlink w:anchor="_Toc25569768" w:history="1">
+          <w:hyperlink w:anchor="_Toc32151705" w:history="1">
             <w:r>
               <w:rPr>
                 <w:rStyle w:val="Hipervnculo"/>
@@ -1021,7 +1021,7 @@
                 <w:noProof/>
                 <w:webHidden/>
               </w:rPr>
-              <w:instrText xml:space="preserve"> PAGEREF _Toc25569768 \h </w:instrText>
+              <w:instrText xml:space="preserve"> PAGEREF _Toc32151705 \h </w:instrText>
             </w:r>
             <w:r>
               <w:rPr>
@@ -1065,7 +1065,7 @@
               <w:lang w:val="es-AR" w:eastAsia="es-AR"/>
             </w:rPr>
           </w:pPr>
-          <w:hyperlink w:anchor="_Toc25569769" w:history="1">
+          <w:hyperlink w:anchor="_Toc32151706" w:history="1">
             <w:r>
               <w:rPr>
                 <w:rStyle w:val="Hipervnculo"/>
@@ -1092,7 +1092,7 @@
                 <w:noProof/>
                 <w:webHidden/>
               </w:rPr>
-              <w:instrText xml:space="preserve"> PAGEREF _Toc25569769 \h </w:instrText>
+              <w:instrText xml:space="preserve"> PAGEREF _Toc32151706 \h </w:instrText>
             </w:r>
             <w:r>
               <w:rPr>
@@ -1136,7 +1136,7 @@
               <w:lang w:val="es-AR" w:eastAsia="es-AR"/>
             </w:rPr>
           </w:pPr>
-          <w:hyperlink w:anchor="_Toc25569770" w:history="1">
+          <w:hyperlink w:anchor="_Toc32151707" w:history="1">
             <w:r>
               <w:rPr>
                 <w:rStyle w:val="Hipervnculo"/>
@@ -1163,7 +1163,7 @@
                 <w:noProof/>
                 <w:webHidden/>
               </w:rPr>
-              <w:instrText xml:space="preserve"> PAGEREF _Toc25569770 \h </w:instrText>
+              <w:instrText xml:space="preserve"> PAGEREF _Toc32151707 \h </w:instrText>
             </w:r>
             <w:r>
               <w:rPr>
@@ -1207,7 +1207,7 @@
               <w:lang w:val="es-AR" w:eastAsia="es-AR"/>
             </w:rPr>
           </w:pPr>
-          <w:hyperlink w:anchor="_Toc25569771" w:history="1">
+          <w:hyperlink w:anchor="_Toc32151708" w:history="1">
             <w:r>
               <w:rPr>
                 <w:rStyle w:val="Hipervnculo"/>
@@ -1234,7 +1234,7 @@
                 <w:noProof/>
                 <w:webHidden/>
               </w:rPr>
-              <w:instrText xml:space="preserve"> PAGEREF _Toc25569771 \h </w:instrText>
+              <w:instrText xml:space="preserve"> PAGEREF _Toc32151708 \h </w:instrText>
             </w:r>
             <w:r>
               <w:rPr>
@@ -1278,7 +1278,7 @@
               <w:lang w:val="es-AR" w:eastAsia="es-AR"/>
             </w:rPr>
           </w:pPr>
-          <w:hyperlink w:anchor="_Toc25569772" w:history="1">
+          <w:hyperlink w:anchor="_Toc32151709" w:history="1">
             <w:r>
               <w:rPr>
                 <w:rStyle w:val="Hipervnculo"/>
@@ -1305,7 +1305,7 @@
                 <w:noProof/>
                 <w:webHidden/>
               </w:rPr>
-              <w:instrText xml:space="preserve"> PAGEREF _Toc25569772 \h </w:instrText>
+              <w:instrText xml:space="preserve"> PAGEREF _Toc32151709 \h </w:instrText>
             </w:r>
             <w:r>
               <w:rPr>
@@ -1349,7 +1349,7 @@
               <w:lang w:val="es-AR" w:eastAsia="es-AR"/>
             </w:rPr>
           </w:pPr>
-          <w:hyperlink w:anchor="_Toc25569773" w:history="1">
+          <w:hyperlink w:anchor="_Toc32151710" w:history="1">
             <w:r>
               <w:rPr>
                 <w:rStyle w:val="Hipervnculo"/>
@@ -1376,7 +1376,7 @@
                 <w:noProof/>
                 <w:webHidden/>
               </w:rPr>
-              <w:instrText xml:space="preserve"> PAGEREF _Toc25569773 \h </w:instrText>
+              <w:instrText xml:space="preserve"> PAGEREF _Toc32151710 \h </w:instrText>
             </w:r>
             <w:r>
               <w:rPr>
@@ -1420,7 +1420,7 @@
               <w:lang w:val="es-AR" w:eastAsia="es-AR"/>
             </w:rPr>
           </w:pPr>
-          <w:hyperlink w:anchor="_Toc25569774" w:history="1">
+          <w:hyperlink w:anchor="_Toc32151711" w:history="1">
             <w:r>
               <w:rPr>
                 <w:rStyle w:val="Hipervnculo"/>
@@ -1447,7 +1447,7 @@
                 <w:noProof/>
                 <w:webHidden/>
               </w:rPr>
-              <w:instrText xml:space="preserve"> PAGEREF _Toc25569774 \h </w:instrText>
+              <w:instrText xml:space="preserve"> PAGEREF _Toc32151711 \h </w:instrText>
             </w:r>
             <w:r>
               <w:rPr>
@@ -1491,7 +1491,7 @@
               <w:lang w:val="es-AR" w:eastAsia="es-AR"/>
             </w:rPr>
           </w:pPr>
-          <w:hyperlink w:anchor="_Toc25569775" w:history="1">
+          <w:hyperlink w:anchor="_Toc32151712" w:history="1">
             <w:r>
               <w:rPr>
                 <w:rStyle w:val="Hipervnculo"/>
@@ -1518,7 +1518,7 @@
                 <w:noProof/>
                 <w:webHidden/>
               </w:rPr>
-              <w:instrText xml:space="preserve"> PAGEREF _Toc25569775 \h </w:instrText>
+              <w:instrText xml:space="preserve"> PAGEREF _Toc32151712 \h </w:instrText>
             </w:r>
             <w:r>
               <w:rPr>
@@ -1562,7 +1562,7 @@
               <w:lang w:val="es-AR" w:eastAsia="es-AR"/>
             </w:rPr>
           </w:pPr>
-          <w:hyperlink w:anchor="_Toc25569776" w:history="1">
+          <w:hyperlink w:anchor="_Toc32151713" w:history="1">
             <w:r>
               <w:rPr>
                 <w:rStyle w:val="Hipervnculo"/>
@@ -1589,7 +1589,7 @@
                 <w:noProof/>
                 <w:webHidden/>
               </w:rPr>
-              <w:instrText xml:space="preserve"> PAGEREF _Toc25569776 \h </w:instrText>
+              <w:instrText xml:space="preserve"> PAGEREF _Toc32151713 \h </w:instrText>
             </w:r>
             <w:r>
               <w:rPr>
@@ -1633,7 +1633,7 @@
               <w:lang w:val="es-AR" w:eastAsia="es-AR"/>
             </w:rPr>
           </w:pPr>
-          <w:hyperlink w:anchor="_Toc25569777" w:history="1">
+          <w:hyperlink w:anchor="_Toc32151714" w:history="1">
             <w:r>
               <w:rPr>
                 <w:rStyle w:val="Hipervnculo"/>
@@ -1660,7 +1660,7 @@
                 <w:noProof/>
                 <w:webHidden/>
               </w:rPr>
-              <w:instrText xml:space="preserve"> PAGEREF _Toc25569777 \h </w:instrText>
+              <w:instrText xml:space="preserve"> PAGEREF _Toc32151714 \h </w:instrText>
             </w:r>
             <w:r>
               <w:rPr>
@@ -1704,7 +1704,7 @@
               <w:lang w:val="es-AR" w:eastAsia="es-AR"/>
             </w:rPr>
           </w:pPr>
-          <w:hyperlink w:anchor="_Toc25569778" w:history="1">
+          <w:hyperlink w:anchor="_Toc32151715" w:history="1">
             <w:r>
               <w:rPr>
                 <w:rStyle w:val="Hipervnculo"/>
@@ -1731,7 +1731,7 @@
                 <w:noProof/>
                 <w:webHidden/>
               </w:rPr>
-              <w:instrText xml:space="preserve"> PAGEREF _Toc25569778 \h </w:instrText>
+              <w:instrText xml:space="preserve"> PAGEREF _Toc32151715 \h </w:instrText>
             </w:r>
             <w:r>
               <w:rPr>
@@ -1775,7 +1775,7 @@
               <w:lang w:val="es-AR" w:eastAsia="es-AR"/>
             </w:rPr>
           </w:pPr>
-          <w:hyperlink w:anchor="_Toc25569779" w:history="1">
+          <w:hyperlink w:anchor="_Toc32151716" w:history="1">
             <w:r>
               <w:rPr>
                 <w:rStyle w:val="Hipervnculo"/>
@@ -1802,7 +1802,7 @@
                 <w:noProof/>
                 <w:webHidden/>
               </w:rPr>
-              <w:instrText xml:space="preserve"> PAGEREF _Toc25569779 \h </w:instrText>
+              <w:instrText xml:space="preserve"> PAGEREF _Toc32151716 \h </w:instrText>
             </w:r>
             <w:r>
               <w:rPr>
@@ -1822,7 +1822,7 @@
                 <w:noProof/>
                 <w:webHidden/>
               </w:rPr>
-              <w:t>18</w:t>
+              <w:t>19</w:t>
             </w:r>
             <w:r>
               <w:rPr>
@@ -1885,7 +1885,7 @@
       <w:pPr>
         <w:pStyle w:val="PSI-Ttulo1"/>
       </w:pPr>
-      <w:bookmarkStart w:id="4" w:name="_Toc25569764"/>
+      <w:bookmarkStart w:id="4" w:name="_Toc32151701"/>
       <w:r>
         <w:t>Introducción</w:t>
       </w:r>
@@ -1936,7 +1936,7 @@
       <w:bookmarkStart w:id="6" w:name="_Toc104101741"/>
       <w:bookmarkStart w:id="7" w:name="_Toc227403715"/>
       <w:bookmarkStart w:id="8" w:name="_Toc234998973"/>
-      <w:bookmarkStart w:id="9" w:name="_Toc25569765"/>
+      <w:bookmarkStart w:id="9" w:name="_Toc32151702"/>
       <w:r>
         <w:t>P</w:t>
       </w:r>
@@ -2075,7 +2075,7 @@
       <w:pPr>
         <w:pStyle w:val="PSI-Ttulo2"/>
       </w:pPr>
-      <w:bookmarkStart w:id="14" w:name="_Toc25569766"/>
+      <w:bookmarkStart w:id="14" w:name="_Toc32151703"/>
       <w:r>
         <w:t>Alcance</w:t>
       </w:r>
@@ -2140,7 +2140,7 @@
       <w:bookmarkStart w:id="16" w:name="_Toc104101743"/>
       <w:bookmarkStart w:id="17" w:name="_Toc227403717"/>
       <w:bookmarkStart w:id="18" w:name="_Toc234998975"/>
-      <w:bookmarkStart w:id="19" w:name="_Toc25569767"/>
+      <w:bookmarkStart w:id="19" w:name="_Toc32151704"/>
       <w:r>
         <w:lastRenderedPageBreak/>
         <w:t>Definiciones, Acrónimos, y Abreviaturas</w:t>
@@ -2251,7 +2251,7 @@
       <w:bookmarkStart w:id="20" w:name="_Toc104101746"/>
       <w:bookmarkStart w:id="21" w:name="_Toc227403720"/>
       <w:bookmarkStart w:id="22" w:name="_Toc234998978"/>
-      <w:bookmarkStart w:id="23" w:name="_Toc25569768"/>
+      <w:bookmarkStart w:id="23" w:name="_Toc32151705"/>
       <w:r>
         <w:t>Representación Arquitectónica</w:t>
       </w:r>
@@ -2368,7 +2368,7 @@
         <w:widowControl w:val="0"/>
         <w:spacing w:before="120" w:after="60" w:line="240" w:lineRule="atLeast"/>
       </w:pPr>
-      <w:bookmarkStart w:id="27" w:name="_Toc25569769"/>
+      <w:bookmarkStart w:id="27" w:name="_Toc32151706"/>
       <w:r>
         <w:t>Representación</w:t>
       </w:r>
@@ -2526,7 +2526,7 @@
       <w:bookmarkStart w:id="28" w:name="_Toc104101747"/>
       <w:bookmarkStart w:id="29" w:name="_Toc227403721"/>
       <w:bookmarkStart w:id="30" w:name="_Toc234998979"/>
-      <w:bookmarkStart w:id="31" w:name="_Toc25569770"/>
+      <w:bookmarkStart w:id="31" w:name="_Toc32151707"/>
       <w:r>
         <w:t xml:space="preserve">Objetivos Arquitectónicos </w:t>
       </w:r>
@@ -2547,7 +2547,7 @@
       <w:bookmarkStart w:id="34" w:name="_Toc163997903"/>
       <w:bookmarkStart w:id="35" w:name="_Toc227403722"/>
       <w:bookmarkStart w:id="36" w:name="_Toc234998980"/>
-      <w:bookmarkStart w:id="37" w:name="_Toc25569771"/>
+      <w:bookmarkStart w:id="37" w:name="_Toc32151708"/>
       <w:r>
         <w:t>Objetivos Generales</w:t>
       </w:r>
@@ -2608,7 +2608,7 @@
       <w:bookmarkStart w:id="39" w:name="_Toc163997904"/>
       <w:bookmarkStart w:id="40" w:name="_Toc227403723"/>
       <w:bookmarkStart w:id="41" w:name="_Toc234998981"/>
-      <w:bookmarkStart w:id="42" w:name="_Toc25569772"/>
+      <w:bookmarkStart w:id="42" w:name="_Toc32151709"/>
       <w:r>
         <w:t>Objetivos Específicos</w:t>
       </w:r>
@@ -2711,7 +2711,7 @@
       <w:pPr>
         <w:pStyle w:val="PSI-Ttulo2"/>
       </w:pPr>
-      <w:bookmarkStart w:id="48" w:name="_Toc25569773"/>
+      <w:bookmarkStart w:id="48" w:name="_Toc32151710"/>
       <w:r>
         <w:t>Descripción de Procesos</w:t>
       </w:r>
@@ -2884,7 +2884,7 @@
       <w:pPr>
         <w:pStyle w:val="PSI-Ttulo1"/>
       </w:pPr>
-      <w:bookmarkStart w:id="52" w:name="_Toc25569774"/>
+      <w:bookmarkStart w:id="52" w:name="_Toc32151711"/>
       <w:r>
         <w:lastRenderedPageBreak/>
         <w:t>Vista de Caso de Uso</w:t>
@@ -2921,7 +2921,7 @@
       <w:bookmarkStart w:id="54" w:name="_Toc163997907"/>
       <w:bookmarkStart w:id="55" w:name="_Toc227403726"/>
       <w:bookmarkStart w:id="56" w:name="_Toc234998984"/>
-      <w:bookmarkStart w:id="57" w:name="_Toc25569775"/>
+      <w:bookmarkStart w:id="57" w:name="_Toc32151712"/>
       <w:r>
         <w:t>Descripción de los Actores</w:t>
       </w:r>
@@ -3506,7 +3506,7 @@
       <w:bookmarkStart w:id="58" w:name="_Toc163997908"/>
       <w:bookmarkStart w:id="59" w:name="_Toc227403727"/>
       <w:bookmarkStart w:id="60" w:name="_Toc234998985"/>
-      <w:bookmarkStart w:id="61" w:name="_Toc25569776"/>
+      <w:bookmarkStart w:id="61" w:name="_Toc32151713"/>
       <w:r>
         <w:t>Contexto del sistema</w:t>
       </w:r>
@@ -3591,7 +3591,7 @@
       <w:bookmarkStart w:id="62" w:name="_Toc104101750"/>
       <w:bookmarkStart w:id="63" w:name="_Toc227403728"/>
       <w:bookmarkStart w:id="64" w:name="_Toc234998986"/>
-      <w:bookmarkStart w:id="65" w:name="_Toc25569777"/>
+      <w:bookmarkStart w:id="65" w:name="_Toc32151714"/>
       <w:r>
         <w:lastRenderedPageBreak/>
         <w:t>Vista Lógica</w:t>
@@ -3755,7 +3755,7 @@
       <w:bookmarkStart w:id="66" w:name="_Toc104101753"/>
       <w:bookmarkStart w:id="67" w:name="_Toc227403731"/>
       <w:bookmarkStart w:id="68" w:name="_Toc234998989"/>
-      <w:bookmarkStart w:id="69" w:name="_Toc25569778"/>
+      <w:bookmarkStart w:id="69" w:name="_Toc32151715"/>
       <w:r>
         <w:lastRenderedPageBreak/>
         <w:t>Vista de Procesos</w:t>
@@ -6580,7 +6580,42 @@
       <w:pPr>
         <w:pStyle w:val="PSI-Ttulo1"/>
       </w:pPr>
-      <w:bookmarkStart w:id="76" w:name="_Toc25569779"/>
+    </w:p>
+    <w:p>
+      <w:pPr>
+        <w:pStyle w:val="PSI-Ttulo1"/>
+      </w:pPr>
+    </w:p>
+    <w:p>
+      <w:pPr>
+        <w:pStyle w:val="PSI-Ttulo1"/>
+      </w:pPr>
+    </w:p>
+    <w:p>
+      <w:pPr>
+        <w:pStyle w:val="PSI-Ttulo1"/>
+      </w:pPr>
+    </w:p>
+    <w:p>
+      <w:pPr>
+        <w:pStyle w:val="PSI-Ttulo1"/>
+      </w:pPr>
+    </w:p>
+    <w:p>
+      <w:pPr>
+        <w:pStyle w:val="PSI-Ttulo1"/>
+      </w:pPr>
+    </w:p>
+    <w:p>
+      <w:pPr>
+        <w:pStyle w:val="PSI-Ttulo1"/>
+      </w:pPr>
+    </w:p>
+    <w:p>
+      <w:pPr>
+        <w:pStyle w:val="PSI-Ttulo1"/>
+      </w:pPr>
+      <w:bookmarkStart w:id="76" w:name="_Toc32151716"/>
       <w:r>
         <w:t>Vista de Datos</w:t>
       </w:r>
@@ -6609,9 +6644,9 @@
         <w:lastRenderedPageBreak/>
         <w:drawing>
           <wp:inline distT="0" distB="0" distL="0" distR="0">
-            <wp:extent cx="5400040" cy="3846432"/>
+            <wp:extent cx="5400040" cy="4142496"/>
             <wp:effectExtent l="19050" t="0" r="0" b="0"/>
-            <wp:docPr id="2" name="Imagen 1" descr="C:\Users\Usuario\Dropbox\Proyecto VASPA\En proceso\Modelo de Datos\19-11\bdGEF_VASPA.png"/>
+            <wp:docPr id="8" name="Imagen 1" descr="C:\xampp\htdocs\vaspa\Elaboración\Modelo de Datos\Diagrama-logico.png"/>
             <wp:cNvGraphicFramePr>
               <a:graphicFrameLocks xmlns:a="http://schemas.openxmlformats.org/drawingml/2006/main" noChangeAspect="1"/>
             </wp:cNvGraphicFramePr>
@@ -6619,7 +6654,7 @@
               <a:graphicData uri="http://schemas.openxmlformats.org/drawingml/2006/picture">
                 <pic:pic xmlns:pic="http://schemas.openxmlformats.org/drawingml/2006/picture">
                   <pic:nvPicPr>
-                    <pic:cNvPr id="0" name="Picture 1" descr="C:\Users\Usuario\Dropbox\Proyecto VASPA\En proceso\Modelo de Datos\19-11\bdGEF_VASPA.png"/>
+                    <pic:cNvPr id="0" name="Picture 1" descr="C:\xampp\htdocs\vaspa\Elaboración\Modelo de Datos\Diagrama-logico.png"/>
                     <pic:cNvPicPr>
                       <a:picLocks noChangeAspect="1" noChangeArrowheads="1"/>
                     </pic:cNvPicPr>
@@ -6634,7 +6669,7 @@
                   <pic:spPr bwMode="auto">
                     <a:xfrm>
                       <a:off x="0" y="0"/>
-                      <a:ext cx="5400040" cy="3846432"/>
+                      <a:ext cx="5400040" cy="4142496"/>
                     </a:xfrm>
                     <a:prstGeom prst="rect">
                       <a:avLst/>
@@ -6813,7 +6848,7 @@
             <w:rFonts w:asciiTheme="majorHAnsi" w:hAnsiTheme="majorHAnsi" w:cstheme="majorHAnsi"/>
             <w:noProof/>
           </w:rPr>
-          <w:t>15</w:t>
+          <w:t>3</w:t>
         </w:r>
         <w:r>
           <w:rPr>
@@ -10091,7 +10126,7 @@
 </file>
 
 <file path=customXml/itemProps2.xml><?xml version="1.0" encoding="utf-8"?>
-<ds:datastoreItem xmlns:ds="http://schemas.openxmlformats.org/officeDocument/2006/customXml" ds:itemID="{B6AF7939-9E01-44FE-864C-E38800B5C4C7}">
+<ds:datastoreItem xmlns:ds="http://schemas.openxmlformats.org/officeDocument/2006/customXml" ds:itemID="{E3E7847A-9392-4757-AEF2-5835AAD06E2A}">
   <ds:schemaRefs>
     <ds:schemaRef ds:uri="http://schemas.openxmlformats.org/officeDocument/2006/bibliography"/>
   </ds:schemaRefs>

</xml_diff>

<commit_message>
-Completado del Documento: Especificación CU Seguir Programa. -Creacion diagrama de secuencia CU Seguir Programa. -Actualización de documentacion en general.
</commit_message>
<xml_diff>
--- a/Elaboración/Arquitectura del Sistema.docx
+++ b/Elaboración/Arquitectura del Sistema.docx
@@ -710,7 +710,7 @@
           <w:r>
             <w:fldChar w:fldCharType="separate"/>
           </w:r>
-          <w:hyperlink w:anchor="_Toc32151701" w:history="1">
+          <w:hyperlink w:anchor="_Toc34838220" w:history="1">
             <w:r>
               <w:rPr>
                 <w:rStyle w:val="Hipervnculo"/>
@@ -737,7 +737,7 @@
                 <w:noProof/>
                 <w:webHidden/>
               </w:rPr>
-              <w:instrText xml:space="preserve"> PAGEREF _Toc32151701 \h </w:instrText>
+              <w:instrText xml:space="preserve"> PAGEREF _Toc34838220 \h </w:instrText>
             </w:r>
             <w:r>
               <w:rPr>
@@ -781,7 +781,7 @@
               <w:lang w:val="es-AR" w:eastAsia="es-AR"/>
             </w:rPr>
           </w:pPr>
-          <w:hyperlink w:anchor="_Toc32151702" w:history="1">
+          <w:hyperlink w:anchor="_Toc34838221" w:history="1">
             <w:r>
               <w:rPr>
                 <w:rStyle w:val="Hipervnculo"/>
@@ -808,7 +808,7 @@
                 <w:noProof/>
                 <w:webHidden/>
               </w:rPr>
-              <w:instrText xml:space="preserve"> PAGEREF _Toc32151702 \h </w:instrText>
+              <w:instrText xml:space="preserve"> PAGEREF _Toc34838221 \h </w:instrText>
             </w:r>
             <w:r>
               <w:rPr>
@@ -852,7 +852,7 @@
               <w:lang w:val="es-AR" w:eastAsia="es-AR"/>
             </w:rPr>
           </w:pPr>
-          <w:hyperlink w:anchor="_Toc32151703" w:history="1">
+          <w:hyperlink w:anchor="_Toc34838222" w:history="1">
             <w:r>
               <w:rPr>
                 <w:rStyle w:val="Hipervnculo"/>
@@ -879,7 +879,7 @@
                 <w:noProof/>
                 <w:webHidden/>
               </w:rPr>
-              <w:instrText xml:space="preserve"> PAGEREF _Toc32151703 \h </w:instrText>
+              <w:instrText xml:space="preserve"> PAGEREF _Toc34838222 \h </w:instrText>
             </w:r>
             <w:r>
               <w:rPr>
@@ -923,7 +923,7 @@
               <w:lang w:val="es-AR" w:eastAsia="es-AR"/>
             </w:rPr>
           </w:pPr>
-          <w:hyperlink w:anchor="_Toc32151704" w:history="1">
+          <w:hyperlink w:anchor="_Toc34838223" w:history="1">
             <w:r>
               <w:rPr>
                 <w:rStyle w:val="Hipervnculo"/>
@@ -950,7 +950,7 @@
                 <w:noProof/>
                 <w:webHidden/>
               </w:rPr>
-              <w:instrText xml:space="preserve"> PAGEREF _Toc32151704 \h </w:instrText>
+              <w:instrText xml:space="preserve"> PAGEREF _Toc34838223 \h </w:instrText>
             </w:r>
             <w:r>
               <w:rPr>
@@ -994,7 +994,7 @@
               <w:lang w:val="es-AR" w:eastAsia="es-AR"/>
             </w:rPr>
           </w:pPr>
-          <w:hyperlink w:anchor="_Toc32151705" w:history="1">
+          <w:hyperlink w:anchor="_Toc34838224" w:history="1">
             <w:r>
               <w:rPr>
                 <w:rStyle w:val="Hipervnculo"/>
@@ -1021,7 +1021,7 @@
                 <w:noProof/>
                 <w:webHidden/>
               </w:rPr>
-              <w:instrText xml:space="preserve"> PAGEREF _Toc32151705 \h </w:instrText>
+              <w:instrText xml:space="preserve"> PAGEREF _Toc34838224 \h </w:instrText>
             </w:r>
             <w:r>
               <w:rPr>
@@ -1065,7 +1065,7 @@
               <w:lang w:val="es-AR" w:eastAsia="es-AR"/>
             </w:rPr>
           </w:pPr>
-          <w:hyperlink w:anchor="_Toc32151706" w:history="1">
+          <w:hyperlink w:anchor="_Toc34838225" w:history="1">
             <w:r>
               <w:rPr>
                 <w:rStyle w:val="Hipervnculo"/>
@@ -1092,7 +1092,7 @@
                 <w:noProof/>
                 <w:webHidden/>
               </w:rPr>
-              <w:instrText xml:space="preserve"> PAGEREF _Toc32151706 \h </w:instrText>
+              <w:instrText xml:space="preserve"> PAGEREF _Toc34838225 \h </w:instrText>
             </w:r>
             <w:r>
               <w:rPr>
@@ -1136,7 +1136,7 @@
               <w:lang w:val="es-AR" w:eastAsia="es-AR"/>
             </w:rPr>
           </w:pPr>
-          <w:hyperlink w:anchor="_Toc32151707" w:history="1">
+          <w:hyperlink w:anchor="_Toc34838226" w:history="1">
             <w:r>
               <w:rPr>
                 <w:rStyle w:val="Hipervnculo"/>
@@ -1163,7 +1163,7 @@
                 <w:noProof/>
                 <w:webHidden/>
               </w:rPr>
-              <w:instrText xml:space="preserve"> PAGEREF _Toc32151707 \h </w:instrText>
+              <w:instrText xml:space="preserve"> PAGEREF _Toc34838226 \h </w:instrText>
             </w:r>
             <w:r>
               <w:rPr>
@@ -1207,7 +1207,7 @@
               <w:lang w:val="es-AR" w:eastAsia="es-AR"/>
             </w:rPr>
           </w:pPr>
-          <w:hyperlink w:anchor="_Toc32151708" w:history="1">
+          <w:hyperlink w:anchor="_Toc34838227" w:history="1">
             <w:r>
               <w:rPr>
                 <w:rStyle w:val="Hipervnculo"/>
@@ -1234,7 +1234,7 @@
                 <w:noProof/>
                 <w:webHidden/>
               </w:rPr>
-              <w:instrText xml:space="preserve"> PAGEREF _Toc32151708 \h </w:instrText>
+              <w:instrText xml:space="preserve"> PAGEREF _Toc34838227 \h </w:instrText>
             </w:r>
             <w:r>
               <w:rPr>
@@ -1278,7 +1278,7 @@
               <w:lang w:val="es-AR" w:eastAsia="es-AR"/>
             </w:rPr>
           </w:pPr>
-          <w:hyperlink w:anchor="_Toc32151709" w:history="1">
+          <w:hyperlink w:anchor="_Toc34838228" w:history="1">
             <w:r>
               <w:rPr>
                 <w:rStyle w:val="Hipervnculo"/>
@@ -1305,7 +1305,7 @@
                 <w:noProof/>
                 <w:webHidden/>
               </w:rPr>
-              <w:instrText xml:space="preserve"> PAGEREF _Toc32151709 \h </w:instrText>
+              <w:instrText xml:space="preserve"> PAGEREF _Toc34838228 \h </w:instrText>
             </w:r>
             <w:r>
               <w:rPr>
@@ -1349,7 +1349,7 @@
               <w:lang w:val="es-AR" w:eastAsia="es-AR"/>
             </w:rPr>
           </w:pPr>
-          <w:hyperlink w:anchor="_Toc32151710" w:history="1">
+          <w:hyperlink w:anchor="_Toc34838229" w:history="1">
             <w:r>
               <w:rPr>
                 <w:rStyle w:val="Hipervnculo"/>
@@ -1376,7 +1376,7 @@
                 <w:noProof/>
                 <w:webHidden/>
               </w:rPr>
-              <w:instrText xml:space="preserve"> PAGEREF _Toc32151710 \h </w:instrText>
+              <w:instrText xml:space="preserve"> PAGEREF _Toc34838229 \h </w:instrText>
             </w:r>
             <w:r>
               <w:rPr>
@@ -1420,7 +1420,7 @@
               <w:lang w:val="es-AR" w:eastAsia="es-AR"/>
             </w:rPr>
           </w:pPr>
-          <w:hyperlink w:anchor="_Toc32151711" w:history="1">
+          <w:hyperlink w:anchor="_Toc34838230" w:history="1">
             <w:r>
               <w:rPr>
                 <w:rStyle w:val="Hipervnculo"/>
@@ -1447,7 +1447,7 @@
                 <w:noProof/>
                 <w:webHidden/>
               </w:rPr>
-              <w:instrText xml:space="preserve"> PAGEREF _Toc32151711 \h </w:instrText>
+              <w:instrText xml:space="preserve"> PAGEREF _Toc34838230 \h </w:instrText>
             </w:r>
             <w:r>
               <w:rPr>
@@ -1491,7 +1491,7 @@
               <w:lang w:val="es-AR" w:eastAsia="es-AR"/>
             </w:rPr>
           </w:pPr>
-          <w:hyperlink w:anchor="_Toc32151712" w:history="1">
+          <w:hyperlink w:anchor="_Toc34838231" w:history="1">
             <w:r>
               <w:rPr>
                 <w:rStyle w:val="Hipervnculo"/>
@@ -1518,7 +1518,7 @@
                 <w:noProof/>
                 <w:webHidden/>
               </w:rPr>
-              <w:instrText xml:space="preserve"> PAGEREF _Toc32151712 \h </w:instrText>
+              <w:instrText xml:space="preserve"> PAGEREF _Toc34838231 \h </w:instrText>
             </w:r>
             <w:r>
               <w:rPr>
@@ -1562,7 +1562,7 @@
               <w:lang w:val="es-AR" w:eastAsia="es-AR"/>
             </w:rPr>
           </w:pPr>
-          <w:hyperlink w:anchor="_Toc32151713" w:history="1">
+          <w:hyperlink w:anchor="_Toc34838232" w:history="1">
             <w:r>
               <w:rPr>
                 <w:rStyle w:val="Hipervnculo"/>
@@ -1589,7 +1589,7 @@
                 <w:noProof/>
                 <w:webHidden/>
               </w:rPr>
-              <w:instrText xml:space="preserve"> PAGEREF _Toc32151713 \h </w:instrText>
+              <w:instrText xml:space="preserve"> PAGEREF _Toc34838232 \h </w:instrText>
             </w:r>
             <w:r>
               <w:rPr>
@@ -1633,7 +1633,7 @@
               <w:lang w:val="es-AR" w:eastAsia="es-AR"/>
             </w:rPr>
           </w:pPr>
-          <w:hyperlink w:anchor="_Toc32151714" w:history="1">
+          <w:hyperlink w:anchor="_Toc34838233" w:history="1">
             <w:r>
               <w:rPr>
                 <w:rStyle w:val="Hipervnculo"/>
@@ -1660,7 +1660,7 @@
                 <w:noProof/>
                 <w:webHidden/>
               </w:rPr>
-              <w:instrText xml:space="preserve"> PAGEREF _Toc32151714 \h </w:instrText>
+              <w:instrText xml:space="preserve"> PAGEREF _Toc34838233 \h </w:instrText>
             </w:r>
             <w:r>
               <w:rPr>
@@ -1704,7 +1704,7 @@
               <w:lang w:val="es-AR" w:eastAsia="es-AR"/>
             </w:rPr>
           </w:pPr>
-          <w:hyperlink w:anchor="_Toc32151715" w:history="1">
+          <w:hyperlink w:anchor="_Toc34838234" w:history="1">
             <w:r>
               <w:rPr>
                 <w:rStyle w:val="Hipervnculo"/>
@@ -1731,7 +1731,7 @@
                 <w:noProof/>
                 <w:webHidden/>
               </w:rPr>
-              <w:instrText xml:space="preserve"> PAGEREF _Toc32151715 \h </w:instrText>
+              <w:instrText xml:space="preserve"> PAGEREF _Toc34838234 \h </w:instrText>
             </w:r>
             <w:r>
               <w:rPr>
@@ -1775,7 +1775,7 @@
               <w:lang w:val="es-AR" w:eastAsia="es-AR"/>
             </w:rPr>
           </w:pPr>
-          <w:hyperlink w:anchor="_Toc32151716" w:history="1">
+          <w:hyperlink w:anchor="_Toc34838235" w:history="1">
             <w:r>
               <w:rPr>
                 <w:rStyle w:val="Hipervnculo"/>
@@ -1802,7 +1802,7 @@
                 <w:noProof/>
                 <w:webHidden/>
               </w:rPr>
-              <w:instrText xml:space="preserve"> PAGEREF _Toc32151716 \h </w:instrText>
+              <w:instrText xml:space="preserve"> PAGEREF _Toc34838235 \h </w:instrText>
             </w:r>
             <w:r>
               <w:rPr>
@@ -1885,7 +1885,7 @@
       <w:pPr>
         <w:pStyle w:val="PSI-Ttulo1"/>
       </w:pPr>
-      <w:bookmarkStart w:id="4" w:name="_Toc32151701"/>
+      <w:bookmarkStart w:id="4" w:name="_Toc34838220"/>
       <w:r>
         <w:t>Introducción</w:t>
       </w:r>
@@ -1936,7 +1936,7 @@
       <w:bookmarkStart w:id="6" w:name="_Toc104101741"/>
       <w:bookmarkStart w:id="7" w:name="_Toc227403715"/>
       <w:bookmarkStart w:id="8" w:name="_Toc234998973"/>
-      <w:bookmarkStart w:id="9" w:name="_Toc32151702"/>
+      <w:bookmarkStart w:id="9" w:name="_Toc34838221"/>
       <w:r>
         <w:t>P</w:t>
       </w:r>
@@ -2075,7 +2075,7 @@
       <w:pPr>
         <w:pStyle w:val="PSI-Ttulo2"/>
       </w:pPr>
-      <w:bookmarkStart w:id="14" w:name="_Toc32151703"/>
+      <w:bookmarkStart w:id="14" w:name="_Toc34838222"/>
       <w:r>
         <w:t>Alcance</w:t>
       </w:r>
@@ -2140,7 +2140,7 @@
       <w:bookmarkStart w:id="16" w:name="_Toc104101743"/>
       <w:bookmarkStart w:id="17" w:name="_Toc227403717"/>
       <w:bookmarkStart w:id="18" w:name="_Toc234998975"/>
-      <w:bookmarkStart w:id="19" w:name="_Toc32151704"/>
+      <w:bookmarkStart w:id="19" w:name="_Toc34838223"/>
       <w:r>
         <w:lastRenderedPageBreak/>
         <w:t>Definiciones, Acrónimos, y Abreviaturas</w:t>
@@ -2251,7 +2251,7 @@
       <w:bookmarkStart w:id="20" w:name="_Toc104101746"/>
       <w:bookmarkStart w:id="21" w:name="_Toc227403720"/>
       <w:bookmarkStart w:id="22" w:name="_Toc234998978"/>
-      <w:bookmarkStart w:id="23" w:name="_Toc32151705"/>
+      <w:bookmarkStart w:id="23" w:name="_Toc34838224"/>
       <w:r>
         <w:t>Representación Arquitectónica</w:t>
       </w:r>
@@ -2368,7 +2368,7 @@
         <w:widowControl w:val="0"/>
         <w:spacing w:before="120" w:after="60" w:line="240" w:lineRule="atLeast"/>
       </w:pPr>
-      <w:bookmarkStart w:id="27" w:name="_Toc32151706"/>
+      <w:bookmarkStart w:id="27" w:name="_Toc34838225"/>
       <w:r>
         <w:t>Representación</w:t>
       </w:r>
@@ -2526,7 +2526,7 @@
       <w:bookmarkStart w:id="28" w:name="_Toc104101747"/>
       <w:bookmarkStart w:id="29" w:name="_Toc227403721"/>
       <w:bookmarkStart w:id="30" w:name="_Toc234998979"/>
-      <w:bookmarkStart w:id="31" w:name="_Toc32151707"/>
+      <w:bookmarkStart w:id="31" w:name="_Toc34838226"/>
       <w:r>
         <w:t xml:space="preserve">Objetivos Arquitectónicos </w:t>
       </w:r>
@@ -2547,7 +2547,7 @@
       <w:bookmarkStart w:id="34" w:name="_Toc163997903"/>
       <w:bookmarkStart w:id="35" w:name="_Toc227403722"/>
       <w:bookmarkStart w:id="36" w:name="_Toc234998980"/>
-      <w:bookmarkStart w:id="37" w:name="_Toc32151708"/>
+      <w:bookmarkStart w:id="37" w:name="_Toc34838227"/>
       <w:r>
         <w:t>Objetivos Generales</w:t>
       </w:r>
@@ -2608,7 +2608,7 @@
       <w:bookmarkStart w:id="39" w:name="_Toc163997904"/>
       <w:bookmarkStart w:id="40" w:name="_Toc227403723"/>
       <w:bookmarkStart w:id="41" w:name="_Toc234998981"/>
-      <w:bookmarkStart w:id="42" w:name="_Toc32151709"/>
+      <w:bookmarkStart w:id="42" w:name="_Toc34838228"/>
       <w:r>
         <w:t>Objetivos Específicos</w:t>
       </w:r>
@@ -2711,7 +2711,7 @@
       <w:pPr>
         <w:pStyle w:val="PSI-Ttulo2"/>
       </w:pPr>
-      <w:bookmarkStart w:id="48" w:name="_Toc32151710"/>
+      <w:bookmarkStart w:id="48" w:name="_Toc34838229"/>
       <w:r>
         <w:t>Descripción de Procesos</w:t>
       </w:r>
@@ -2884,7 +2884,7 @@
       <w:pPr>
         <w:pStyle w:val="PSI-Ttulo1"/>
       </w:pPr>
-      <w:bookmarkStart w:id="52" w:name="_Toc32151711"/>
+      <w:bookmarkStart w:id="52" w:name="_Toc34838230"/>
       <w:r>
         <w:lastRenderedPageBreak/>
         <w:t>Vista de Caso de Uso</w:t>
@@ -2921,7 +2921,7 @@
       <w:bookmarkStart w:id="54" w:name="_Toc163997907"/>
       <w:bookmarkStart w:id="55" w:name="_Toc227403726"/>
       <w:bookmarkStart w:id="56" w:name="_Toc234998984"/>
-      <w:bookmarkStart w:id="57" w:name="_Toc32151712"/>
+      <w:bookmarkStart w:id="57" w:name="_Toc34838231"/>
       <w:r>
         <w:t>Descripción de los Actores</w:t>
       </w:r>
@@ -3506,7 +3506,7 @@
       <w:bookmarkStart w:id="58" w:name="_Toc163997908"/>
       <w:bookmarkStart w:id="59" w:name="_Toc227403727"/>
       <w:bookmarkStart w:id="60" w:name="_Toc234998985"/>
-      <w:bookmarkStart w:id="61" w:name="_Toc32151713"/>
+      <w:bookmarkStart w:id="61" w:name="_Toc34838232"/>
       <w:r>
         <w:t>Contexto del sistema</w:t>
       </w:r>
@@ -3591,7 +3591,7 @@
       <w:bookmarkStart w:id="62" w:name="_Toc104101750"/>
       <w:bookmarkStart w:id="63" w:name="_Toc227403728"/>
       <w:bookmarkStart w:id="64" w:name="_Toc234998986"/>
-      <w:bookmarkStart w:id="65" w:name="_Toc32151714"/>
+      <w:bookmarkStart w:id="65" w:name="_Toc34838233"/>
       <w:r>
         <w:lastRenderedPageBreak/>
         <w:t>Vista Lógica</w:t>
@@ -3755,7 +3755,7 @@
       <w:bookmarkStart w:id="66" w:name="_Toc104101753"/>
       <w:bookmarkStart w:id="67" w:name="_Toc227403731"/>
       <w:bookmarkStart w:id="68" w:name="_Toc234998989"/>
-      <w:bookmarkStart w:id="69" w:name="_Toc32151715"/>
+      <w:bookmarkStart w:id="69" w:name="_Toc34838234"/>
       <w:r>
         <w:lastRenderedPageBreak/>
         <w:t>Vista de Procesos</w:t>
@@ -4610,15 +4610,10 @@
           </w:tcPr>
           <w:p>
             <w:pPr>
-              <w:pStyle w:val="PSI-Normal"/>
-              <w:rPr>
-                <w:rFonts w:ascii="Arial Unicode MS" w:hAnsi="Arial Unicode MS" w:cs="Arial Unicode MS"/>
-                <w:sz w:val="24"/>
-                <w:szCs w:val="24"/>
-              </w:rPr>
+              <w:ind w:left="720"/>
             </w:pPr>
             <w:r>
-              <w:t>Permitir al Empleado Secretaría Académica el seguimiento del programa, para saber dónde y cuantos días se encuentra el programa durante el proceso de firmas.</w:t>
+              <w:t>Permitir al Empleado Secretaría Académica realizar un seguimiento del programa (documento físico), mediante la actualización y visualización de la ubicación donde se encuentra el mismo durante el proceso de firmas.</w:t>
             </w:r>
           </w:p>
         </w:tc>
@@ -4724,7 +4719,11 @@
               <w:ind w:left="720"/>
             </w:pPr>
             <w:r>
-              <w:t>Permitir al Empleado Secretaría Académica cargar en el sistema el programa escaneado del documento (programa impreso) firmado</w:t>
+              <w:t xml:space="preserve">Permitir al Empleado Secretaría Académica cargar en el sistema el programa escaneado del documento (programa impreso) </w:t>
+            </w:r>
+            <w:r>
+              <w:lastRenderedPageBreak/>
+              <w:t>firmado</w:t>
             </w:r>
             <w:r>
               <w:t xml:space="preserve"> por todas las autoridades correspondientes (</w:t>
@@ -4739,7 +4738,6 @@
               <w:t xml:space="preserve">ecretaría </w:t>
             </w:r>
             <w:r>
-              <w:lastRenderedPageBreak/>
               <w:t>A</w:t>
             </w:r>
             <w:r>
@@ -5207,7 +5205,11 @@
               <w:t xml:space="preserve"> </w:t>
             </w:r>
             <w:r>
-              <w:t>Permitir al empleado de Secretaría Académica gestionar las carreras existentes en el sistema, mediante el alta, baja y modificación de las mismas.</w:t>
+              <w:t xml:space="preserve">Permitir al empleado de Secretaría Académica gestionar las carreras existentes en el sistema, mediante el alta, </w:t>
+            </w:r>
+            <w:r>
+              <w:lastRenderedPageBreak/>
+              <w:t>baja y modificación de las mismas.</w:t>
             </w:r>
           </w:p>
         </w:tc>
@@ -5838,6 +5840,7 @@
               </w:rPr>
             </w:pPr>
             <w:r>
+              <w:lastRenderedPageBreak/>
               <w:t>Descripción:</w:t>
             </w:r>
           </w:p>
@@ -6333,11 +6336,8 @@
               <w:ind w:left="360"/>
             </w:pPr>
             <w:r>
-              <w:t xml:space="preserve">Permitir a los empleados de Secretaría Académica generar un informe gerencial mediante un listado de los profesores con sus respectivas </w:t>
-            </w:r>
-            <w:r>
               <w:lastRenderedPageBreak/>
-              <w:t xml:space="preserve">asignaturas, en base a una carrera seleccionada, en las cuales no se presentaron los programas de acuerdo a un año específico.  </w:t>
+              <w:t xml:space="preserve">Permitir a los empleados de Secretaría Académica generar un informe gerencial mediante un listado de los profesores con sus respectivas asignaturas, en base a una carrera seleccionada, en las cuales no se presentaron los programas de acuerdo a un año específico.  </w:t>
             </w:r>
           </w:p>
           <w:p>
@@ -6595,27 +6595,7 @@
       <w:pPr>
         <w:pStyle w:val="PSI-Ttulo1"/>
       </w:pPr>
-    </w:p>
-    <w:p>
-      <w:pPr>
-        <w:pStyle w:val="PSI-Ttulo1"/>
-      </w:pPr>
-    </w:p>
-    <w:p>
-      <w:pPr>
-        <w:pStyle w:val="PSI-Ttulo1"/>
-      </w:pPr>
-    </w:p>
-    <w:p>
-      <w:pPr>
-        <w:pStyle w:val="PSI-Ttulo1"/>
-      </w:pPr>
-    </w:p>
-    <w:p>
-      <w:pPr>
-        <w:pStyle w:val="PSI-Ttulo1"/>
-      </w:pPr>
-      <w:bookmarkStart w:id="76" w:name="_Toc32151716"/>
+      <w:bookmarkStart w:id="76" w:name="_Toc34838235"/>
       <w:r>
         <w:t>Vista de Datos</w:t>
       </w:r>
@@ -10126,7 +10106,7 @@
 </file>
 
 <file path=customXml/itemProps2.xml><?xml version="1.0" encoding="utf-8"?>
-<ds:datastoreItem xmlns:ds="http://schemas.openxmlformats.org/officeDocument/2006/customXml" ds:itemID="{E3E7847A-9392-4757-AEF2-5835AAD06E2A}">
+<ds:datastoreItem xmlns:ds="http://schemas.openxmlformats.org/officeDocument/2006/customXml" ds:itemID="{3DCA0B5A-07D4-415D-AEC7-C16AC5CB96C8}">
   <ds:schemaRefs>
     <ds:schemaRef ds:uri="http://schemas.openxmlformats.org/officeDocument/2006/bibliography"/>
   </ds:schemaRefs>

</xml_diff>

<commit_message>
-Reestructuración y separación del código fuente y documentación de la Aplicación Móvil, con el sistema web. -Modificación de una sección del documento Arquitectura del Sistema.
</commit_message>
<xml_diff>
--- a/Elaboración/Arquitectura del Sistema.docx
+++ b/Elaboración/Arquitectura del Sistema.docx
@@ -4182,6 +4182,14 @@
         </w:rPr>
       </w:pPr>
     </w:p>
+    <w:p>
+      <w:pPr>
+        <w:pStyle w:val="PSI-Normal"/>
+        <w:rPr>
+          <w:lang w:val="es-ES"/>
+        </w:rPr>
+      </w:pPr>
+    </w:p>
     <w:tbl>
       <w:tblPr>
         <w:tblW w:w="0" w:type="auto"/>
@@ -4288,6 +4296,21 @@
         <w:pStyle w:val="PSI-Normal"/>
       </w:pPr>
     </w:p>
+    <w:p>
+      <w:pPr>
+        <w:pStyle w:val="PSI-Normal"/>
+      </w:pPr>
+    </w:p>
+    <w:p>
+      <w:pPr>
+        <w:pStyle w:val="PSI-Normal"/>
+      </w:pPr>
+    </w:p>
+    <w:p>
+      <w:pPr>
+        <w:pStyle w:val="PSI-Normal"/>
+      </w:pPr>
+    </w:p>
     <w:tbl>
       <w:tblPr>
         <w:tblW w:w="0" w:type="auto"/>
@@ -4333,6 +4356,7 @@
               <w:rPr>
                 <w:b/>
               </w:rPr>
+              <w:lastRenderedPageBreak/>
               <w:t xml:space="preserve">Gestionar </w:t>
             </w:r>
             <w:r>
@@ -4387,11 +4411,7 @@
               <w:ind w:left="720"/>
             </w:pPr>
             <w:r>
-              <w:t xml:space="preserve">Permitir al Profesor gestionar los Formularios de los Programas de Asignaturas de la UNPA - UARG existentes en el sistema, mediante </w:t>
-            </w:r>
-            <w:r>
-              <w:lastRenderedPageBreak/>
-              <w:t>el ingreso de los datos correspondientes del programa (documento) en el formulario, como por ejemplo (código, nombre asignatura, responsables, contenidos, etc.) y además mediante la modificación de los campos del formulario de un  programa de una determinada asignatura.</w:t>
+              <w:t>Permitir al Profesor gestionar los Formularios de los Programas de Asignaturas de la UNPA - UARG existentes en el sistema, mediante el ingreso de los datos correspondientes del programa (documento) en el formulario, como por ejemplo (código, nombre asignatura, responsables, contenidos, etc.) y además mediante la modificación de los campos del formulario de un  programa de una determinada asignatura.</w:t>
             </w:r>
           </w:p>
           <w:p>
@@ -4523,6 +4543,11 @@
         <w:pStyle w:val="PSI-Normal"/>
       </w:pPr>
     </w:p>
+    <w:p>
+      <w:pPr>
+        <w:pStyle w:val="PSI-Normal"/>
+      </w:pPr>
+    </w:p>
     <w:tbl>
       <w:tblPr>
         <w:tblW w:w="0" w:type="auto"/>
@@ -4719,11 +4744,7 @@
               <w:ind w:left="720"/>
             </w:pPr>
             <w:r>
-              <w:t xml:space="preserve">Permitir al Empleado Secretaría Académica cargar en el sistema el programa escaneado del documento (programa impreso) </w:t>
-            </w:r>
-            <w:r>
-              <w:lastRenderedPageBreak/>
-              <w:t>firmado</w:t>
+              <w:t>Permitir al Empleado Secretaría Académica cargar en el sistema el programa escaneado del documento (programa impreso) firmado</w:t>
             </w:r>
             <w:r>
               <w:t xml:space="preserve"> por todas las autoridades correspondientes (</w:t>
@@ -4750,6 +4771,11 @@
         </w:tc>
       </w:tr>
     </w:tbl>
+    <w:p>
+      <w:pPr>
+        <w:pStyle w:val="PSI-Normal"/>
+      </w:pPr>
+    </w:p>
     <w:p>
       <w:pPr>
         <w:pStyle w:val="PSI-Normal"/>
@@ -4866,6 +4892,11 @@
         <w:pStyle w:val="PSI-Normal"/>
       </w:pPr>
     </w:p>
+    <w:p>
+      <w:pPr>
+        <w:pStyle w:val="PSI-Normal"/>
+      </w:pPr>
+    </w:p>
     <w:tbl>
       <w:tblPr>
         <w:tblW w:w="0" w:type="auto"/>
@@ -4994,6 +5025,22 @@
         </w:rPr>
       </w:pPr>
     </w:p>
+    <w:p>
+      <w:pPr>
+        <w:pStyle w:val="PSI-Normal"/>
+        <w:rPr>
+          <w:lang w:val="es-ES"/>
+        </w:rPr>
+      </w:pPr>
+    </w:p>
+    <w:p>
+      <w:pPr>
+        <w:pStyle w:val="PSI-Normal"/>
+        <w:rPr>
+          <w:lang w:val="es-ES"/>
+        </w:rPr>
+      </w:pPr>
+    </w:p>
     <w:tbl>
       <w:tblPr>
         <w:tblW w:w="0" w:type="auto"/>
@@ -5033,6 +5080,7 @@
               </w:rPr>
             </w:pPr>
             <w:r>
+              <w:lastRenderedPageBreak/>
               <w:br w:type="page"/>
             </w:r>
             <w:r>
@@ -5100,6 +5148,11 @@
       <w:r>
         <w:t xml:space="preserve"> </w:t>
       </w:r>
+    </w:p>
+    <w:p>
+      <w:pPr>
+        <w:pStyle w:val="PSI-Normal"/>
+      </w:pPr>
     </w:p>
     <w:p>
       <w:pPr>
@@ -5205,11 +5258,7 @@
               <w:t xml:space="preserve"> </w:t>
             </w:r>
             <w:r>
-              <w:t xml:space="preserve">Permitir al empleado de Secretaría Académica gestionar las carreras existentes en el sistema, mediante el alta, </w:t>
-            </w:r>
-            <w:r>
-              <w:lastRenderedPageBreak/>
-              <w:t>baja y modificación de las mismas.</w:t>
+              <w:t>Permitir al empleado de Secretaría Académica gestionar las carreras existentes en el sistema, mediante el alta, baja y modificación de las mismas.</w:t>
             </w:r>
           </w:p>
         </w:tc>
@@ -5537,6 +5586,11 @@
               <w:pStyle w:val="PSI-Normal"/>
             </w:pPr>
           </w:p>
+          <w:p>
+            <w:pPr>
+              <w:pStyle w:val="PSI-Normal"/>
+            </w:pPr>
+          </w:p>
         </w:tc>
       </w:tr>
       <w:tr>
@@ -5567,6 +5621,7 @@
               <w:rPr>
                 <w:b/>
               </w:rPr>
+              <w:lastRenderedPageBreak/>
               <w:t>Enviar Notificación</w:t>
             </w:r>
           </w:p>
@@ -5659,90 +5714,6 @@
         <w:gridCol w:w="1771"/>
         <w:gridCol w:w="3969"/>
       </w:tblGrid>
-      <w:tr>
-        <w:trPr>
-          <w:jc w:val="center"/>
-        </w:trPr>
-        <w:tc>
-          <w:tcPr>
-            <w:tcW w:w="5740" w:type="dxa"/>
-            <w:gridSpan w:val="2"/>
-            <w:shd w:val="clear" w:color="auto" w:fill="E6E6E6"/>
-            <w:tcMar>
-              <w:top w:w="0" w:type="dxa"/>
-              <w:left w:w="70" w:type="dxa"/>
-              <w:bottom w:w="0" w:type="dxa"/>
-              <w:right w:w="70" w:type="dxa"/>
-            </w:tcMar>
-          </w:tcPr>
-          <w:p>
-            <w:pPr>
-              <w:pStyle w:val="PSI-Normal"/>
-              <w:jc w:val="center"/>
-              <w:rPr>
-                <w:b/>
-              </w:rPr>
-            </w:pPr>
-            <w:r>
-              <w:rPr>
-                <w:b/>
-              </w:rPr>
-              <w:t>Crear Programa</w:t>
-            </w:r>
-          </w:p>
-        </w:tc>
-      </w:tr>
-      <w:tr>
-        <w:trPr>
-          <w:jc w:val="center"/>
-        </w:trPr>
-        <w:tc>
-          <w:tcPr>
-            <w:tcW w:w="1771" w:type="dxa"/>
-            <w:tcMar>
-              <w:top w:w="0" w:type="dxa"/>
-              <w:left w:w="70" w:type="dxa"/>
-              <w:bottom w:w="0" w:type="dxa"/>
-              <w:right w:w="70" w:type="dxa"/>
-            </w:tcMar>
-          </w:tcPr>
-          <w:p>
-            <w:pPr>
-              <w:pStyle w:val="PSI-Normal"/>
-              <w:rPr>
-                <w:rFonts w:ascii="Arial Unicode MS" w:hAnsi="Arial Unicode MS" w:cs="Arial Unicode MS"/>
-                <w:sz w:val="24"/>
-                <w:szCs w:val="24"/>
-              </w:rPr>
-            </w:pPr>
-            <w:r>
-              <w:t>Descripción:</w:t>
-            </w:r>
-          </w:p>
-        </w:tc>
-        <w:tc>
-          <w:tcPr>
-            <w:tcW w:w="3969" w:type="dxa"/>
-            <w:tcMar>
-              <w:top w:w="0" w:type="dxa"/>
-              <w:left w:w="70" w:type="dxa"/>
-              <w:bottom w:w="0" w:type="dxa"/>
-              <w:right w:w="70" w:type="dxa"/>
-            </w:tcMar>
-          </w:tcPr>
-          <w:p>
-            <w:pPr>
-              <w:pStyle w:val="PSI-Normal"/>
-            </w:pPr>
-            <w:r>
-              <w:t xml:space="preserve">Permitir al </w:t>
-            </w:r>
-            <w:r>
-              <w:t xml:space="preserve">Profesor crear un programa de asignatura ingresando los datos requeridos. </w:t>
-            </w:r>
-          </w:p>
-        </w:tc>
-      </w:tr>
       <w:tr>
         <w:trPr>
           <w:jc w:val="center"/>
@@ -5811,7 +5782,7 @@
               <w:rPr>
                 <w:b/>
               </w:rPr>
-              <w:t>Modificar Programa</w:t>
+              <w:t>Gestionar Bibliografía</w:t>
             </w:r>
           </w:p>
         </w:tc>
@@ -5840,7 +5811,6 @@
               </w:rPr>
             </w:pPr>
             <w:r>
-              <w:lastRenderedPageBreak/>
               <w:t>Descripción:</w:t>
             </w:r>
           </w:p>
@@ -5863,8 +5833,204 @@
               <w:t xml:space="preserve">Permitir al </w:t>
             </w:r>
             <w:r>
-              <w:t xml:space="preserve">profesor modificar/actualizar  los datos que considere necesarios del programa. </w:t>
-            </w:r>
+              <w:t>profesor gestionar la</w:t>
+            </w:r>
+            <w:r>
+              <w:t xml:space="preserve"> </w:t>
+            </w:r>
+            <w:r>
+              <w:t>bibliografía de los programas de asignatura</w:t>
+            </w:r>
+            <w:r>
+              <w:t>, mediante el</w:t>
+            </w:r>
+            <w:r>
+              <w:t xml:space="preserve"> alta, baja y modificación de las misma</w:t>
+            </w:r>
+            <w:r>
+              <w:t>s.</w:t>
+            </w:r>
+          </w:p>
+        </w:tc>
+      </w:tr>
+      <w:tr>
+        <w:trPr>
+          <w:jc w:val="center"/>
+        </w:trPr>
+        <w:tc>
+          <w:tcPr>
+            <w:tcW w:w="1771" w:type="dxa"/>
+            <w:tcMar>
+              <w:top w:w="0" w:type="dxa"/>
+              <w:left w:w="70" w:type="dxa"/>
+              <w:bottom w:w="0" w:type="dxa"/>
+              <w:right w:w="70" w:type="dxa"/>
+            </w:tcMar>
+          </w:tcPr>
+          <w:p>
+            <w:pPr>
+              <w:pStyle w:val="PSI-Normal"/>
+              <w:rPr>
+                <w:lang w:val="es-ES"/>
+              </w:rPr>
+            </w:pPr>
+          </w:p>
+        </w:tc>
+        <w:tc>
+          <w:tcPr>
+            <w:tcW w:w="3969" w:type="dxa"/>
+            <w:tcMar>
+              <w:top w:w="0" w:type="dxa"/>
+              <w:left w:w="70" w:type="dxa"/>
+              <w:bottom w:w="0" w:type="dxa"/>
+              <w:right w:w="70" w:type="dxa"/>
+            </w:tcMar>
+          </w:tcPr>
+          <w:p>
+            <w:pPr>
+              <w:pStyle w:val="PSI-Comentario"/>
+            </w:pPr>
+          </w:p>
+        </w:tc>
+      </w:tr>
+    </w:tbl>
+    <w:p>
+      <w:pPr>
+        <w:pStyle w:val="PSI-Ttulo1"/>
+        <w:rPr>
+          <w:lang w:val="es-ES"/>
+        </w:rPr>
+      </w:pPr>
+    </w:p>
+    <w:tbl>
+      <w:tblPr>
+        <w:tblW w:w="0" w:type="auto"/>
+        <w:jc w:val="center"/>
+        <w:tblCellMar>
+          <w:left w:w="0" w:type="dxa"/>
+          <w:right w:w="0" w:type="dxa"/>
+        </w:tblCellMar>
+        <w:tblLook w:val="0000"/>
+      </w:tblPr>
+      <w:tblGrid>
+        <w:gridCol w:w="1771"/>
+        <w:gridCol w:w="3969"/>
+      </w:tblGrid>
+      <w:tr>
+        <w:trPr>
+          <w:jc w:val="center"/>
+        </w:trPr>
+        <w:tc>
+          <w:tcPr>
+            <w:tcW w:w="5740" w:type="dxa"/>
+            <w:gridSpan w:val="2"/>
+            <w:shd w:val="clear" w:color="auto" w:fill="E6E6E6"/>
+            <w:tcMar>
+              <w:top w:w="0" w:type="dxa"/>
+              <w:left w:w="70" w:type="dxa"/>
+              <w:bottom w:w="0" w:type="dxa"/>
+              <w:right w:w="70" w:type="dxa"/>
+            </w:tcMar>
+          </w:tcPr>
+          <w:p>
+            <w:pPr>
+              <w:pStyle w:val="PSI-Normal"/>
+              <w:jc w:val="center"/>
+              <w:rPr>
+                <w:b/>
+              </w:rPr>
+            </w:pPr>
+            <w:r>
+              <w:rPr>
+                <w:b/>
+              </w:rPr>
+              <w:t>Realizar Carga Masiva de Programas</w:t>
+            </w:r>
+          </w:p>
+        </w:tc>
+      </w:tr>
+      <w:tr>
+        <w:trPr>
+          <w:jc w:val="center"/>
+        </w:trPr>
+        <w:tc>
+          <w:tcPr>
+            <w:tcW w:w="1771" w:type="dxa"/>
+            <w:tcMar>
+              <w:top w:w="0" w:type="dxa"/>
+              <w:left w:w="70" w:type="dxa"/>
+              <w:bottom w:w="0" w:type="dxa"/>
+              <w:right w:w="70" w:type="dxa"/>
+            </w:tcMar>
+          </w:tcPr>
+          <w:p>
+            <w:pPr>
+              <w:pStyle w:val="PSI-Normal"/>
+              <w:rPr>
+                <w:rFonts w:ascii="Arial Unicode MS" w:hAnsi="Arial Unicode MS" w:cs="Arial Unicode MS"/>
+                <w:sz w:val="24"/>
+                <w:szCs w:val="24"/>
+              </w:rPr>
+            </w:pPr>
+            <w:r>
+              <w:t>Descripción:</w:t>
+            </w:r>
+          </w:p>
+        </w:tc>
+        <w:tc>
+          <w:tcPr>
+            <w:tcW w:w="3969" w:type="dxa"/>
+            <w:tcMar>
+              <w:top w:w="0" w:type="dxa"/>
+              <w:left w:w="70" w:type="dxa"/>
+              <w:bottom w:w="0" w:type="dxa"/>
+              <w:right w:w="70" w:type="dxa"/>
+            </w:tcMar>
+          </w:tcPr>
+          <w:p>
+            <w:pPr>
+              <w:ind w:left="720"/>
+            </w:pPr>
+            <w:r>
+              <w:t>Permitir al Empleado Secretaría Académica cargar en el sistema un conjunto de programas escaneados de los documentos (programas impresos) firmados</w:t>
+            </w:r>
+            <w:r>
+              <w:t xml:space="preserve"> por todas las autoridades correspondientes (</w:t>
+            </w:r>
+            <w:r>
+              <w:t>Profesor responsable</w:t>
+            </w:r>
+            <w:r>
+              <w:t>, S</w:t>
+            </w:r>
+            <w:r>
+              <w:t xml:space="preserve">ecretaría </w:t>
+            </w:r>
+            <w:r>
+              <w:t>A</w:t>
+            </w:r>
+            <w:r>
+              <w:t>cadémica</w:t>
+            </w:r>
+            <w:r>
+              <w:t>, departamento).</w:t>
+            </w:r>
+          </w:p>
+          <w:p>
+            <w:pPr>
+              <w:pStyle w:val="PSI-Normal"/>
+              <w:rPr>
+                <w:lang w:val="es-ES"/>
+              </w:rPr>
+            </w:pPr>
+          </w:p>
+          <w:p>
+            <w:pPr>
+              <w:pStyle w:val="PSI-Normal"/>
+              <w:rPr>
+                <w:lang w:val="es-ES"/>
+              </w:rPr>
+            </w:pPr>
           </w:p>
         </w:tc>
       </w:tr>
@@ -5936,7 +6102,7 @@
               <w:rPr>
                 <w:b/>
               </w:rPr>
-              <w:t>Gestionar Bibliografía</w:t>
+              <w:t>Generar Informe Gerencial</w:t>
             </w:r>
           </w:p>
         </w:tc>
@@ -5982,230 +6148,38 @@
           <w:p>
             <w:pPr>
               <w:pStyle w:val="PSI-Normal"/>
+              <w:ind w:left="360"/>
             </w:pPr>
             <w:r>
-              <w:t xml:space="preserve">Permitir al </w:t>
-            </w:r>
-            <w:r>
-              <w:t>profesor gestionar la</w:t>
-            </w:r>
-            <w:r>
-              <w:t xml:space="preserve"> </w:t>
-            </w:r>
-            <w:r>
-              <w:t>bibliografía de los programas de asignatura</w:t>
-            </w:r>
-            <w:r>
-              <w:t>, mediante el</w:t>
-            </w:r>
-            <w:r>
-              <w:t xml:space="preserve"> alta, baja y modificación de las misma</w:t>
-            </w:r>
-            <w:r>
-              <w:t>s.</w:t>
-            </w:r>
-          </w:p>
-        </w:tc>
-      </w:tr>
-      <w:tr>
-        <w:trPr>
-          <w:jc w:val="center"/>
-        </w:trPr>
-        <w:tc>
-          <w:tcPr>
-            <w:tcW w:w="1771" w:type="dxa"/>
-            <w:tcMar>
-              <w:top w:w="0" w:type="dxa"/>
-              <w:left w:w="70" w:type="dxa"/>
-              <w:bottom w:w="0" w:type="dxa"/>
-              <w:right w:w="70" w:type="dxa"/>
-            </w:tcMar>
-          </w:tcPr>
-          <w:p>
-            <w:pPr>
-              <w:pStyle w:val="PSI-Normal"/>
-              <w:rPr>
-                <w:lang w:val="es-ES"/>
-              </w:rPr>
-            </w:pPr>
-          </w:p>
-        </w:tc>
-        <w:tc>
-          <w:tcPr>
-            <w:tcW w:w="3969" w:type="dxa"/>
-            <w:tcMar>
-              <w:top w:w="0" w:type="dxa"/>
-              <w:left w:w="70" w:type="dxa"/>
-              <w:bottom w:w="0" w:type="dxa"/>
-              <w:right w:w="70" w:type="dxa"/>
-            </w:tcMar>
-          </w:tcPr>
-          <w:p>
-            <w:pPr>
-              <w:pStyle w:val="PSI-Comentario"/>
-            </w:pPr>
-          </w:p>
-        </w:tc>
-      </w:tr>
-    </w:tbl>
-    <w:p>
-      <w:pPr>
-        <w:pStyle w:val="Textoindependiente"/>
-        <w:rPr>
-          <w:lang w:val="es-ES"/>
-        </w:rPr>
-      </w:pPr>
-    </w:p>
-    <w:p>
-      <w:pPr>
-        <w:pStyle w:val="Textoindependiente"/>
-        <w:rPr>
-          <w:lang w:val="es-ES"/>
-        </w:rPr>
-      </w:pPr>
-    </w:p>
-    <w:p>
-      <w:pPr>
-        <w:pStyle w:val="PSI-Ttulo1"/>
-      </w:pPr>
-      <w:bookmarkStart w:id="70" w:name="_Toc104101755"/>
-      <w:bookmarkStart w:id="71" w:name="_Toc227403733"/>
-      <w:bookmarkStart w:id="72" w:name="_Toc234998991"/>
-      <w:r>
-        <w:br/>
-      </w:r>
-      <w:bookmarkEnd w:id="70"/>
-      <w:bookmarkEnd w:id="71"/>
-      <w:bookmarkEnd w:id="72"/>
-    </w:p>
-    <w:tbl>
-      <w:tblPr>
-        <w:tblW w:w="0" w:type="auto"/>
-        <w:jc w:val="center"/>
-        <w:tblCellMar>
-          <w:left w:w="0" w:type="dxa"/>
-          <w:right w:w="0" w:type="dxa"/>
-        </w:tblCellMar>
-        <w:tblLook w:val="0000"/>
-      </w:tblPr>
-      <w:tblGrid>
-        <w:gridCol w:w="1771"/>
-        <w:gridCol w:w="3969"/>
-      </w:tblGrid>
-      <w:tr>
-        <w:trPr>
-          <w:jc w:val="center"/>
-        </w:trPr>
-        <w:tc>
-          <w:tcPr>
-            <w:tcW w:w="5740" w:type="dxa"/>
-            <w:gridSpan w:val="2"/>
-            <w:shd w:val="clear" w:color="auto" w:fill="E6E6E6"/>
-            <w:tcMar>
-              <w:top w:w="0" w:type="dxa"/>
-              <w:left w:w="70" w:type="dxa"/>
-              <w:bottom w:w="0" w:type="dxa"/>
-              <w:right w:w="70" w:type="dxa"/>
-            </w:tcMar>
-          </w:tcPr>
-          <w:p>
-            <w:pPr>
-              <w:pStyle w:val="PSI-Normal"/>
-              <w:jc w:val="center"/>
-              <w:rPr>
-                <w:b/>
-              </w:rPr>
-            </w:pPr>
-            <w:r>
-              <w:rPr>
-                <w:b/>
-              </w:rPr>
-              <w:t>Realizar Carga Masiva de Programas</w:t>
-            </w:r>
-          </w:p>
-        </w:tc>
-      </w:tr>
-      <w:tr>
-        <w:trPr>
-          <w:jc w:val="center"/>
-        </w:trPr>
-        <w:tc>
-          <w:tcPr>
-            <w:tcW w:w="1771" w:type="dxa"/>
-            <w:tcMar>
-              <w:top w:w="0" w:type="dxa"/>
-              <w:left w:w="70" w:type="dxa"/>
-              <w:bottom w:w="0" w:type="dxa"/>
-              <w:right w:w="70" w:type="dxa"/>
-            </w:tcMar>
-          </w:tcPr>
-          <w:p>
-            <w:pPr>
-              <w:pStyle w:val="PSI-Normal"/>
-              <w:rPr>
-                <w:rFonts w:ascii="Arial Unicode MS" w:hAnsi="Arial Unicode MS" w:cs="Arial Unicode MS"/>
-                <w:sz w:val="24"/>
-                <w:szCs w:val="24"/>
-              </w:rPr>
-            </w:pPr>
-            <w:r>
-              <w:t>Descripción:</w:t>
-            </w:r>
-          </w:p>
-        </w:tc>
-        <w:tc>
-          <w:tcPr>
-            <w:tcW w:w="3969" w:type="dxa"/>
-            <w:tcMar>
-              <w:top w:w="0" w:type="dxa"/>
-              <w:left w:w="70" w:type="dxa"/>
-              <w:bottom w:w="0" w:type="dxa"/>
-              <w:right w:w="70" w:type="dxa"/>
-            </w:tcMar>
-          </w:tcPr>
-          <w:p>
-            <w:pPr>
-              <w:ind w:left="720"/>
-            </w:pPr>
-            <w:r>
-              <w:t>Permitir al Empleado Secretaría Académica cargar en el sistema un conjunto de programas escaneados de los documentos (programas impresos) firmados</w:t>
-            </w:r>
-            <w:r>
-              <w:t xml:space="preserve"> por todas las autoridades correspondientes (</w:t>
-            </w:r>
-            <w:r>
-              <w:t>Profesor responsable</w:t>
-            </w:r>
-            <w:r>
-              <w:t>, S</w:t>
-            </w:r>
-            <w:r>
-              <w:t xml:space="preserve">ecretaría </w:t>
-            </w:r>
-            <w:r>
-              <w:t>A</w:t>
-            </w:r>
-            <w:r>
-              <w:t>cadémica</w:t>
-            </w:r>
-            <w:r>
-              <w:t>, departamento).</w:t>
+              <w:t xml:space="preserve">Permitir a los empleados de Secretaría Académica generar un informe gerencial mediante un listado de las asignaturas, en base a una carrera seleccionada, en las cuales no se </w:t>
+            </w:r>
+            <w:r>
+              <w:lastRenderedPageBreak/>
+              <w:t>presentaron los programas de acuerdo a un año específico.</w:t>
             </w:r>
           </w:p>
           <w:p>
             <w:pPr>
               <w:pStyle w:val="PSI-Normal"/>
-              <w:rPr>
-                <w:lang w:val="es-ES"/>
-              </w:rPr>
+              <w:ind w:left="360"/>
+            </w:pPr>
+            <w:r>
+              <w:t xml:space="preserve">Permitir a los empleados de Secretaría Académica generar un informe gerencial mediante un listado de los profesores con sus respectivas asignaturas, en base a una carrera seleccionada, en las cuales no se presentaron los programas de acuerdo a un año específico.  </w:t>
+            </w:r>
+          </w:p>
+          <w:p>
+            <w:pPr>
+              <w:pStyle w:val="PSI-Normal"/>
             </w:pPr>
           </w:p>
           <w:p>
             <w:pPr>
               <w:pStyle w:val="PSI-Normal"/>
-              <w:rPr>
-                <w:lang w:val="es-ES"/>
-              </w:rPr>
+            </w:pPr>
+          </w:p>
+          <w:p>
+            <w:pPr>
+              <w:pStyle w:val="PSI-Normal"/>
             </w:pPr>
           </w:p>
         </w:tc>
@@ -6278,7 +6252,7 @@
               <w:rPr>
                 <w:b/>
               </w:rPr>
-              <w:t>Generar Informe Gerencial</w:t>
+              <w:t>Visualizar Plan</w:t>
             </w:r>
           </w:p>
         </w:tc>
@@ -6323,26 +6297,18 @@
           </w:tcPr>
           <w:p>
             <w:pPr>
-              <w:pStyle w:val="PSI-Normal"/>
-              <w:ind w:left="360"/>
+              <w:ind w:left="720"/>
             </w:pPr>
             <w:r>
-              <w:t>Permitir a los empleados de Secretaría Académica generar un informe gerencial mediante un listado de las asignaturas, en base a una carrera seleccionada, en las cuales no se presentaron los programas de acuerdo a un año específico.</w:t>
+              <w:t>Permitir al Invitado visualizar el plan (documento).</w:t>
             </w:r>
           </w:p>
           <w:p>
             <w:pPr>
               <w:pStyle w:val="PSI-Normal"/>
-              <w:ind w:left="360"/>
-            </w:pPr>
-            <w:r>
-              <w:lastRenderedPageBreak/>
-              <w:t xml:space="preserve">Permitir a los empleados de Secretaría Académica generar un informe gerencial mediante un listado de los profesores con sus respectivas asignaturas, en base a una carrera seleccionada, en las cuales no se presentaron los programas de acuerdo a un año específico.  </w:t>
-            </w:r>
-          </w:p>
-          <w:p>
-            <w:pPr>
-              <w:pStyle w:val="PSI-Normal"/>
+              <w:rPr>
+                <w:lang w:val="es-ES"/>
+              </w:rPr>
             </w:pPr>
           </w:p>
         </w:tc>
@@ -6387,135 +6353,6 @@
           </w:p>
         </w:tc>
       </w:tr>
-      <w:tr>
-        <w:trPr>
-          <w:jc w:val="center"/>
-        </w:trPr>
-        <w:tc>
-          <w:tcPr>
-            <w:tcW w:w="5740" w:type="dxa"/>
-            <w:gridSpan w:val="2"/>
-            <w:shd w:val="clear" w:color="auto" w:fill="E6E6E6"/>
-            <w:tcMar>
-              <w:top w:w="0" w:type="dxa"/>
-              <w:left w:w="70" w:type="dxa"/>
-              <w:bottom w:w="0" w:type="dxa"/>
-              <w:right w:w="70" w:type="dxa"/>
-            </w:tcMar>
-          </w:tcPr>
-          <w:p>
-            <w:pPr>
-              <w:pStyle w:val="PSI-Normal"/>
-              <w:jc w:val="center"/>
-              <w:rPr>
-                <w:b/>
-              </w:rPr>
-            </w:pPr>
-            <w:r>
-              <w:rPr>
-                <w:b/>
-              </w:rPr>
-              <w:t>Visualizar Plan</w:t>
-            </w:r>
-          </w:p>
-        </w:tc>
-      </w:tr>
-      <w:tr>
-        <w:trPr>
-          <w:jc w:val="center"/>
-        </w:trPr>
-        <w:tc>
-          <w:tcPr>
-            <w:tcW w:w="1771" w:type="dxa"/>
-            <w:tcMar>
-              <w:top w:w="0" w:type="dxa"/>
-              <w:left w:w="70" w:type="dxa"/>
-              <w:bottom w:w="0" w:type="dxa"/>
-              <w:right w:w="70" w:type="dxa"/>
-            </w:tcMar>
-          </w:tcPr>
-          <w:p>
-            <w:pPr>
-              <w:pStyle w:val="PSI-Normal"/>
-              <w:rPr>
-                <w:rFonts w:ascii="Arial Unicode MS" w:hAnsi="Arial Unicode MS" w:cs="Arial Unicode MS"/>
-                <w:sz w:val="24"/>
-                <w:szCs w:val="24"/>
-              </w:rPr>
-            </w:pPr>
-            <w:r>
-              <w:t>Descripción:</w:t>
-            </w:r>
-          </w:p>
-        </w:tc>
-        <w:tc>
-          <w:tcPr>
-            <w:tcW w:w="3969" w:type="dxa"/>
-            <w:tcMar>
-              <w:top w:w="0" w:type="dxa"/>
-              <w:left w:w="70" w:type="dxa"/>
-              <w:bottom w:w="0" w:type="dxa"/>
-              <w:right w:w="70" w:type="dxa"/>
-            </w:tcMar>
-          </w:tcPr>
-          <w:p>
-            <w:pPr>
-              <w:ind w:left="720"/>
-            </w:pPr>
-            <w:r>
-              <w:t>Permitir al Invitado visualizar el plan (documento).</w:t>
-            </w:r>
-          </w:p>
-          <w:p>
-            <w:pPr>
-              <w:pStyle w:val="PSI-Normal"/>
-              <w:rPr>
-                <w:lang w:val="es-ES"/>
-              </w:rPr>
-            </w:pPr>
-          </w:p>
-        </w:tc>
-      </w:tr>
-      <w:tr>
-        <w:trPr>
-          <w:jc w:val="center"/>
-        </w:trPr>
-        <w:tc>
-          <w:tcPr>
-            <w:tcW w:w="1771" w:type="dxa"/>
-            <w:tcMar>
-              <w:top w:w="0" w:type="dxa"/>
-              <w:left w:w="70" w:type="dxa"/>
-              <w:bottom w:w="0" w:type="dxa"/>
-              <w:right w:w="70" w:type="dxa"/>
-            </w:tcMar>
-          </w:tcPr>
-          <w:p>
-            <w:pPr>
-              <w:pStyle w:val="PSI-Normal"/>
-              <w:rPr>
-                <w:lang w:val="es-ES"/>
-              </w:rPr>
-            </w:pPr>
-          </w:p>
-        </w:tc>
-        <w:tc>
-          <w:tcPr>
-            <w:tcW w:w="3969" w:type="dxa"/>
-            <w:tcMar>
-              <w:top w:w="0" w:type="dxa"/>
-              <w:left w:w="70" w:type="dxa"/>
-              <w:bottom w:w="0" w:type="dxa"/>
-              <w:right w:w="70" w:type="dxa"/>
-            </w:tcMar>
-          </w:tcPr>
-          <w:p>
-            <w:pPr>
-              <w:pStyle w:val="PSI-Comentario"/>
-            </w:pPr>
-          </w:p>
-        </w:tc>
-      </w:tr>
     </w:tbl>
     <w:p>
       <w:pPr>
@@ -6537,9 +6374,9 @@
       <w:pPr>
         <w:pStyle w:val="PSI-Ttulo1"/>
       </w:pPr>
-      <w:bookmarkStart w:id="73" w:name="_Toc104101758"/>
-      <w:bookmarkStart w:id="74" w:name="_Toc227403736"/>
-      <w:bookmarkStart w:id="75" w:name="_Toc234998994"/>
+      <w:bookmarkStart w:id="70" w:name="_Toc104101758"/>
+      <w:bookmarkStart w:id="71" w:name="_Toc227403736"/>
+      <w:bookmarkStart w:id="72" w:name="_Toc234998994"/>
     </w:p>
     <w:p>
       <w:pPr>
@@ -6570,6 +6407,7 @@
       <w:pPr>
         <w:pStyle w:val="PSI-Ttulo1"/>
       </w:pPr>
+      <w:bookmarkStart w:id="73" w:name="_Toc34838235"/>
     </w:p>
     <w:p>
       <w:pPr>
@@ -6580,29 +6418,13 @@
       <w:pPr>
         <w:pStyle w:val="PSI-Ttulo1"/>
       </w:pPr>
-    </w:p>
-    <w:p>
-      <w:pPr>
-        <w:pStyle w:val="PSI-Ttulo1"/>
-      </w:pPr>
-    </w:p>
-    <w:p>
-      <w:pPr>
-        <w:pStyle w:val="PSI-Ttulo1"/>
-      </w:pPr>
-    </w:p>
-    <w:p>
-      <w:pPr>
-        <w:pStyle w:val="PSI-Ttulo1"/>
-      </w:pPr>
-      <w:bookmarkStart w:id="76" w:name="_Toc34838235"/>
       <w:r>
         <w:t>Vista de Datos</w:t>
       </w:r>
+      <w:bookmarkEnd w:id="70"/>
+      <w:bookmarkEnd w:id="71"/>
+      <w:bookmarkEnd w:id="72"/>
       <w:bookmarkEnd w:id="73"/>
-      <w:bookmarkEnd w:id="74"/>
-      <w:bookmarkEnd w:id="75"/>
-      <w:bookmarkEnd w:id="76"/>
     </w:p>
     <w:p>
       <w:pPr>
@@ -6828,7 +6650,7 @@
             <w:rFonts w:asciiTheme="majorHAnsi" w:hAnsiTheme="majorHAnsi" w:cstheme="majorHAnsi"/>
             <w:noProof/>
           </w:rPr>
-          <w:t>20</w:t>
+          <w:t>18</w:t>
         </w:r>
         <w:r>
           <w:rPr>
@@ -10106,7 +9928,7 @@
 </file>
 
 <file path=customXml/itemProps2.xml><?xml version="1.0" encoding="utf-8"?>
-<ds:datastoreItem xmlns:ds="http://schemas.openxmlformats.org/officeDocument/2006/customXml" ds:itemID="{A724B0D5-FCB4-4BDE-9505-6AD3ED88B40C}">
+<ds:datastoreItem xmlns:ds="http://schemas.openxmlformats.org/officeDocument/2006/customXml" ds:itemID="{94C03794-2E8A-49C8-9F50-8E5FA601D055}">
   <ds:schemaRefs>
     <ds:schemaRef ds:uri="http://schemas.openxmlformats.org/officeDocument/2006/bibliography"/>
   </ds:schemaRefs>

</xml_diff>

<commit_message>
Se cambian algunos nombres de documentos, quitándoles la versión.
Se modifica el Seguimiento Documentacion.xlsx
</commit_message>
<xml_diff>
--- a/Elaboración/Arquitectura del Sistema.docx
+++ b/Elaboración/Arquitectura del Sistema.docx
@@ -1,6 +1,6 @@
 
 <file path=word/document.xml><?xml version="1.0" encoding="utf-8"?>
-<w:document xmlns:ve="http://schemas.openxmlformats.org/markup-compatibility/2006" xmlns:o="urn:schemas-microsoft-com:office:office" xmlns:r="http://schemas.openxmlformats.org/officeDocument/2006/relationships" xmlns:m="http://schemas.openxmlformats.org/officeDocument/2006/math" xmlns:v="urn:schemas-microsoft-com:vml" xmlns:wp="http://schemas.openxmlformats.org/drawingml/2006/wordprocessingDrawing" xmlns:w10="urn:schemas-microsoft-com:office:word" xmlns:w="http://schemas.openxmlformats.org/wordprocessingml/2006/main" xmlns:wne="http://schemas.microsoft.com/office/word/2006/wordml">
+<w:document xmlns:wpc="http://schemas.microsoft.com/office/word/2010/wordprocessingCanvas" xmlns:mc="http://schemas.openxmlformats.org/markup-compatibility/2006" xmlns:o="urn:schemas-microsoft-com:office:office" xmlns:r="http://schemas.openxmlformats.org/officeDocument/2006/relationships" xmlns:m="http://schemas.openxmlformats.org/officeDocument/2006/math" xmlns:v="urn:schemas-microsoft-com:vml" xmlns:wp14="http://schemas.microsoft.com/office/word/2010/wordprocessingDrawing" xmlns:wp="http://schemas.openxmlformats.org/drawingml/2006/wordprocessingDrawing" xmlns:w10="urn:schemas-microsoft-com:office:word" xmlns:w="http://schemas.openxmlformats.org/wordprocessingml/2006/main" xmlns:w14="http://schemas.microsoft.com/office/word/2010/wordml" xmlns:w15="http://schemas.microsoft.com/office/word/2012/wordml" xmlns:wpg="http://schemas.microsoft.com/office/word/2010/wordprocessingGroup" xmlns:wpi="http://schemas.microsoft.com/office/word/2010/wordprocessingInk" xmlns:wne="http://schemas.microsoft.com/office/word/2006/wordml" xmlns:wps="http://schemas.microsoft.com/office/word/2010/wordprocessingShape" mc:Ignorable="w14 w15 wp14">
   <w:body>
     <w:sdt>
       <w:sdtPr>
@@ -109,6 +109,7 @@
             <w:dataBinding w:prefixMappings="xmlns:ns0='http://schemas.openxmlformats.org/package/2006/metadata/core-properties' xmlns:ns1='http://purl.org/dc/elements/1.1/'" w:xpath="/ns0:coreProperties[1]/ns1:title[1]" w:storeItemID="{6C3C8BC8-F283-45AE-878A-BAB7291924A1}"/>
             <w:text/>
           </w:sdtPr>
+          <w:sdtEndPr/>
           <w:sdtContent>
             <w:p>
               <w:pPr>
@@ -143,6 +144,7 @@
             <w:dataBinding w:prefixMappings="xmlns:ns0='http://schemas.openxmlformats.org/package/2006/metadata/core-properties' xmlns:ns1='http://purl.org/dc/elements/1.1/'" w:xpath="/ns0:coreProperties[1]/ns1:subject[1]" w:storeItemID="{6C3C8BC8-F283-45AE-878A-BAB7291924A1}"/>
             <w:text/>
           </w:sdtPr>
+          <w:sdtEndPr/>
           <w:sdtContent>
             <w:p>
               <w:pPr>
@@ -194,6 +196,7 @@
             <w:dataBinding w:prefixMappings="xmlns:ns0='http://schemas.openxmlformats.org/officeDocument/2006/extended-properties' " w:xpath="/ns0:Properties[1]/ns0:Company[1]" w:storeItemID="{6668398D-A668-4E3E-A5EB-62B293D839F1}"/>
             <w:text/>
           </w:sdtPr>
+          <w:sdtEndPr/>
           <w:sdtContent>
             <w:p>
               <w:pPr>
@@ -209,36 +212,54 @@
             </w:p>
           </w:sdtContent>
         </w:sdt>
-        <w:sdt>
-          <w:sdtPr>
+        <w:p>
+          <w:pPr>
+            <w:pStyle w:val="Sinespaciado"/>
             <w:rPr>
               <w:rFonts w:asciiTheme="majorHAnsi" w:hAnsiTheme="majorHAnsi"/>
             </w:rPr>
-            <w:alias w:val="Autor"/>
-            <w:id w:val="14700094"/>
-            <w:dataBinding w:prefixMappings="xmlns:ns0='http://schemas.openxmlformats.org/package/2006/metadata/core-properties' xmlns:ns1='http://purl.org/dc/elements/1.1/'" w:xpath="/ns0:coreProperties[1]/ns1:creator[1]" w:storeItemID="{6C3C8BC8-F283-45AE-878A-BAB7291924A1}"/>
-            <w:text/>
-          </w:sdtPr>
-          <w:sdtContent>
-            <w:p>
-              <w:pPr>
-                <w:pStyle w:val="Sinespaciado"/>
-              </w:pPr>
+          </w:pPr>
+          <w:sdt>
+            <w:sdtPr>
+              <w:rPr>
+                <w:rFonts w:asciiTheme="majorHAnsi" w:hAnsiTheme="majorHAnsi"/>
+              </w:rPr>
+              <w:alias w:val="Autor"/>
+              <w:id w:val="14700094"/>
+              <w:dataBinding w:prefixMappings="xmlns:ns0='http://schemas.openxmlformats.org/package/2006/metadata/core-properties' xmlns:ns1='http://purl.org/dc/elements/1.1/'" w:xpath="/ns0:coreProperties[1]/ns1:creator[1]" w:storeItemID="{6C3C8BC8-F283-45AE-878A-BAB7291924A1}"/>
+              <w:text/>
+            </w:sdtPr>
+            <w:sdtEndPr/>
+            <w:sdtContent>
               <w:r>
                 <w:rPr>
                   <w:rFonts w:asciiTheme="majorHAnsi" w:hAnsiTheme="majorHAnsi"/>
                   <w:lang w:val="es-AR"/>
                 </w:rPr>
-                <w:t>Nicolás Sartini</w:t>
+                <w:t xml:space="preserve">Nicolás </w:t>
               </w:r>
-            </w:p>
-          </w:sdtContent>
-        </w:sdt>
-        <w:p/>
+              <w:proofErr w:type="spellStart"/>
+              <w:r>
+                <w:rPr>
+                  <w:rFonts w:asciiTheme="majorHAnsi" w:hAnsiTheme="majorHAnsi"/>
+                  <w:lang w:val="es-AR"/>
+                </w:rPr>
+                <w:t>Sartini</w:t>
+              </w:r>
+              <w:proofErr w:type="spellEnd"/>
+            </w:sdtContent>
+          </w:sdt>
+        </w:p>
         <w:p>
           <w:pPr>
-            <w:pStyle w:val="PSI-Comentario"/>
+            <w:pStyle w:val="Sinespaciado"/>
           </w:pPr>
+          <w:r>
+            <w:rPr>
+              <w:rFonts w:asciiTheme="majorHAnsi" w:hAnsiTheme="majorHAnsi"/>
+            </w:rPr>
+            <w:t>Revisor: Fabricio Gonz</w:t>
+          </w:r>
           <w:r>
             <w:rPr>
               <w:noProof/>
@@ -356,6 +377,12 @@
                 </a:graphic>
               </wp:anchor>
             </w:drawing>
+          </w:r>
+          <w:r>
+            <w:rPr>
+              <w:rFonts w:asciiTheme="majorHAnsi" w:hAnsiTheme="majorHAnsi"/>
+            </w:rPr>
+            <w:t>ález</w:t>
           </w:r>
           <w:r>
             <w:br w:type="page"/>
@@ -1865,6 +1892,7 @@
           <w:dataBinding w:prefixMappings="xmlns:ns0='http://purl.org/dc/elements/1.1/' xmlns:ns1='http://schemas.openxmlformats.org/package/2006/metadata/core-properties' " w:xpath="/ns1:coreProperties[1]/ns0:title[1]" w:storeItemID="{6C3C8BC8-F283-45AE-878A-BAB7291924A1}"/>
           <w:text/>
         </w:sdtPr>
+        <w:sdtEndPr/>
         <w:sdtContent>
           <w:r>
             <w:t>Arquitectura del Sistema</w:t>
@@ -1957,9 +1985,8 @@
       <w:r>
         <w:t xml:space="preserve">El propósito de este documento </w:t>
       </w:r>
-      <w:r>
-        <w:t xml:space="preserve">(por sus siglas en inglés, SAD) </w:t>
-      </w:r>
+      <w:bookmarkStart w:id="11" w:name="_GoBack"/>
+      <w:bookmarkEnd w:id="11"/>
       <w:r>
         <w:t xml:space="preserve">consiste en brindar una visión comprensible de la arquitectura general, utilizando diferentes vistas de la arquitectura para ilustrar </w:t>
       </w:r>
@@ -2066,29 +2093,29 @@
       <w:pPr>
         <w:pStyle w:val="PSI-Ttulo2"/>
       </w:pPr>
-      <w:bookmarkStart w:id="11" w:name="_Toc104101742"/>
-      <w:bookmarkStart w:id="12" w:name="_Toc227403716"/>
-      <w:bookmarkStart w:id="13" w:name="_Toc234998974"/>
+      <w:bookmarkStart w:id="12" w:name="_Toc104101742"/>
+      <w:bookmarkStart w:id="13" w:name="_Toc227403716"/>
+      <w:bookmarkStart w:id="14" w:name="_Toc234998974"/>
       <w:bookmarkEnd w:id="10"/>
     </w:p>
     <w:p>
       <w:pPr>
         <w:pStyle w:val="PSI-Ttulo2"/>
       </w:pPr>
-      <w:bookmarkStart w:id="14" w:name="_Toc34838222"/>
+      <w:bookmarkStart w:id="15" w:name="_Toc34838222"/>
       <w:r>
         <w:t>Alcance</w:t>
       </w:r>
-      <w:bookmarkEnd w:id="11"/>
       <w:bookmarkEnd w:id="12"/>
       <w:bookmarkEnd w:id="13"/>
       <w:bookmarkEnd w:id="14"/>
+      <w:bookmarkEnd w:id="15"/>
     </w:p>
     <w:p>
       <w:pPr>
         <w:pStyle w:val="PSI-Normal"/>
       </w:pPr>
-      <w:bookmarkStart w:id="15" w:name="_Toc456598589"/>
+      <w:bookmarkStart w:id="16" w:name="_Toc456598589"/>
       <w:r>
         <w:t>El SAD</w:t>
       </w:r>
@@ -2137,19 +2164,19 @@
       <w:pPr>
         <w:pStyle w:val="PSI-Ttulo2"/>
       </w:pPr>
-      <w:bookmarkStart w:id="16" w:name="_Toc104101743"/>
-      <w:bookmarkStart w:id="17" w:name="_Toc227403717"/>
-      <w:bookmarkStart w:id="18" w:name="_Toc234998975"/>
-      <w:bookmarkStart w:id="19" w:name="_Toc34838223"/>
+      <w:bookmarkStart w:id="17" w:name="_Toc104101743"/>
+      <w:bookmarkStart w:id="18" w:name="_Toc227403717"/>
+      <w:bookmarkStart w:id="19" w:name="_Toc234998975"/>
+      <w:bookmarkStart w:id="20" w:name="_Toc34838223"/>
       <w:r>
         <w:lastRenderedPageBreak/>
         <w:t>Definiciones, Acrónimos, y Abreviaturas</w:t>
       </w:r>
-      <w:bookmarkEnd w:id="15"/>
       <w:bookmarkEnd w:id="16"/>
       <w:bookmarkEnd w:id="17"/>
       <w:bookmarkEnd w:id="18"/>
       <w:bookmarkEnd w:id="19"/>
+      <w:bookmarkEnd w:id="20"/>
     </w:p>
     <w:p>
       <w:pPr>
@@ -2248,17 +2275,17 @@
       <w:pPr>
         <w:pStyle w:val="PSI-Ttulo1"/>
       </w:pPr>
-      <w:bookmarkStart w:id="20" w:name="_Toc104101746"/>
-      <w:bookmarkStart w:id="21" w:name="_Toc227403720"/>
-      <w:bookmarkStart w:id="22" w:name="_Toc234998978"/>
-      <w:bookmarkStart w:id="23" w:name="_Toc34838224"/>
+      <w:bookmarkStart w:id="21" w:name="_Toc104101746"/>
+      <w:bookmarkStart w:id="22" w:name="_Toc227403720"/>
+      <w:bookmarkStart w:id="23" w:name="_Toc234998978"/>
+      <w:bookmarkStart w:id="24" w:name="_Toc34838224"/>
       <w:r>
         <w:t>Representación Arquitectónica</w:t>
       </w:r>
-      <w:bookmarkEnd w:id="20"/>
       <w:bookmarkEnd w:id="21"/>
       <w:bookmarkEnd w:id="22"/>
       <w:bookmarkEnd w:id="23"/>
+      <w:bookmarkEnd w:id="24"/>
     </w:p>
     <w:p>
       <w:pPr>
@@ -2329,8 +2356,6 @@
       <w:r>
         <w:t xml:space="preserve"> como intermediario entre el Modelo y la Vista, gestionando el flujo de información entre ellos y las transformaciones para adaptar los datos a las necesidades de cada uno.</w:t>
       </w:r>
-      <w:bookmarkStart w:id="24" w:name="_GoBack"/>
-      <w:bookmarkEnd w:id="24"/>
     </w:p>
     <w:p>
       <w:pPr>
@@ -2631,7 +2656,15 @@
         <w:pStyle w:val="PSI-Normal"/>
       </w:pPr>
       <w:r>
-        <w:t xml:space="preserve">Investigar cómo los Empleados Administrativos de Secretaría Académica realizan sus actividades actualmente, de qué manera, qué herramientas utilizan, como así también </w:t>
+        <w:t xml:space="preserve">Investigar cómo los Empleados Administrativos de Secretaría Académica realizan sus actividades actualmente, de qué manera, qué herramientas </w:t>
+      </w:r>
+      <w:proofErr w:type="gramStart"/>
+      <w:r>
+        <w:t>utilizan</w:t>
+      </w:r>
+      <w:proofErr w:type="gramEnd"/>
+      <w:r>
+        <w:t xml:space="preserve">, como así también </w:t>
       </w:r>
       <w:r>
         <w:lastRenderedPageBreak/>
@@ -2944,7 +2977,7 @@
           <w:left w:w="0" w:type="dxa"/>
           <w:right w:w="0" w:type="dxa"/>
         </w:tblCellMar>
-        <w:tblLook w:val="0000"/>
+        <w:tblLook w:val="0000" w:firstRow="0" w:lastRow="0" w:firstColumn="0" w:lastColumn="0" w:noHBand="0" w:noVBand="0"/>
       </w:tblPr>
       <w:tblGrid>
         <w:gridCol w:w="1933"/>
@@ -3084,7 +3117,7 @@
           <w:left w:w="0" w:type="dxa"/>
           <w:right w:w="0" w:type="dxa"/>
         </w:tblCellMar>
-        <w:tblLook w:val="0000"/>
+        <w:tblLook w:val="0000" w:firstRow="0" w:lastRow="0" w:firstColumn="0" w:lastColumn="0" w:noHBand="0" w:noVBand="0"/>
       </w:tblPr>
       <w:tblGrid>
         <w:gridCol w:w="2004"/>
@@ -3210,7 +3243,7 @@
           <w:left w:w="0" w:type="dxa"/>
           <w:right w:w="0" w:type="dxa"/>
         </w:tblCellMar>
-        <w:tblLook w:val="0000"/>
+        <w:tblLook w:val="0000" w:firstRow="0" w:lastRow="0" w:firstColumn="0" w:lastColumn="0" w:noHBand="0" w:noVBand="0"/>
       </w:tblPr>
       <w:tblGrid>
         <w:gridCol w:w="1771"/>
@@ -3375,7 +3408,7 @@
           <w:left w:w="0" w:type="dxa"/>
           <w:right w:w="0" w:type="dxa"/>
         </w:tblCellMar>
-        <w:tblLook w:val="0000"/>
+        <w:tblLook w:val="0000" w:firstRow="0" w:lastRow="0" w:firstColumn="0" w:lastColumn="0" w:noHBand="0" w:noVBand="0"/>
       </w:tblPr>
       <w:tblGrid>
         <w:gridCol w:w="1771"/>
@@ -3920,7 +3953,7 @@
           <w:left w:w="0" w:type="dxa"/>
           <w:right w:w="0" w:type="dxa"/>
         </w:tblCellMar>
-        <w:tblLook w:val="0000"/>
+        <w:tblLook w:val="0000" w:firstRow="0" w:lastRow="0" w:firstColumn="0" w:lastColumn="0" w:noHBand="0" w:noVBand="0"/>
       </w:tblPr>
       <w:tblGrid>
         <w:gridCol w:w="1771"/>
@@ -4078,7 +4111,7 @@
           <w:left w:w="0" w:type="dxa"/>
           <w:right w:w="0" w:type="dxa"/>
         </w:tblCellMar>
-        <w:tblLook w:val="0000"/>
+        <w:tblLook w:val="0000" w:firstRow="0" w:lastRow="0" w:firstColumn="0" w:lastColumn="0" w:noHBand="0" w:noVBand="0"/>
       </w:tblPr>
       <w:tblGrid>
         <w:gridCol w:w="1771"/>
@@ -4198,7 +4231,7 @@
           <w:left w:w="0" w:type="dxa"/>
           <w:right w:w="0" w:type="dxa"/>
         </w:tblCellMar>
-        <w:tblLook w:val="0000"/>
+        <w:tblLook w:val="0000" w:firstRow="0" w:lastRow="0" w:firstColumn="0" w:lastColumn="0" w:noHBand="0" w:noVBand="0"/>
       </w:tblPr>
       <w:tblGrid>
         <w:gridCol w:w="1771"/>
@@ -4319,7 +4352,7 @@
           <w:left w:w="0" w:type="dxa"/>
           <w:right w:w="0" w:type="dxa"/>
         </w:tblCellMar>
-        <w:tblLook w:val="0000"/>
+        <w:tblLook w:val="0000" w:firstRow="0" w:lastRow="0" w:firstColumn="0" w:lastColumn="0" w:noHBand="0" w:noVBand="0"/>
       </w:tblPr>
       <w:tblGrid>
         <w:gridCol w:w="1771"/>
@@ -4440,7 +4473,7 @@
           <w:left w:w="0" w:type="dxa"/>
           <w:right w:w="0" w:type="dxa"/>
         </w:tblCellMar>
-        <w:tblLook w:val="0000"/>
+        <w:tblLook w:val="0000" w:firstRow="0" w:lastRow="0" w:firstColumn="0" w:lastColumn="0" w:noHBand="0" w:noVBand="0"/>
       </w:tblPr>
       <w:tblGrid>
         <w:gridCol w:w="1771"/>
@@ -4556,7 +4589,7 @@
           <w:left w:w="0" w:type="dxa"/>
           <w:right w:w="0" w:type="dxa"/>
         </w:tblCellMar>
-        <w:tblLook w:val="0000"/>
+        <w:tblLook w:val="0000" w:firstRow="0" w:lastRow="0" w:firstColumn="0" w:lastColumn="0" w:noHBand="0" w:noVBand="0"/>
       </w:tblPr>
       <w:tblGrid>
         <w:gridCol w:w="1771"/>
@@ -4662,7 +4695,7 @@
           <w:left w:w="0" w:type="dxa"/>
           <w:right w:w="0" w:type="dxa"/>
         </w:tblCellMar>
-        <w:tblLook w:val="0000"/>
+        <w:tblLook w:val="0000" w:firstRow="0" w:lastRow="0" w:firstColumn="0" w:lastColumn="0" w:noHBand="0" w:noVBand="0"/>
       </w:tblPr>
       <w:tblGrid>
         <w:gridCol w:w="1771"/>
@@ -4794,7 +4827,7 @@
           <w:left w:w="0" w:type="dxa"/>
           <w:right w:w="0" w:type="dxa"/>
         </w:tblCellMar>
-        <w:tblLook w:val="0000"/>
+        <w:tblLook w:val="0000" w:firstRow="0" w:lastRow="0" w:firstColumn="0" w:lastColumn="0" w:noHBand="0" w:noVBand="0"/>
       </w:tblPr>
       <w:tblGrid>
         <w:gridCol w:w="1771"/>
@@ -4905,7 +4938,7 @@
           <w:left w:w="0" w:type="dxa"/>
           <w:right w:w="0" w:type="dxa"/>
         </w:tblCellMar>
-        <w:tblLook w:val="0000"/>
+        <w:tblLook w:val="0000" w:firstRow="0" w:lastRow="0" w:firstColumn="0" w:lastColumn="0" w:noHBand="0" w:noVBand="0"/>
       </w:tblPr>
       <w:tblGrid>
         <w:gridCol w:w="1771"/>
@@ -5049,7 +5082,7 @@
           <w:left w:w="0" w:type="dxa"/>
           <w:right w:w="0" w:type="dxa"/>
         </w:tblCellMar>
-        <w:tblLook w:val="0000"/>
+        <w:tblLook w:val="0000" w:firstRow="0" w:lastRow="0" w:firstColumn="0" w:lastColumn="0" w:noHBand="0" w:noVBand="0"/>
       </w:tblPr>
       <w:tblGrid>
         <w:gridCol w:w="1771"/>
@@ -5167,7 +5200,7 @@
           <w:left w:w="0" w:type="dxa"/>
           <w:right w:w="0" w:type="dxa"/>
         </w:tblCellMar>
-        <w:tblLook w:val="0000"/>
+        <w:tblLook w:val="0000" w:firstRow="0" w:lastRow="0" w:firstColumn="0" w:lastColumn="0" w:noHBand="0" w:noVBand="0"/>
       </w:tblPr>
       <w:tblGrid>
         <w:gridCol w:w="1771"/>
@@ -5296,7 +5329,7 @@
           <w:left w:w="0" w:type="dxa"/>
           <w:right w:w="0" w:type="dxa"/>
         </w:tblCellMar>
-        <w:tblLook w:val="0000"/>
+        <w:tblLook w:val="0000" w:firstRow="0" w:lastRow="0" w:firstColumn="0" w:lastColumn="0" w:noHBand="0" w:noVBand="0"/>
       </w:tblPr>
       <w:tblGrid>
         <w:gridCol w:w="1771"/>
@@ -5416,7 +5449,7 @@
           <w:left w:w="0" w:type="dxa"/>
           <w:right w:w="0" w:type="dxa"/>
         </w:tblCellMar>
-        <w:tblLook w:val="0000"/>
+        <w:tblLook w:val="0000" w:firstRow="0" w:lastRow="0" w:firstColumn="0" w:lastColumn="0" w:noHBand="0" w:noVBand="0"/>
       </w:tblPr>
       <w:tblGrid>
         <w:gridCol w:w="1771"/>
@@ -5708,7 +5741,7 @@
           <w:left w:w="0" w:type="dxa"/>
           <w:right w:w="0" w:type="dxa"/>
         </w:tblCellMar>
-        <w:tblLook w:val="0000"/>
+        <w:tblLook w:val="0000" w:firstRow="0" w:lastRow="0" w:firstColumn="0" w:lastColumn="0" w:noHBand="0" w:noVBand="0"/>
       </w:tblPr>
       <w:tblGrid>
         <w:gridCol w:w="1771"/>
@@ -5910,7 +5943,7 @@
           <w:left w:w="0" w:type="dxa"/>
           <w:right w:w="0" w:type="dxa"/>
         </w:tblCellMar>
-        <w:tblLook w:val="0000"/>
+        <w:tblLook w:val="0000" w:firstRow="0" w:lastRow="0" w:firstColumn="0" w:lastColumn="0" w:noHBand="0" w:noVBand="0"/>
       </w:tblPr>
       <w:tblGrid>
         <w:gridCol w:w="1771"/>
@@ -6522,7 +6555,7 @@
 </file>
 
 <file path=word/endnotes.xml><?xml version="1.0" encoding="utf-8"?>
-<w:endnotes xmlns:ve="http://schemas.openxmlformats.org/markup-compatibility/2006" xmlns:o="urn:schemas-microsoft-com:office:office" xmlns:r="http://schemas.openxmlformats.org/officeDocument/2006/relationships" xmlns:m="http://schemas.openxmlformats.org/officeDocument/2006/math" xmlns:v="urn:schemas-microsoft-com:vml" xmlns:wp="http://schemas.openxmlformats.org/drawingml/2006/wordprocessingDrawing" xmlns:w10="urn:schemas-microsoft-com:office:word" xmlns:w="http://schemas.openxmlformats.org/wordprocessingml/2006/main" xmlns:wne="http://schemas.microsoft.com/office/word/2006/wordml">
+<w:endnotes xmlns:wpc="http://schemas.microsoft.com/office/word/2010/wordprocessingCanvas" xmlns:mc="http://schemas.openxmlformats.org/markup-compatibility/2006" xmlns:o="urn:schemas-microsoft-com:office:office" xmlns:r="http://schemas.openxmlformats.org/officeDocument/2006/relationships" xmlns:m="http://schemas.openxmlformats.org/officeDocument/2006/math" xmlns:v="urn:schemas-microsoft-com:vml" xmlns:wp14="http://schemas.microsoft.com/office/word/2010/wordprocessingDrawing" xmlns:wp="http://schemas.openxmlformats.org/drawingml/2006/wordprocessingDrawing" xmlns:w10="urn:schemas-microsoft-com:office:word" xmlns:w="http://schemas.openxmlformats.org/wordprocessingml/2006/main" xmlns:w14="http://schemas.microsoft.com/office/word/2010/wordml" xmlns:w15="http://schemas.microsoft.com/office/word/2012/wordml" xmlns:wpg="http://schemas.microsoft.com/office/word/2010/wordprocessingGroup" xmlns:wpi="http://schemas.microsoft.com/office/word/2010/wordprocessingInk" xmlns:wne="http://schemas.microsoft.com/office/word/2006/wordml" xmlns:wps="http://schemas.microsoft.com/office/word/2010/wordprocessingShape" mc:Ignorable="w14 w15 wp14">
   <w:endnote w:type="separator" w:id="-1">
     <w:p>
       <w:pPr>
@@ -6549,7 +6582,7 @@
 </file>
 
 <file path=word/footer1.xml><?xml version="1.0" encoding="utf-8"?>
-<w:ftr xmlns:ve="http://schemas.openxmlformats.org/markup-compatibility/2006" xmlns:o="urn:schemas-microsoft-com:office:office" xmlns:r="http://schemas.openxmlformats.org/officeDocument/2006/relationships" xmlns:m="http://schemas.openxmlformats.org/officeDocument/2006/math" xmlns:v="urn:schemas-microsoft-com:vml" xmlns:wp="http://schemas.openxmlformats.org/drawingml/2006/wordprocessingDrawing" xmlns:w10="urn:schemas-microsoft-com:office:word" xmlns:w="http://schemas.openxmlformats.org/wordprocessingml/2006/main" xmlns:wne="http://schemas.microsoft.com/office/word/2006/wordml">
+<w:ftr xmlns:wpc="http://schemas.microsoft.com/office/word/2010/wordprocessingCanvas" xmlns:mc="http://schemas.openxmlformats.org/markup-compatibility/2006" xmlns:o="urn:schemas-microsoft-com:office:office" xmlns:r="http://schemas.openxmlformats.org/officeDocument/2006/relationships" xmlns:m="http://schemas.openxmlformats.org/officeDocument/2006/math" xmlns:v="urn:schemas-microsoft-com:vml" xmlns:wp14="http://schemas.microsoft.com/office/word/2010/wordprocessingDrawing" xmlns:wp="http://schemas.openxmlformats.org/drawingml/2006/wordprocessingDrawing" xmlns:w10="urn:schemas-microsoft-com:office:word" xmlns:w="http://schemas.openxmlformats.org/wordprocessingml/2006/main" xmlns:w14="http://schemas.microsoft.com/office/word/2010/wordml" xmlns:w15="http://schemas.microsoft.com/office/word/2012/wordml" xmlns:wpg="http://schemas.microsoft.com/office/word/2010/wordprocessingGroup" xmlns:wpi="http://schemas.microsoft.com/office/word/2010/wordprocessingInk" xmlns:wne="http://schemas.microsoft.com/office/word/2006/wordml" xmlns:wps="http://schemas.microsoft.com/office/word/2010/wordprocessingShape" mc:Ignorable="w14 w15 wp14">
   <w:p>
     <w:pPr>
       <w:tabs>
@@ -6563,6 +6596,7 @@
         <w:dataBinding w:prefixMappings="xmlns:ns0='http://schemas.openxmlformats.org/officeDocument/2006/extended-properties' " w:xpath="/ns0:Properties[1]/ns0:Company[1]" w:storeItemID="{6668398D-A668-4E3E-A5EB-62B293D839F1}"/>
         <w:text/>
       </w:sdtPr>
+      <w:sdtEndPr/>
       <w:sdtContent>
         <w:r>
           <w:rPr>
@@ -6608,6 +6642,7 @@
           <w:docPartUnique/>
         </w:docPartObj>
       </w:sdtPr>
+      <w:sdtEndPr/>
       <w:sdtContent>
         <w:r>
           <w:tab/>
@@ -6650,7 +6685,7 @@
             <w:rFonts w:asciiTheme="majorHAnsi" w:hAnsiTheme="majorHAnsi" w:cstheme="majorHAnsi"/>
             <w:noProof/>
           </w:rPr>
-          <w:t>18</w:t>
+          <w:t>4</w:t>
         </w:r>
         <w:r>
           <w:rPr>
@@ -6716,6 +6751,7 @@
       <w:dataBinding w:prefixMappings="xmlns:ns0='http://purl.org/dc/elements/1.1/' xmlns:ns1='http://schemas.openxmlformats.org/package/2006/metadata/core-properties' " w:xpath="/ns1:coreProperties[1]/ns0:creator[1]" w:storeItemID="{6C3C8BC8-F283-45AE-878A-BAB7291924A1}"/>
       <w:text/>
     </w:sdtPr>
+    <w:sdtEndPr/>
     <w:sdtContent>
       <w:p>
         <w:pPr>
@@ -6737,7 +6773,7 @@
 </file>
 
 <file path=word/footnotes.xml><?xml version="1.0" encoding="utf-8"?>
-<w:footnotes xmlns:ve="http://schemas.openxmlformats.org/markup-compatibility/2006" xmlns:o="urn:schemas-microsoft-com:office:office" xmlns:r="http://schemas.openxmlformats.org/officeDocument/2006/relationships" xmlns:m="http://schemas.openxmlformats.org/officeDocument/2006/math" xmlns:v="urn:schemas-microsoft-com:vml" xmlns:wp="http://schemas.openxmlformats.org/drawingml/2006/wordprocessingDrawing" xmlns:w10="urn:schemas-microsoft-com:office:word" xmlns:w="http://schemas.openxmlformats.org/wordprocessingml/2006/main" xmlns:wne="http://schemas.microsoft.com/office/word/2006/wordml">
+<w:footnotes xmlns:wpc="http://schemas.microsoft.com/office/word/2010/wordprocessingCanvas" xmlns:mc="http://schemas.openxmlformats.org/markup-compatibility/2006" xmlns:o="urn:schemas-microsoft-com:office:office" xmlns:r="http://schemas.openxmlformats.org/officeDocument/2006/relationships" xmlns:m="http://schemas.openxmlformats.org/officeDocument/2006/math" xmlns:v="urn:schemas-microsoft-com:vml" xmlns:wp14="http://schemas.microsoft.com/office/word/2010/wordprocessingDrawing" xmlns:wp="http://schemas.openxmlformats.org/drawingml/2006/wordprocessingDrawing" xmlns:w10="urn:schemas-microsoft-com:office:word" xmlns:w="http://schemas.openxmlformats.org/wordprocessingml/2006/main" xmlns:w14="http://schemas.microsoft.com/office/word/2010/wordml" xmlns:w15="http://schemas.microsoft.com/office/word/2012/wordml" xmlns:wpg="http://schemas.microsoft.com/office/word/2010/wordprocessingGroup" xmlns:wpi="http://schemas.microsoft.com/office/word/2010/wordprocessingInk" xmlns:wne="http://schemas.microsoft.com/office/word/2006/wordml" xmlns:wps="http://schemas.microsoft.com/office/word/2010/wordprocessingShape" mc:Ignorable="w14 w15 wp14">
   <w:footnote w:type="separator" w:id="-1">
     <w:p>
       <w:pPr>
@@ -6764,7 +6800,7 @@
 </file>
 
 <file path=word/header1.xml><?xml version="1.0" encoding="utf-8"?>
-<w:hdr xmlns:ve="http://schemas.openxmlformats.org/markup-compatibility/2006" xmlns:o="urn:schemas-microsoft-com:office:office" xmlns:r="http://schemas.openxmlformats.org/officeDocument/2006/relationships" xmlns:m="http://schemas.openxmlformats.org/officeDocument/2006/math" xmlns:v="urn:schemas-microsoft-com:vml" xmlns:wp="http://schemas.openxmlformats.org/drawingml/2006/wordprocessingDrawing" xmlns:w10="urn:schemas-microsoft-com:office:word" xmlns:w="http://schemas.openxmlformats.org/wordprocessingml/2006/main" xmlns:wne="http://schemas.microsoft.com/office/word/2006/wordml">
+<w:hdr xmlns:wpc="http://schemas.microsoft.com/office/word/2010/wordprocessingCanvas" xmlns:mc="http://schemas.openxmlformats.org/markup-compatibility/2006" xmlns:o="urn:schemas-microsoft-com:office:office" xmlns:r="http://schemas.openxmlformats.org/officeDocument/2006/relationships" xmlns:m="http://schemas.openxmlformats.org/officeDocument/2006/math" xmlns:v="urn:schemas-microsoft-com:vml" xmlns:wp14="http://schemas.microsoft.com/office/word/2010/wordprocessingDrawing" xmlns:wp="http://schemas.openxmlformats.org/drawingml/2006/wordprocessingDrawing" xmlns:w10="urn:schemas-microsoft-com:office:word" xmlns:w="http://schemas.openxmlformats.org/wordprocessingml/2006/main" xmlns:w14="http://schemas.microsoft.com/office/word/2010/wordml" xmlns:w15="http://schemas.microsoft.com/office/word/2012/wordml" xmlns:wpg="http://schemas.microsoft.com/office/word/2010/wordprocessingGroup" xmlns:wpi="http://schemas.microsoft.com/office/word/2010/wordprocessingInk" xmlns:wne="http://schemas.microsoft.com/office/word/2006/wordml" xmlns:wps="http://schemas.microsoft.com/office/word/2010/wordprocessingShape" mc:Ignorable="w14 w15 wp14">
   <w:sdt>
     <w:sdtPr>
       <w:rPr>
@@ -6775,6 +6811,7 @@
       <w:dataBinding w:prefixMappings="xmlns:ns0='http://schemas.openxmlformats.org/package/2006/metadata/core-properties' xmlns:ns1='http://purl.org/dc/elements/1.1/'" w:xpath="/ns0:coreProperties[1]/ns1:title[1]" w:storeItemID="{6C3C8BC8-F283-45AE-878A-BAB7291924A1}"/>
       <w:text/>
     </w:sdtPr>
+    <w:sdtEndPr/>
     <w:sdtContent>
       <w:p>
         <w:pPr>
@@ -6965,6 +7002,7 @@
         <w:dataBinding w:prefixMappings="xmlns:ns0='http://schemas.openxmlformats.org/package/2006/metadata/core-properties' xmlns:ns1='http://purl.org/dc/elements/1.1/'" w:xpath="/ns0:coreProperties[1]/ns1:subject[1]" w:storeItemID="{6C3C8BC8-F283-45AE-878A-BAB7291924A1}"/>
         <w:text/>
       </w:sdtPr>
+      <w:sdtEndPr/>
       <w:sdtContent>
         <w:r>
           <w:rPr>
@@ -6988,8 +7026,8 @@
 </file>
 
 <file path=word/numbering.xml><?xml version="1.0" encoding="utf-8"?>
-<w:numbering xmlns:ve="http://schemas.openxmlformats.org/markup-compatibility/2006" xmlns:o="urn:schemas-microsoft-com:office:office" xmlns:r="http://schemas.openxmlformats.org/officeDocument/2006/relationships" xmlns:m="http://schemas.openxmlformats.org/officeDocument/2006/math" xmlns:v="urn:schemas-microsoft-com:vml" xmlns:wp="http://schemas.openxmlformats.org/drawingml/2006/wordprocessingDrawing" xmlns:w10="urn:schemas-microsoft-com:office:word" xmlns:w="http://schemas.openxmlformats.org/wordprocessingml/2006/main" xmlns:wne="http://schemas.microsoft.com/office/word/2006/wordml">
-  <w:abstractNum w:abstractNumId="0">
+<w:numbering xmlns:wpc="http://schemas.microsoft.com/office/word/2010/wordprocessingCanvas" xmlns:mc="http://schemas.openxmlformats.org/markup-compatibility/2006" xmlns:o="urn:schemas-microsoft-com:office:office" xmlns:r="http://schemas.openxmlformats.org/officeDocument/2006/relationships" xmlns:m="http://schemas.openxmlformats.org/officeDocument/2006/math" xmlns:v="urn:schemas-microsoft-com:vml" xmlns:wp14="http://schemas.microsoft.com/office/word/2010/wordprocessingDrawing" xmlns:wp="http://schemas.openxmlformats.org/drawingml/2006/wordprocessingDrawing" xmlns:w10="urn:schemas-microsoft-com:office:word" xmlns:w="http://schemas.openxmlformats.org/wordprocessingml/2006/main" xmlns:w14="http://schemas.microsoft.com/office/word/2010/wordml" xmlns:w15="http://schemas.microsoft.com/office/word/2012/wordml" xmlns:wpg="http://schemas.microsoft.com/office/word/2010/wordprocessingGroup" xmlns:wpi="http://schemas.microsoft.com/office/word/2010/wordprocessingInk" xmlns:wne="http://schemas.microsoft.com/office/word/2006/wordml" xmlns:wps="http://schemas.microsoft.com/office/word/2010/wordprocessingShape" mc:Ignorable="w14 w15 wp14">
+  <w:abstractNum w:abstractNumId="0" w15:restartNumberingAfterBreak="0">
     <w:nsid w:val="00000003"/>
     <w:multiLevelType w:val="multilevel"/>
     <w:tmpl w:val="00000003"/>
@@ -7147,7 +7185,7 @@
       </w:rPr>
     </w:lvl>
   </w:abstractNum>
-  <w:abstractNum w:abstractNumId="1">
+  <w:abstractNum w:abstractNumId="1" w15:restartNumberingAfterBreak="0">
     <w:nsid w:val="00000004"/>
     <w:multiLevelType w:val="multilevel"/>
     <w:tmpl w:val="796A7516"/>
@@ -7305,7 +7343,7 @@
       </w:rPr>
     </w:lvl>
   </w:abstractNum>
-  <w:abstractNum w:abstractNumId="2">
+  <w:abstractNum w:abstractNumId="2" w15:restartNumberingAfterBreak="0">
     <w:nsid w:val="00000005"/>
     <w:multiLevelType w:val="multilevel"/>
     <w:tmpl w:val="00000005"/>
@@ -7463,7 +7501,7 @@
       </w:rPr>
     </w:lvl>
   </w:abstractNum>
-  <w:abstractNum w:abstractNumId="3">
+  <w:abstractNum w:abstractNumId="3" w15:restartNumberingAfterBreak="0">
     <w:nsid w:val="00000006"/>
     <w:multiLevelType w:val="multilevel"/>
     <w:tmpl w:val="00000006"/>
@@ -7621,7 +7659,7 @@
       </w:rPr>
     </w:lvl>
   </w:abstractNum>
-  <w:abstractNum w:abstractNumId="4">
+  <w:abstractNum w:abstractNumId="4" w15:restartNumberingAfterBreak="0">
     <w:nsid w:val="11EC450D"/>
     <w:multiLevelType w:val="hybridMultilevel"/>
     <w:tmpl w:val="8D1847A2"/>
@@ -7734,7 +7772,7 @@
       </w:rPr>
     </w:lvl>
   </w:abstractNum>
-  <w:abstractNum w:abstractNumId="5">
+  <w:abstractNum w:abstractNumId="5" w15:restartNumberingAfterBreak="0">
     <w:nsid w:val="1DAE4FB4"/>
     <w:multiLevelType w:val="hybridMultilevel"/>
     <w:tmpl w:val="BA0A9056"/>
@@ -7847,7 +7885,7 @@
       </w:rPr>
     </w:lvl>
   </w:abstractNum>
-  <w:abstractNum w:abstractNumId="6">
+  <w:abstractNum w:abstractNumId="6" w15:restartNumberingAfterBreak="0">
     <w:nsid w:val="255F5799"/>
     <w:multiLevelType w:val="hybridMultilevel"/>
     <w:tmpl w:val="B8F40458"/>
@@ -7933,7 +7971,7 @@
       </w:pPr>
     </w:lvl>
   </w:abstractNum>
-  <w:abstractNum w:abstractNumId="7">
+  <w:abstractNum w:abstractNumId="7" w15:restartNumberingAfterBreak="0">
     <w:nsid w:val="380551AC"/>
     <w:multiLevelType w:val="hybridMultilevel"/>
     <w:tmpl w:val="122A33FE"/>
@@ -8046,7 +8084,7 @@
       </w:rPr>
     </w:lvl>
   </w:abstractNum>
-  <w:abstractNum w:abstractNumId="8">
+  <w:abstractNum w:abstractNumId="8" w15:restartNumberingAfterBreak="0">
     <w:nsid w:val="487036EC"/>
     <w:multiLevelType w:val="hybridMultilevel"/>
     <w:tmpl w:val="BDFE724A"/>
@@ -8132,7 +8170,7 @@
       </w:pPr>
     </w:lvl>
   </w:abstractNum>
-  <w:abstractNum w:abstractNumId="9">
+  <w:abstractNum w:abstractNumId="9" w15:restartNumberingAfterBreak="0">
     <w:nsid w:val="52D90BB8"/>
     <w:multiLevelType w:val="hybridMultilevel"/>
     <w:tmpl w:val="1D2461DE"/>
@@ -8246,7 +8284,7 @@
       </w:rPr>
     </w:lvl>
   </w:abstractNum>
-  <w:abstractNum w:abstractNumId="10">
+  <w:abstractNum w:abstractNumId="10" w15:restartNumberingAfterBreak="0">
     <w:nsid w:val="59D3389D"/>
     <w:multiLevelType w:val="hybridMultilevel"/>
     <w:tmpl w:val="191E1CB2"/>
@@ -8359,7 +8397,7 @@
       </w:rPr>
     </w:lvl>
   </w:abstractNum>
-  <w:abstractNum w:abstractNumId="11">
+  <w:abstractNum w:abstractNumId="11" w15:restartNumberingAfterBreak="0">
     <w:nsid w:val="708E589C"/>
     <w:multiLevelType w:val="multilevel"/>
     <w:tmpl w:val="381042DE"/>
@@ -8499,7 +8537,7 @@
       </w:rPr>
     </w:lvl>
   </w:abstractNum>
-  <w:abstractNum w:abstractNumId="12">
+  <w:abstractNum w:abstractNumId="12" w15:restartNumberingAfterBreak="0">
     <w:nsid w:val="7DD64906"/>
     <w:multiLevelType w:val="hybridMultilevel"/>
     <w:tmpl w:val="795E7434"/>
@@ -8662,7 +8700,7 @@
 </file>
 
 <file path=word/styles.xml><?xml version="1.0" encoding="utf-8"?>
-<w:styles xmlns:r="http://schemas.openxmlformats.org/officeDocument/2006/relationships" xmlns:w="http://schemas.openxmlformats.org/wordprocessingml/2006/main">
+<w:styles xmlns:mc="http://schemas.openxmlformats.org/markup-compatibility/2006" xmlns:r="http://schemas.openxmlformats.org/officeDocument/2006/relationships" xmlns:w="http://schemas.openxmlformats.org/wordprocessingml/2006/main" xmlns:w14="http://schemas.microsoft.com/office/word/2010/wordml" xmlns:w15="http://schemas.microsoft.com/office/word/2012/wordml" mc:Ignorable="w14 w15">
   <w:docDefaults>
     <w:rPrDefault>
       <w:rPr>
@@ -8679,144 +8717,378 @@
       </w:pPr>
     </w:pPrDefault>
   </w:docDefaults>
-  <w:latentStyles w:defLockedState="0" w:defUIPriority="99" w:defSemiHidden="1" w:defUnhideWhenUsed="1" w:defQFormat="0" w:count="267">
-    <w:lsdException w:name="Normal" w:semiHidden="0" w:uiPriority="0" w:unhideWhenUsed="0" w:qFormat="1"/>
-    <w:lsdException w:name="heading 1" w:semiHidden="0" w:uiPriority="0" w:unhideWhenUsed="0" w:qFormat="1"/>
-    <w:lsdException w:name="heading 2" w:uiPriority="0" w:qFormat="1"/>
-    <w:lsdException w:name="heading 3" w:uiPriority="9" w:qFormat="1"/>
-    <w:lsdException w:name="heading 4" w:uiPriority="9" w:qFormat="1"/>
-    <w:lsdException w:name="heading 5" w:uiPriority="9" w:qFormat="1"/>
-    <w:lsdException w:name="heading 6" w:uiPriority="9" w:qFormat="1"/>
-    <w:lsdException w:name="heading 7" w:uiPriority="9" w:qFormat="1"/>
-    <w:lsdException w:name="heading 8" w:uiPriority="9" w:qFormat="1"/>
-    <w:lsdException w:name="heading 9" w:uiPriority="9" w:qFormat="1"/>
-    <w:lsdException w:name="toc 1" w:uiPriority="39" w:qFormat="1"/>
-    <w:lsdException w:name="toc 2" w:uiPriority="39" w:qFormat="1"/>
-    <w:lsdException w:name="toc 3" w:uiPriority="39" w:qFormat="1"/>
-    <w:lsdException w:name="toc 4" w:uiPriority="39"/>
-    <w:lsdException w:name="toc 5" w:uiPriority="39"/>
-    <w:lsdException w:name="toc 6" w:uiPriority="39"/>
-    <w:lsdException w:name="toc 7" w:uiPriority="39"/>
-    <w:lsdException w:name="toc 8" w:uiPriority="39"/>
-    <w:lsdException w:name="toc 9" w:uiPriority="39"/>
-    <w:lsdException w:name="caption" w:uiPriority="35" w:qFormat="1"/>
-    <w:lsdException w:name="Title" w:semiHidden="0" w:uiPriority="10" w:unhideWhenUsed="0" w:qFormat="1"/>
-    <w:lsdException w:name="Default Paragraph Font" w:uiPriority="1"/>
-    <w:lsdException w:name="Subtitle" w:semiHidden="0" w:uiPriority="11" w:unhideWhenUsed="0" w:qFormat="1"/>
-    <w:lsdException w:name="Strong" w:semiHidden="0" w:uiPriority="22" w:unhideWhenUsed="0" w:qFormat="1"/>
-    <w:lsdException w:name="Emphasis" w:semiHidden="0" w:uiPriority="20" w:unhideWhenUsed="0" w:qFormat="1"/>
+  <w:latentStyles w:defLockedState="0" w:defUIPriority="99" w:defSemiHidden="0" w:defUnhideWhenUsed="0" w:defQFormat="0" w:count="371">
+    <w:lsdException w:name="Normal" w:uiPriority="0" w:qFormat="1"/>
+    <w:lsdException w:name="heading 1" w:uiPriority="0" w:qFormat="1"/>
+    <w:lsdException w:name="heading 2" w:semiHidden="1" w:uiPriority="0" w:unhideWhenUsed="1" w:qFormat="1"/>
+    <w:lsdException w:name="heading 3" w:semiHidden="1" w:uiPriority="9" w:unhideWhenUsed="1" w:qFormat="1"/>
+    <w:lsdException w:name="heading 4" w:semiHidden="1" w:uiPriority="9" w:unhideWhenUsed="1" w:qFormat="1"/>
+    <w:lsdException w:name="heading 5" w:semiHidden="1" w:uiPriority="9" w:unhideWhenUsed="1" w:qFormat="1"/>
+    <w:lsdException w:name="heading 6" w:semiHidden="1" w:uiPriority="9" w:unhideWhenUsed="1" w:qFormat="1"/>
+    <w:lsdException w:name="heading 7" w:semiHidden="1" w:uiPriority="9" w:unhideWhenUsed="1" w:qFormat="1"/>
+    <w:lsdException w:name="heading 8" w:semiHidden="1" w:uiPriority="9" w:unhideWhenUsed="1" w:qFormat="1"/>
+    <w:lsdException w:name="heading 9" w:semiHidden="1" w:uiPriority="9" w:unhideWhenUsed="1" w:qFormat="1"/>
+    <w:lsdException w:name="index 1" w:semiHidden="1" w:unhideWhenUsed="1"/>
+    <w:lsdException w:name="index 2" w:semiHidden="1" w:unhideWhenUsed="1"/>
+    <w:lsdException w:name="index 3" w:semiHidden="1" w:unhideWhenUsed="1"/>
+    <w:lsdException w:name="index 4" w:semiHidden="1" w:unhideWhenUsed="1"/>
+    <w:lsdException w:name="index 5" w:semiHidden="1" w:unhideWhenUsed="1"/>
+    <w:lsdException w:name="index 6" w:semiHidden="1" w:unhideWhenUsed="1"/>
+    <w:lsdException w:name="index 7" w:semiHidden="1" w:unhideWhenUsed="1"/>
+    <w:lsdException w:name="index 8" w:semiHidden="1" w:unhideWhenUsed="1"/>
+    <w:lsdException w:name="index 9" w:semiHidden="1" w:unhideWhenUsed="1"/>
+    <w:lsdException w:name="toc 1" w:semiHidden="1" w:uiPriority="39" w:unhideWhenUsed="1" w:qFormat="1"/>
+    <w:lsdException w:name="toc 2" w:semiHidden="1" w:uiPriority="39" w:unhideWhenUsed="1" w:qFormat="1"/>
+    <w:lsdException w:name="toc 3" w:semiHidden="1" w:uiPriority="39" w:unhideWhenUsed="1" w:qFormat="1"/>
+    <w:lsdException w:name="toc 4" w:semiHidden="1" w:uiPriority="39" w:unhideWhenUsed="1"/>
+    <w:lsdException w:name="toc 5" w:semiHidden="1" w:uiPriority="39" w:unhideWhenUsed="1"/>
+    <w:lsdException w:name="toc 6" w:semiHidden="1" w:uiPriority="39" w:unhideWhenUsed="1"/>
+    <w:lsdException w:name="toc 7" w:semiHidden="1" w:uiPriority="39" w:unhideWhenUsed="1"/>
+    <w:lsdException w:name="toc 8" w:semiHidden="1" w:uiPriority="39" w:unhideWhenUsed="1"/>
+    <w:lsdException w:name="toc 9" w:semiHidden="1" w:uiPriority="39" w:unhideWhenUsed="1"/>
+    <w:lsdException w:name="Normal Indent" w:semiHidden="1" w:unhideWhenUsed="1"/>
+    <w:lsdException w:name="footnote text" w:semiHidden="1" w:unhideWhenUsed="1"/>
+    <w:lsdException w:name="annotation text" w:semiHidden="1" w:unhideWhenUsed="1"/>
+    <w:lsdException w:name="header" w:semiHidden="1" w:unhideWhenUsed="1"/>
+    <w:lsdException w:name="footer" w:semiHidden="1" w:unhideWhenUsed="1"/>
+    <w:lsdException w:name="index heading" w:semiHidden="1" w:unhideWhenUsed="1"/>
+    <w:lsdException w:name="caption" w:semiHidden="1" w:uiPriority="35" w:unhideWhenUsed="1" w:qFormat="1"/>
+    <w:lsdException w:name="table of figures" w:semiHidden="1" w:unhideWhenUsed="1"/>
+    <w:lsdException w:name="envelope address" w:semiHidden="1" w:unhideWhenUsed="1"/>
+    <w:lsdException w:name="envelope return" w:semiHidden="1" w:unhideWhenUsed="1"/>
+    <w:lsdException w:name="footnote reference" w:semiHidden="1" w:unhideWhenUsed="1"/>
+    <w:lsdException w:name="annotation reference" w:semiHidden="1" w:unhideWhenUsed="1"/>
+    <w:lsdException w:name="line number" w:semiHidden="1" w:unhideWhenUsed="1"/>
+    <w:lsdException w:name="page number" w:semiHidden="1" w:unhideWhenUsed="1"/>
+    <w:lsdException w:name="endnote reference" w:semiHidden="1" w:unhideWhenUsed="1"/>
+    <w:lsdException w:name="endnote text" w:semiHidden="1" w:unhideWhenUsed="1"/>
+    <w:lsdException w:name="table of authorities" w:semiHidden="1" w:unhideWhenUsed="1"/>
+    <w:lsdException w:name="macro" w:semiHidden="1" w:unhideWhenUsed="1"/>
+    <w:lsdException w:name="toa heading" w:semiHidden="1" w:unhideWhenUsed="1"/>
+    <w:lsdException w:name="List" w:semiHidden="1" w:unhideWhenUsed="1"/>
+    <w:lsdException w:name="List Bullet" w:semiHidden="1" w:unhideWhenUsed="1"/>
+    <w:lsdException w:name="List Number" w:semiHidden="1" w:unhideWhenUsed="1"/>
+    <w:lsdException w:name="List 2" w:semiHidden="1" w:unhideWhenUsed="1"/>
+    <w:lsdException w:name="List 3" w:semiHidden="1" w:unhideWhenUsed="1"/>
+    <w:lsdException w:name="List 4" w:semiHidden="1" w:unhideWhenUsed="1"/>
+    <w:lsdException w:name="List 5" w:semiHidden="1" w:unhideWhenUsed="1"/>
+    <w:lsdException w:name="List Bullet 2" w:semiHidden="1" w:unhideWhenUsed="1"/>
+    <w:lsdException w:name="List Bullet 3" w:semiHidden="1" w:unhideWhenUsed="1"/>
+    <w:lsdException w:name="List Bullet 4" w:semiHidden="1" w:unhideWhenUsed="1"/>
+    <w:lsdException w:name="List Bullet 5" w:semiHidden="1" w:unhideWhenUsed="1"/>
+    <w:lsdException w:name="List Number 2" w:semiHidden="1" w:unhideWhenUsed="1"/>
+    <w:lsdException w:name="List Number 3" w:semiHidden="1" w:unhideWhenUsed="1"/>
+    <w:lsdException w:name="List Number 4" w:semiHidden="1" w:unhideWhenUsed="1"/>
+    <w:lsdException w:name="List Number 5" w:semiHidden="1" w:unhideWhenUsed="1"/>
+    <w:lsdException w:name="Title" w:uiPriority="10" w:qFormat="1"/>
+    <w:lsdException w:name="Closing" w:semiHidden="1" w:unhideWhenUsed="1"/>
+    <w:lsdException w:name="Signature" w:semiHidden="1" w:unhideWhenUsed="1"/>
+    <w:lsdException w:name="Default Paragraph Font" w:semiHidden="1" w:uiPriority="1" w:unhideWhenUsed="1"/>
+    <w:lsdException w:name="Body Text" w:semiHidden="1" w:unhideWhenUsed="1"/>
+    <w:lsdException w:name="Body Text Indent" w:semiHidden="1" w:unhideWhenUsed="1"/>
+    <w:lsdException w:name="List Continue" w:semiHidden="1" w:unhideWhenUsed="1"/>
+    <w:lsdException w:name="List Continue 2" w:semiHidden="1" w:unhideWhenUsed="1"/>
+    <w:lsdException w:name="List Continue 3" w:semiHidden="1" w:unhideWhenUsed="1"/>
+    <w:lsdException w:name="List Continue 4" w:semiHidden="1" w:unhideWhenUsed="1"/>
+    <w:lsdException w:name="List Continue 5" w:semiHidden="1" w:unhideWhenUsed="1"/>
+    <w:lsdException w:name="Message Header" w:semiHidden="1" w:unhideWhenUsed="1"/>
+    <w:lsdException w:name="Subtitle" w:uiPriority="11" w:qFormat="1"/>
+    <w:lsdException w:name="Salutation" w:semiHidden="1" w:unhideWhenUsed="1"/>
+    <w:lsdException w:name="Date" w:semiHidden="1" w:unhideWhenUsed="1"/>
+    <w:lsdException w:name="Body Text First Indent" w:semiHidden="1" w:unhideWhenUsed="1"/>
+    <w:lsdException w:name="Body Text First Indent 2" w:semiHidden="1" w:unhideWhenUsed="1"/>
+    <w:lsdException w:name="Note Heading" w:semiHidden="1" w:unhideWhenUsed="1"/>
+    <w:lsdException w:name="Body Text 2" w:semiHidden="1" w:unhideWhenUsed="1"/>
+    <w:lsdException w:name="Body Text 3" w:semiHidden="1" w:unhideWhenUsed="1"/>
+    <w:lsdException w:name="Body Text Indent 2" w:semiHidden="1" w:unhideWhenUsed="1"/>
+    <w:lsdException w:name="Body Text Indent 3" w:semiHidden="1" w:unhideWhenUsed="1"/>
+    <w:lsdException w:name="Block Text" w:semiHidden="1" w:unhideWhenUsed="1"/>
+    <w:lsdException w:name="Hyperlink" w:semiHidden="1" w:unhideWhenUsed="1"/>
+    <w:lsdException w:name="FollowedHyperlink" w:semiHidden="1" w:unhideWhenUsed="1"/>
+    <w:lsdException w:name="Strong" w:uiPriority="22" w:qFormat="1"/>
+    <w:lsdException w:name="Emphasis" w:uiPriority="20" w:qFormat="1"/>
+    <w:lsdException w:name="Document Map" w:semiHidden="1" w:unhideWhenUsed="1"/>
+    <w:lsdException w:name="Plain Text" w:semiHidden="1" w:unhideWhenUsed="1"/>
+    <w:lsdException w:name="E-mail Signature" w:semiHidden="1" w:unhideWhenUsed="1"/>
+    <w:lsdException w:name="HTML Top of Form" w:semiHidden="1" w:unhideWhenUsed="1"/>
+    <w:lsdException w:name="HTML Bottom of Form" w:semiHidden="1" w:unhideWhenUsed="1"/>
+    <w:lsdException w:name="Normal (Web)" w:semiHidden="1" w:unhideWhenUsed="1"/>
+    <w:lsdException w:name="HTML Acronym" w:semiHidden="1" w:unhideWhenUsed="1"/>
+    <w:lsdException w:name="HTML Address" w:semiHidden="1" w:unhideWhenUsed="1"/>
+    <w:lsdException w:name="HTML Cite" w:semiHidden="1" w:unhideWhenUsed="1"/>
+    <w:lsdException w:name="HTML Code" w:semiHidden="1" w:unhideWhenUsed="1"/>
+    <w:lsdException w:name="HTML Definition" w:semiHidden="1" w:unhideWhenUsed="1"/>
+    <w:lsdException w:name="HTML Keyboard" w:semiHidden="1" w:unhideWhenUsed="1"/>
+    <w:lsdException w:name="HTML Preformatted" w:semiHidden="1" w:unhideWhenUsed="1"/>
+    <w:lsdException w:name="HTML Sample" w:semiHidden="1" w:unhideWhenUsed="1"/>
+    <w:lsdException w:name="HTML Typewriter" w:semiHidden="1" w:unhideWhenUsed="1"/>
+    <w:lsdException w:name="HTML Variable" w:semiHidden="1" w:unhideWhenUsed="1"/>
+    <w:lsdException w:name="Normal Table" w:semiHidden="1" w:unhideWhenUsed="1"/>
+    <w:lsdException w:name="annotation subject" w:semiHidden="1" w:unhideWhenUsed="1"/>
+    <w:lsdException w:name="No List" w:semiHidden="1" w:unhideWhenUsed="1"/>
+    <w:lsdException w:name="Outline List 1" w:semiHidden="1" w:unhideWhenUsed="1"/>
+    <w:lsdException w:name="Outline List 2" w:semiHidden="1" w:unhideWhenUsed="1"/>
+    <w:lsdException w:name="Outline List 3" w:semiHidden="1" w:unhideWhenUsed="1"/>
+    <w:lsdException w:name="Table Simple 1" w:semiHidden="1" w:unhideWhenUsed="1"/>
+    <w:lsdException w:name="Table Simple 2" w:semiHidden="1" w:unhideWhenUsed="1"/>
+    <w:lsdException w:name="Table Simple 3" w:semiHidden="1" w:unhideWhenUsed="1"/>
+    <w:lsdException w:name="Table Classic 1" w:semiHidden="1" w:unhideWhenUsed="1"/>
+    <w:lsdException w:name="Table Classic 2" w:semiHidden="1" w:unhideWhenUsed="1"/>
+    <w:lsdException w:name="Table Classic 3" w:semiHidden="1" w:unhideWhenUsed="1"/>
+    <w:lsdException w:name="Table Classic 4" w:semiHidden="1" w:unhideWhenUsed="1"/>
+    <w:lsdException w:name="Table Colorful 1" w:semiHidden="1" w:unhideWhenUsed="1"/>
+    <w:lsdException w:name="Table Colorful 2" w:semiHidden="1" w:unhideWhenUsed="1"/>
+    <w:lsdException w:name="Table Colorful 3" w:semiHidden="1" w:unhideWhenUsed="1"/>
+    <w:lsdException w:name="Table Columns 1" w:semiHidden="1" w:unhideWhenUsed="1"/>
+    <w:lsdException w:name="Table Columns 2" w:semiHidden="1" w:unhideWhenUsed="1"/>
+    <w:lsdException w:name="Table Columns 3" w:semiHidden="1" w:unhideWhenUsed="1"/>
+    <w:lsdException w:name="Table Columns 4" w:semiHidden="1" w:unhideWhenUsed="1"/>
+    <w:lsdException w:name="Table Columns 5" w:semiHidden="1" w:unhideWhenUsed="1"/>
+    <w:lsdException w:name="Table Grid 1" w:semiHidden="1" w:unhideWhenUsed="1"/>
+    <w:lsdException w:name="Table Grid 2" w:semiHidden="1" w:unhideWhenUsed="1"/>
+    <w:lsdException w:name="Table Grid 3" w:semiHidden="1" w:unhideWhenUsed="1"/>
+    <w:lsdException w:name="Table Grid 4" w:semiHidden="1" w:unhideWhenUsed="1"/>
+    <w:lsdException w:name="Table Grid 5" w:semiHidden="1" w:unhideWhenUsed="1"/>
+    <w:lsdException w:name="Table Grid 6" w:semiHidden="1" w:unhideWhenUsed="1"/>
+    <w:lsdException w:name="Table Grid 7" w:semiHidden="1" w:unhideWhenUsed="1"/>
+    <w:lsdException w:name="Table Grid 8" w:semiHidden="1" w:unhideWhenUsed="1"/>
+    <w:lsdException w:name="Table List 1" w:semiHidden="1" w:unhideWhenUsed="1"/>
+    <w:lsdException w:name="Table List 2" w:semiHidden="1" w:unhideWhenUsed="1"/>
+    <w:lsdException w:name="Table List 3" w:semiHidden="1" w:unhideWhenUsed="1"/>
+    <w:lsdException w:name="Table List 4" w:semiHidden="1" w:unhideWhenUsed="1"/>
+    <w:lsdException w:name="Table List 5" w:semiHidden="1" w:unhideWhenUsed="1"/>
+    <w:lsdException w:name="Table List 6" w:semiHidden="1" w:unhideWhenUsed="1"/>
+    <w:lsdException w:name="Table List 7" w:semiHidden="1" w:unhideWhenUsed="1"/>
+    <w:lsdException w:name="Table List 8" w:semiHidden="1" w:unhideWhenUsed="1"/>
+    <w:lsdException w:name="Table 3D effects 1" w:semiHidden="1" w:unhideWhenUsed="1"/>
+    <w:lsdException w:name="Table 3D effects 2" w:semiHidden="1" w:unhideWhenUsed="1"/>
+    <w:lsdException w:name="Table 3D effects 3" w:semiHidden="1" w:unhideWhenUsed="1"/>
+    <w:lsdException w:name="Table Contemporary" w:semiHidden="1" w:unhideWhenUsed="1"/>
+    <w:lsdException w:name="Table Elegant" w:semiHidden="1" w:unhideWhenUsed="1"/>
+    <w:lsdException w:name="Table Professional" w:semiHidden="1" w:unhideWhenUsed="1"/>
+    <w:lsdException w:name="Table Subtle 1" w:semiHidden="1" w:unhideWhenUsed="1"/>
+    <w:lsdException w:name="Table Subtle 2" w:semiHidden="1" w:unhideWhenUsed="1"/>
+    <w:lsdException w:name="Table Web 1" w:semiHidden="1" w:unhideWhenUsed="1"/>
+    <w:lsdException w:name="Table Web 2" w:semiHidden="1" w:unhideWhenUsed="1"/>
+    <w:lsdException w:name="Table Web 3" w:semiHidden="1" w:unhideWhenUsed="1"/>
+    <w:lsdException w:name="Balloon Text" w:semiHidden="1" w:unhideWhenUsed="1"/>
     <w:lsdException w:name="Table Grid" w:uiPriority="59"/>
-    <w:lsdException w:name="Placeholder Text" w:unhideWhenUsed="0"/>
-    <w:lsdException w:name="No Spacing" w:semiHidden="0" w:uiPriority="1" w:unhideWhenUsed="0" w:qFormat="1"/>
-    <w:lsdException w:name="Light Shading" w:semiHidden="0" w:uiPriority="60" w:unhideWhenUsed="0"/>
-    <w:lsdException w:name="Light List" w:semiHidden="0" w:uiPriority="61" w:unhideWhenUsed="0"/>
-    <w:lsdException w:name="Light Grid" w:semiHidden="0" w:uiPriority="62" w:unhideWhenUsed="0"/>
-    <w:lsdException w:name="Medium Shading 1" w:semiHidden="0" w:uiPriority="63" w:unhideWhenUsed="0"/>
-    <w:lsdException w:name="Medium Shading 2" w:semiHidden="0" w:uiPriority="64" w:unhideWhenUsed="0"/>
-    <w:lsdException w:name="Medium List 1" w:semiHidden="0" w:uiPriority="65" w:unhideWhenUsed="0"/>
-    <w:lsdException w:name="Medium List 2" w:semiHidden="0" w:uiPriority="66" w:unhideWhenUsed="0"/>
-    <w:lsdException w:name="Medium Grid 1" w:semiHidden="0" w:uiPriority="67" w:unhideWhenUsed="0"/>
-    <w:lsdException w:name="Medium Grid 2" w:semiHidden="0" w:uiPriority="68" w:unhideWhenUsed="0"/>
-    <w:lsdException w:name="Medium Grid 3" w:semiHidden="0" w:uiPriority="69" w:unhideWhenUsed="0"/>
-    <w:lsdException w:name="Dark List" w:semiHidden="0" w:uiPriority="70" w:unhideWhenUsed="0"/>
-    <w:lsdException w:name="Colorful Shading" w:semiHidden="0" w:uiPriority="71" w:unhideWhenUsed="0"/>
-    <w:lsdException w:name="Colorful List" w:semiHidden="0" w:uiPriority="72" w:unhideWhenUsed="0"/>
-    <w:lsdException w:name="Colorful Grid" w:semiHidden="0" w:uiPriority="73" w:unhideWhenUsed="0"/>
-    <w:lsdException w:name="Light Shading Accent 1" w:semiHidden="0" w:uiPriority="60" w:unhideWhenUsed="0"/>
-    <w:lsdException w:name="Light List Accent 1" w:semiHidden="0" w:uiPriority="61" w:unhideWhenUsed="0"/>
-    <w:lsdException w:name="Light Grid Accent 1" w:semiHidden="0" w:uiPriority="62" w:unhideWhenUsed="0"/>
-    <w:lsdException w:name="Medium Shading 1 Accent 1" w:semiHidden="0" w:uiPriority="63" w:unhideWhenUsed="0"/>
-    <w:lsdException w:name="Medium Shading 2 Accent 1" w:semiHidden="0" w:uiPriority="64" w:unhideWhenUsed="0"/>
-    <w:lsdException w:name="Medium List 1 Accent 1" w:semiHidden="0" w:uiPriority="65" w:unhideWhenUsed="0"/>
-    <w:lsdException w:name="Revision" w:unhideWhenUsed="0"/>
-    <w:lsdException w:name="List Paragraph" w:semiHidden="0" w:uiPriority="34" w:unhideWhenUsed="0" w:qFormat="1"/>
-    <w:lsdException w:name="Quote" w:semiHidden="0" w:uiPriority="29" w:unhideWhenUsed="0" w:qFormat="1"/>
-    <w:lsdException w:name="Intense Quote" w:semiHidden="0" w:uiPriority="30" w:unhideWhenUsed="0" w:qFormat="1"/>
-    <w:lsdException w:name="Medium List 2 Accent 1" w:semiHidden="0" w:uiPriority="66" w:unhideWhenUsed="0"/>
-    <w:lsdException w:name="Medium Grid 1 Accent 1" w:semiHidden="0" w:uiPriority="67" w:unhideWhenUsed="0"/>
-    <w:lsdException w:name="Medium Grid 2 Accent 1" w:semiHidden="0" w:uiPriority="68" w:unhideWhenUsed="0"/>
-    <w:lsdException w:name="Medium Grid 3 Accent 1" w:semiHidden="0" w:uiPriority="69" w:unhideWhenUsed="0"/>
-    <w:lsdException w:name="Dark List Accent 1" w:semiHidden="0" w:uiPriority="70" w:unhideWhenUsed="0"/>
-    <w:lsdException w:name="Colorful Shading Accent 1" w:semiHidden="0" w:uiPriority="71" w:unhideWhenUsed="0"/>
-    <w:lsdException w:name="Colorful List Accent 1" w:semiHidden="0" w:uiPriority="72" w:unhideWhenUsed="0"/>
-    <w:lsdException w:name="Colorful Grid Accent 1" w:semiHidden="0" w:uiPriority="73" w:unhideWhenUsed="0"/>
-    <w:lsdException w:name="Light Shading Accent 2" w:semiHidden="0" w:uiPriority="60" w:unhideWhenUsed="0"/>
-    <w:lsdException w:name="Light List Accent 2" w:semiHidden="0" w:uiPriority="61" w:unhideWhenUsed="0"/>
-    <w:lsdException w:name="Light Grid Accent 2" w:semiHidden="0" w:uiPriority="62" w:unhideWhenUsed="0"/>
-    <w:lsdException w:name="Medium Shading 1 Accent 2" w:semiHidden="0" w:uiPriority="63" w:unhideWhenUsed="0"/>
-    <w:lsdException w:name="Medium Shading 2 Accent 2" w:semiHidden="0" w:uiPriority="64" w:unhideWhenUsed="0"/>
-    <w:lsdException w:name="Medium List 1 Accent 2" w:semiHidden="0" w:uiPriority="65" w:unhideWhenUsed="0"/>
-    <w:lsdException w:name="Medium List 2 Accent 2" w:semiHidden="0" w:uiPriority="66" w:unhideWhenUsed="0"/>
-    <w:lsdException w:name="Medium Grid 1 Accent 2" w:semiHidden="0" w:uiPriority="67" w:unhideWhenUsed="0"/>
-    <w:lsdException w:name="Medium Grid 2 Accent 2" w:semiHidden="0" w:uiPriority="68" w:unhideWhenUsed="0"/>
-    <w:lsdException w:name="Medium Grid 3 Accent 2" w:semiHidden="0" w:uiPriority="69" w:unhideWhenUsed="0"/>
-    <w:lsdException w:name="Dark List Accent 2" w:semiHidden="0" w:uiPriority="70" w:unhideWhenUsed="0"/>
-    <w:lsdException w:name="Colorful Shading Accent 2" w:semiHidden="0" w:uiPriority="71" w:unhideWhenUsed="0"/>
-    <w:lsdException w:name="Colorful List Accent 2" w:semiHidden="0" w:uiPriority="72" w:unhideWhenUsed="0"/>
-    <w:lsdException w:name="Colorful Grid Accent 2" w:semiHidden="0" w:uiPriority="73" w:unhideWhenUsed="0"/>
-    <w:lsdException w:name="Light Shading Accent 3" w:semiHidden="0" w:uiPriority="60" w:unhideWhenUsed="0"/>
-    <w:lsdException w:name="Light List Accent 3" w:semiHidden="0" w:uiPriority="61" w:unhideWhenUsed="0"/>
-    <w:lsdException w:name="Light Grid Accent 3" w:semiHidden="0" w:uiPriority="62" w:unhideWhenUsed="0"/>
-    <w:lsdException w:name="Medium Shading 1 Accent 3" w:semiHidden="0" w:uiPriority="63" w:unhideWhenUsed="0"/>
-    <w:lsdException w:name="Medium Shading 2 Accent 3" w:semiHidden="0" w:uiPriority="64" w:unhideWhenUsed="0"/>
-    <w:lsdException w:name="Medium List 1 Accent 3" w:semiHidden="0" w:uiPriority="65" w:unhideWhenUsed="0"/>
-    <w:lsdException w:name="Medium List 2 Accent 3" w:semiHidden="0" w:uiPriority="66" w:unhideWhenUsed="0"/>
-    <w:lsdException w:name="Medium Grid 1 Accent 3" w:semiHidden="0" w:uiPriority="67" w:unhideWhenUsed="0"/>
-    <w:lsdException w:name="Medium Grid 2 Accent 3" w:semiHidden="0" w:uiPriority="68" w:unhideWhenUsed="0"/>
-    <w:lsdException w:name="Medium Grid 3 Accent 3" w:semiHidden="0" w:uiPriority="69" w:unhideWhenUsed="0"/>
-    <w:lsdException w:name="Dark List Accent 3" w:semiHidden="0" w:uiPriority="70" w:unhideWhenUsed="0"/>
-    <w:lsdException w:name="Colorful Shading Accent 3" w:semiHidden="0" w:uiPriority="71" w:unhideWhenUsed="0"/>
-    <w:lsdException w:name="Colorful List Accent 3" w:semiHidden="0" w:uiPriority="72" w:unhideWhenUsed="0"/>
-    <w:lsdException w:name="Colorful Grid Accent 3" w:semiHidden="0" w:uiPriority="73" w:unhideWhenUsed="0"/>
-    <w:lsdException w:name="Light Shading Accent 4" w:semiHidden="0" w:uiPriority="60" w:unhideWhenUsed="0"/>
-    <w:lsdException w:name="Light List Accent 4" w:semiHidden="0" w:uiPriority="61" w:unhideWhenUsed="0"/>
-    <w:lsdException w:name="Light Grid Accent 4" w:semiHidden="0" w:uiPriority="62" w:unhideWhenUsed="0"/>
-    <w:lsdException w:name="Medium Shading 1 Accent 4" w:semiHidden="0" w:uiPriority="63" w:unhideWhenUsed="0"/>
-    <w:lsdException w:name="Medium Shading 2 Accent 4" w:semiHidden="0" w:uiPriority="64" w:unhideWhenUsed="0"/>
-    <w:lsdException w:name="Medium List 1 Accent 4" w:semiHidden="0" w:uiPriority="65" w:unhideWhenUsed="0"/>
-    <w:lsdException w:name="Medium List 2 Accent 4" w:semiHidden="0" w:uiPriority="66" w:unhideWhenUsed="0"/>
-    <w:lsdException w:name="Medium Grid 1 Accent 4" w:semiHidden="0" w:uiPriority="67" w:unhideWhenUsed="0"/>
-    <w:lsdException w:name="Medium Grid 2 Accent 4" w:semiHidden="0" w:uiPriority="68" w:unhideWhenUsed="0"/>
-    <w:lsdException w:name="Medium Grid 3 Accent 4" w:semiHidden="0" w:uiPriority="69" w:unhideWhenUsed="0"/>
-    <w:lsdException w:name="Dark List Accent 4" w:semiHidden="0" w:uiPriority="70" w:unhideWhenUsed="0"/>
-    <w:lsdException w:name="Colorful Shading Accent 4" w:semiHidden="0" w:uiPriority="71" w:unhideWhenUsed="0"/>
-    <w:lsdException w:name="Colorful List Accent 4" w:semiHidden="0" w:uiPriority="72" w:unhideWhenUsed="0"/>
-    <w:lsdException w:name="Colorful Grid Accent 4" w:semiHidden="0" w:uiPriority="73" w:unhideWhenUsed="0"/>
-    <w:lsdException w:name="Light Shading Accent 5" w:semiHidden="0" w:uiPriority="60" w:unhideWhenUsed="0"/>
-    <w:lsdException w:name="Light List Accent 5" w:semiHidden="0" w:uiPriority="61" w:unhideWhenUsed="0"/>
-    <w:lsdException w:name="Light Grid Accent 5" w:semiHidden="0" w:uiPriority="62" w:unhideWhenUsed="0"/>
-    <w:lsdException w:name="Medium Shading 1 Accent 5" w:semiHidden="0" w:uiPriority="63" w:unhideWhenUsed="0"/>
-    <w:lsdException w:name="Medium Shading 2 Accent 5" w:semiHidden="0" w:uiPriority="64" w:unhideWhenUsed="0"/>
-    <w:lsdException w:name="Medium List 1 Accent 5" w:semiHidden="0" w:uiPriority="65" w:unhideWhenUsed="0"/>
-    <w:lsdException w:name="Medium List 2 Accent 5" w:semiHidden="0" w:uiPriority="66" w:unhideWhenUsed="0"/>
-    <w:lsdException w:name="Medium Grid 1 Accent 5" w:semiHidden="0" w:uiPriority="67" w:unhideWhenUsed="0"/>
-    <w:lsdException w:name="Medium Grid 2 Accent 5" w:semiHidden="0" w:uiPriority="68" w:unhideWhenUsed="0"/>
-    <w:lsdException w:name="Medium Grid 3 Accent 5" w:semiHidden="0" w:uiPriority="69" w:unhideWhenUsed="0"/>
-    <w:lsdException w:name="Dark List Accent 5" w:semiHidden="0" w:uiPriority="70" w:unhideWhenUsed="0"/>
-    <w:lsdException w:name="Colorful Shading Accent 5" w:semiHidden="0" w:uiPriority="71" w:unhideWhenUsed="0"/>
-    <w:lsdException w:name="Colorful List Accent 5" w:semiHidden="0" w:uiPriority="72" w:unhideWhenUsed="0"/>
-    <w:lsdException w:name="Colorful Grid Accent 5" w:semiHidden="0" w:uiPriority="73" w:unhideWhenUsed="0"/>
-    <w:lsdException w:name="Light Shading Accent 6" w:semiHidden="0" w:uiPriority="60" w:unhideWhenUsed="0"/>
-    <w:lsdException w:name="Light List Accent 6" w:semiHidden="0" w:uiPriority="61" w:unhideWhenUsed="0"/>
-    <w:lsdException w:name="Light Grid Accent 6" w:semiHidden="0" w:uiPriority="62" w:unhideWhenUsed="0"/>
-    <w:lsdException w:name="Medium Shading 1 Accent 6" w:semiHidden="0" w:uiPriority="63" w:unhideWhenUsed="0"/>
-    <w:lsdException w:name="Medium Shading 2 Accent 6" w:semiHidden="0" w:uiPriority="64" w:unhideWhenUsed="0"/>
-    <w:lsdException w:name="Medium List 1 Accent 6" w:semiHidden="0" w:uiPriority="65" w:unhideWhenUsed="0"/>
-    <w:lsdException w:name="Medium List 2 Accent 6" w:semiHidden="0" w:uiPriority="66" w:unhideWhenUsed="0"/>
-    <w:lsdException w:name="Medium Grid 1 Accent 6" w:semiHidden="0" w:uiPriority="67" w:unhideWhenUsed="0"/>
-    <w:lsdException w:name="Medium Grid 2 Accent 6" w:semiHidden="0" w:uiPriority="68" w:unhideWhenUsed="0"/>
-    <w:lsdException w:name="Medium Grid 3 Accent 6" w:semiHidden="0" w:uiPriority="69" w:unhideWhenUsed="0"/>
-    <w:lsdException w:name="Dark List Accent 6" w:semiHidden="0" w:uiPriority="70" w:unhideWhenUsed="0"/>
-    <w:lsdException w:name="Colorful Shading Accent 6" w:semiHidden="0" w:uiPriority="71" w:unhideWhenUsed="0"/>
-    <w:lsdException w:name="Colorful List Accent 6" w:semiHidden="0" w:uiPriority="72" w:unhideWhenUsed="0"/>
-    <w:lsdException w:name="Colorful Grid Accent 6" w:semiHidden="0" w:uiPriority="73" w:unhideWhenUsed="0"/>
-    <w:lsdException w:name="Subtle Emphasis" w:semiHidden="0" w:uiPriority="19" w:unhideWhenUsed="0" w:qFormat="1"/>
-    <w:lsdException w:name="Intense Emphasis" w:semiHidden="0" w:uiPriority="21" w:unhideWhenUsed="0" w:qFormat="1"/>
-    <w:lsdException w:name="Subtle Reference" w:semiHidden="0" w:uiPriority="31" w:unhideWhenUsed="0" w:qFormat="1"/>
-    <w:lsdException w:name="Intense Reference" w:semiHidden="0" w:uiPriority="32" w:unhideWhenUsed="0" w:qFormat="1"/>
-    <w:lsdException w:name="Book Title" w:semiHidden="0" w:uiPriority="33" w:unhideWhenUsed="0" w:qFormat="1"/>
-    <w:lsdException w:name="Bibliography" w:uiPriority="37"/>
-    <w:lsdException w:name="TOC Heading" w:uiPriority="39" w:qFormat="1"/>
+    <w:lsdException w:name="Table Theme" w:semiHidden="1" w:unhideWhenUsed="1"/>
+    <w:lsdException w:name="Placeholder Text" w:semiHidden="1"/>
+    <w:lsdException w:name="No Spacing" w:uiPriority="1" w:qFormat="1"/>
+    <w:lsdException w:name="Light Shading" w:uiPriority="60"/>
+    <w:lsdException w:name="Light List" w:uiPriority="61"/>
+    <w:lsdException w:name="Light Grid" w:uiPriority="62"/>
+    <w:lsdException w:name="Medium Shading 1" w:uiPriority="63"/>
+    <w:lsdException w:name="Medium Shading 2" w:uiPriority="64"/>
+    <w:lsdException w:name="Medium List 1" w:uiPriority="65"/>
+    <w:lsdException w:name="Medium List 2" w:uiPriority="66"/>
+    <w:lsdException w:name="Medium Grid 1" w:uiPriority="67"/>
+    <w:lsdException w:name="Medium Grid 2" w:uiPriority="68"/>
+    <w:lsdException w:name="Medium Grid 3" w:uiPriority="69"/>
+    <w:lsdException w:name="Dark List" w:uiPriority="70"/>
+    <w:lsdException w:name="Colorful Shading" w:uiPriority="71"/>
+    <w:lsdException w:name="Colorful List" w:uiPriority="72"/>
+    <w:lsdException w:name="Colorful Grid" w:uiPriority="73"/>
+    <w:lsdException w:name="Light Shading Accent 1" w:uiPriority="60"/>
+    <w:lsdException w:name="Light List Accent 1" w:uiPriority="61"/>
+    <w:lsdException w:name="Light Grid Accent 1" w:uiPriority="62"/>
+    <w:lsdException w:name="Medium Shading 1 Accent 1" w:uiPriority="63"/>
+    <w:lsdException w:name="Medium Shading 2 Accent 1" w:uiPriority="64"/>
+    <w:lsdException w:name="Medium List 1 Accent 1" w:uiPriority="65"/>
+    <w:lsdException w:name="Revision" w:semiHidden="1"/>
+    <w:lsdException w:name="List Paragraph" w:uiPriority="34" w:qFormat="1"/>
+    <w:lsdException w:name="Quote" w:uiPriority="29" w:qFormat="1"/>
+    <w:lsdException w:name="Intense Quote" w:uiPriority="30" w:qFormat="1"/>
+    <w:lsdException w:name="Medium List 2 Accent 1" w:uiPriority="66"/>
+    <w:lsdException w:name="Medium Grid 1 Accent 1" w:uiPriority="67"/>
+    <w:lsdException w:name="Medium Grid 2 Accent 1" w:uiPriority="68"/>
+    <w:lsdException w:name="Medium Grid 3 Accent 1" w:uiPriority="69"/>
+    <w:lsdException w:name="Dark List Accent 1" w:uiPriority="70"/>
+    <w:lsdException w:name="Colorful Shading Accent 1" w:uiPriority="71"/>
+    <w:lsdException w:name="Colorful List Accent 1" w:uiPriority="72"/>
+    <w:lsdException w:name="Colorful Grid Accent 1" w:uiPriority="73"/>
+    <w:lsdException w:name="Light Shading Accent 2" w:uiPriority="60"/>
+    <w:lsdException w:name="Light List Accent 2" w:uiPriority="61"/>
+    <w:lsdException w:name="Light Grid Accent 2" w:uiPriority="62"/>
+    <w:lsdException w:name="Medium Shading 1 Accent 2" w:uiPriority="63"/>
+    <w:lsdException w:name="Medium Shading 2 Accent 2" w:uiPriority="64"/>
+    <w:lsdException w:name="Medium List 1 Accent 2" w:uiPriority="65"/>
+    <w:lsdException w:name="Medium List 2 Accent 2" w:uiPriority="66"/>
+    <w:lsdException w:name="Medium Grid 1 Accent 2" w:uiPriority="67"/>
+    <w:lsdException w:name="Medium Grid 2 Accent 2" w:uiPriority="68"/>
+    <w:lsdException w:name="Medium Grid 3 Accent 2" w:uiPriority="69"/>
+    <w:lsdException w:name="Dark List Accent 2" w:uiPriority="70"/>
+    <w:lsdException w:name="Colorful Shading Accent 2" w:uiPriority="71"/>
+    <w:lsdException w:name="Colorful List Accent 2" w:uiPriority="72"/>
+    <w:lsdException w:name="Colorful Grid Accent 2" w:uiPriority="73"/>
+    <w:lsdException w:name="Light Shading Accent 3" w:uiPriority="60"/>
+    <w:lsdException w:name="Light List Accent 3" w:uiPriority="61"/>
+    <w:lsdException w:name="Light Grid Accent 3" w:uiPriority="62"/>
+    <w:lsdException w:name="Medium Shading 1 Accent 3" w:uiPriority="63"/>
+    <w:lsdException w:name="Medium Shading 2 Accent 3" w:uiPriority="64"/>
+    <w:lsdException w:name="Medium List 1 Accent 3" w:uiPriority="65"/>
+    <w:lsdException w:name="Medium List 2 Accent 3" w:uiPriority="66"/>
+    <w:lsdException w:name="Medium Grid 1 Accent 3" w:uiPriority="67"/>
+    <w:lsdException w:name="Medium Grid 2 Accent 3" w:uiPriority="68"/>
+    <w:lsdException w:name="Medium Grid 3 Accent 3" w:uiPriority="69"/>
+    <w:lsdException w:name="Dark List Accent 3" w:uiPriority="70"/>
+    <w:lsdException w:name="Colorful Shading Accent 3" w:uiPriority="71"/>
+    <w:lsdException w:name="Colorful List Accent 3" w:uiPriority="72"/>
+    <w:lsdException w:name="Colorful Grid Accent 3" w:uiPriority="73"/>
+    <w:lsdException w:name="Light Shading Accent 4" w:uiPriority="60"/>
+    <w:lsdException w:name="Light List Accent 4" w:uiPriority="61"/>
+    <w:lsdException w:name="Light Grid Accent 4" w:uiPriority="62"/>
+    <w:lsdException w:name="Medium Shading 1 Accent 4" w:uiPriority="63"/>
+    <w:lsdException w:name="Medium Shading 2 Accent 4" w:uiPriority="64"/>
+    <w:lsdException w:name="Medium List 1 Accent 4" w:uiPriority="65"/>
+    <w:lsdException w:name="Medium List 2 Accent 4" w:uiPriority="66"/>
+    <w:lsdException w:name="Medium Grid 1 Accent 4" w:uiPriority="67"/>
+    <w:lsdException w:name="Medium Grid 2 Accent 4" w:uiPriority="68"/>
+    <w:lsdException w:name="Medium Grid 3 Accent 4" w:uiPriority="69"/>
+    <w:lsdException w:name="Dark List Accent 4" w:uiPriority="70"/>
+    <w:lsdException w:name="Colorful Shading Accent 4" w:uiPriority="71"/>
+    <w:lsdException w:name="Colorful List Accent 4" w:uiPriority="72"/>
+    <w:lsdException w:name="Colorful Grid Accent 4" w:uiPriority="73"/>
+    <w:lsdException w:name="Light Shading Accent 5" w:uiPriority="60"/>
+    <w:lsdException w:name="Light List Accent 5" w:uiPriority="61"/>
+    <w:lsdException w:name="Light Grid Accent 5" w:uiPriority="62"/>
+    <w:lsdException w:name="Medium Shading 1 Accent 5" w:uiPriority="63"/>
+    <w:lsdException w:name="Medium Shading 2 Accent 5" w:uiPriority="64"/>
+    <w:lsdException w:name="Medium List 1 Accent 5" w:uiPriority="65"/>
+    <w:lsdException w:name="Medium List 2 Accent 5" w:uiPriority="66"/>
+    <w:lsdException w:name="Medium Grid 1 Accent 5" w:uiPriority="67"/>
+    <w:lsdException w:name="Medium Grid 2 Accent 5" w:uiPriority="68"/>
+    <w:lsdException w:name="Medium Grid 3 Accent 5" w:uiPriority="69"/>
+    <w:lsdException w:name="Dark List Accent 5" w:uiPriority="70"/>
+    <w:lsdException w:name="Colorful Shading Accent 5" w:uiPriority="71"/>
+    <w:lsdException w:name="Colorful List Accent 5" w:uiPriority="72"/>
+    <w:lsdException w:name="Colorful Grid Accent 5" w:uiPriority="73"/>
+    <w:lsdException w:name="Light Shading Accent 6" w:uiPriority="60"/>
+    <w:lsdException w:name="Light List Accent 6" w:uiPriority="61"/>
+    <w:lsdException w:name="Light Grid Accent 6" w:uiPriority="62"/>
+    <w:lsdException w:name="Medium Shading 1 Accent 6" w:uiPriority="63"/>
+    <w:lsdException w:name="Medium Shading 2 Accent 6" w:uiPriority="64"/>
+    <w:lsdException w:name="Medium List 1 Accent 6" w:uiPriority="65"/>
+    <w:lsdException w:name="Medium List 2 Accent 6" w:uiPriority="66"/>
+    <w:lsdException w:name="Medium Grid 1 Accent 6" w:uiPriority="67"/>
+    <w:lsdException w:name="Medium Grid 2 Accent 6" w:uiPriority="68"/>
+    <w:lsdException w:name="Medium Grid 3 Accent 6" w:uiPriority="69"/>
+    <w:lsdException w:name="Dark List Accent 6" w:uiPriority="70"/>
+    <w:lsdException w:name="Colorful Shading Accent 6" w:uiPriority="71"/>
+    <w:lsdException w:name="Colorful List Accent 6" w:uiPriority="72"/>
+    <w:lsdException w:name="Colorful Grid Accent 6" w:uiPriority="73"/>
+    <w:lsdException w:name="Subtle Emphasis" w:uiPriority="19" w:qFormat="1"/>
+    <w:lsdException w:name="Intense Emphasis" w:uiPriority="21" w:qFormat="1"/>
+    <w:lsdException w:name="Subtle Reference" w:uiPriority="31" w:qFormat="1"/>
+    <w:lsdException w:name="Intense Reference" w:uiPriority="32" w:qFormat="1"/>
+    <w:lsdException w:name="Book Title" w:uiPriority="33" w:qFormat="1"/>
+    <w:lsdException w:name="Bibliography" w:semiHidden="1" w:uiPriority="37" w:unhideWhenUsed="1"/>
+    <w:lsdException w:name="TOC Heading" w:semiHidden="1" w:uiPriority="39" w:unhideWhenUsed="1" w:qFormat="1"/>
+    <w:lsdException w:name="Plain Table 1" w:uiPriority="41"/>
+    <w:lsdException w:name="Plain Table 2" w:uiPriority="42"/>
+    <w:lsdException w:name="Plain Table 3" w:uiPriority="43"/>
+    <w:lsdException w:name="Plain Table 4" w:uiPriority="44"/>
+    <w:lsdException w:name="Plain Table 5" w:uiPriority="45"/>
+    <w:lsdException w:name="Grid Table Light" w:uiPriority="40"/>
+    <w:lsdException w:name="Grid Table 1 Light" w:uiPriority="46"/>
+    <w:lsdException w:name="Grid Table 2" w:uiPriority="47"/>
+    <w:lsdException w:name="Grid Table 3" w:uiPriority="48"/>
+    <w:lsdException w:name="Grid Table 4" w:uiPriority="49"/>
+    <w:lsdException w:name="Grid Table 5 Dark" w:uiPriority="50"/>
+    <w:lsdException w:name="Grid Table 6 Colorful" w:uiPriority="51"/>
+    <w:lsdException w:name="Grid Table 7 Colorful" w:uiPriority="52"/>
+    <w:lsdException w:name="Grid Table 1 Light Accent 1" w:uiPriority="46"/>
+    <w:lsdException w:name="Grid Table 2 Accent 1" w:uiPriority="47"/>
+    <w:lsdException w:name="Grid Table 3 Accent 1" w:uiPriority="48"/>
+    <w:lsdException w:name="Grid Table 4 Accent 1" w:uiPriority="49"/>
+    <w:lsdException w:name="Grid Table 5 Dark Accent 1" w:uiPriority="50"/>
+    <w:lsdException w:name="Grid Table 6 Colorful Accent 1" w:uiPriority="51"/>
+    <w:lsdException w:name="Grid Table 7 Colorful Accent 1" w:uiPriority="52"/>
+    <w:lsdException w:name="Grid Table 1 Light Accent 2" w:uiPriority="46"/>
+    <w:lsdException w:name="Grid Table 2 Accent 2" w:uiPriority="47"/>
+    <w:lsdException w:name="Grid Table 3 Accent 2" w:uiPriority="48"/>
+    <w:lsdException w:name="Grid Table 4 Accent 2" w:uiPriority="49"/>
+    <w:lsdException w:name="Grid Table 5 Dark Accent 2" w:uiPriority="50"/>
+    <w:lsdException w:name="Grid Table 6 Colorful Accent 2" w:uiPriority="51"/>
+    <w:lsdException w:name="Grid Table 7 Colorful Accent 2" w:uiPriority="52"/>
+    <w:lsdException w:name="Grid Table 1 Light Accent 3" w:uiPriority="46"/>
+    <w:lsdException w:name="Grid Table 2 Accent 3" w:uiPriority="47"/>
+    <w:lsdException w:name="Grid Table 3 Accent 3" w:uiPriority="48"/>
+    <w:lsdException w:name="Grid Table 4 Accent 3" w:uiPriority="49"/>
+    <w:lsdException w:name="Grid Table 5 Dark Accent 3" w:uiPriority="50"/>
+    <w:lsdException w:name="Grid Table 6 Colorful Accent 3" w:uiPriority="51"/>
+    <w:lsdException w:name="Grid Table 7 Colorful Accent 3" w:uiPriority="52"/>
+    <w:lsdException w:name="Grid Table 1 Light Accent 4" w:uiPriority="46"/>
+    <w:lsdException w:name="Grid Table 2 Accent 4" w:uiPriority="47"/>
+    <w:lsdException w:name="Grid Table 3 Accent 4" w:uiPriority="48"/>
+    <w:lsdException w:name="Grid Table 4 Accent 4" w:uiPriority="49"/>
+    <w:lsdException w:name="Grid Table 5 Dark Accent 4" w:uiPriority="50"/>
+    <w:lsdException w:name="Grid Table 6 Colorful Accent 4" w:uiPriority="51"/>
+    <w:lsdException w:name="Grid Table 7 Colorful Accent 4" w:uiPriority="52"/>
+    <w:lsdException w:name="Grid Table 1 Light Accent 5" w:uiPriority="46"/>
+    <w:lsdException w:name="Grid Table 2 Accent 5" w:uiPriority="47"/>
+    <w:lsdException w:name="Grid Table 3 Accent 5" w:uiPriority="48"/>
+    <w:lsdException w:name="Grid Table 4 Accent 5" w:uiPriority="49"/>
+    <w:lsdException w:name="Grid Table 5 Dark Accent 5" w:uiPriority="50"/>
+    <w:lsdException w:name="Grid Table 6 Colorful Accent 5" w:uiPriority="51"/>
+    <w:lsdException w:name="Grid Table 7 Colorful Accent 5" w:uiPriority="52"/>
+    <w:lsdException w:name="Grid Table 1 Light Accent 6" w:uiPriority="46"/>
+    <w:lsdException w:name="Grid Table 2 Accent 6" w:uiPriority="47"/>
+    <w:lsdException w:name="Grid Table 3 Accent 6" w:uiPriority="48"/>
+    <w:lsdException w:name="Grid Table 4 Accent 6" w:uiPriority="49"/>
+    <w:lsdException w:name="Grid Table 5 Dark Accent 6" w:uiPriority="50"/>
+    <w:lsdException w:name="Grid Table 6 Colorful Accent 6" w:uiPriority="51"/>
+    <w:lsdException w:name="Grid Table 7 Colorful Accent 6" w:uiPriority="52"/>
+    <w:lsdException w:name="List Table 1 Light" w:uiPriority="46"/>
+    <w:lsdException w:name="List Table 2" w:uiPriority="47"/>
+    <w:lsdException w:name="List Table 3" w:uiPriority="48"/>
+    <w:lsdException w:name="List Table 4" w:uiPriority="49"/>
+    <w:lsdException w:name="List Table 5 Dark" w:uiPriority="50"/>
+    <w:lsdException w:name="List Table 6 Colorful" w:uiPriority="51"/>
+    <w:lsdException w:name="List Table 7 Colorful" w:uiPriority="52"/>
+    <w:lsdException w:name="List Table 1 Light Accent 1" w:uiPriority="46"/>
+    <w:lsdException w:name="List Table 2 Accent 1" w:uiPriority="47"/>
+    <w:lsdException w:name="List Table 3 Accent 1" w:uiPriority="48"/>
+    <w:lsdException w:name="List Table 4 Accent 1" w:uiPriority="49"/>
+    <w:lsdException w:name="List Table 5 Dark Accent 1" w:uiPriority="50"/>
+    <w:lsdException w:name="List Table 6 Colorful Accent 1" w:uiPriority="51"/>
+    <w:lsdException w:name="List Table 7 Colorful Accent 1" w:uiPriority="52"/>
+    <w:lsdException w:name="List Table 1 Light Accent 2" w:uiPriority="46"/>
+    <w:lsdException w:name="List Table 2 Accent 2" w:uiPriority="47"/>
+    <w:lsdException w:name="List Table 3 Accent 2" w:uiPriority="48"/>
+    <w:lsdException w:name="List Table 4 Accent 2" w:uiPriority="49"/>
+    <w:lsdException w:name="List Table 5 Dark Accent 2" w:uiPriority="50"/>
+    <w:lsdException w:name="List Table 6 Colorful Accent 2" w:uiPriority="51"/>
+    <w:lsdException w:name="List Table 7 Colorful Accent 2" w:uiPriority="52"/>
+    <w:lsdException w:name="List Table 1 Light Accent 3" w:uiPriority="46"/>
+    <w:lsdException w:name="List Table 2 Accent 3" w:uiPriority="47"/>
+    <w:lsdException w:name="List Table 3 Accent 3" w:uiPriority="48"/>
+    <w:lsdException w:name="List Table 4 Accent 3" w:uiPriority="49"/>
+    <w:lsdException w:name="List Table 5 Dark Accent 3" w:uiPriority="50"/>
+    <w:lsdException w:name="List Table 6 Colorful Accent 3" w:uiPriority="51"/>
+    <w:lsdException w:name="List Table 7 Colorful Accent 3" w:uiPriority="52"/>
+    <w:lsdException w:name="List Table 1 Light Accent 4" w:uiPriority="46"/>
+    <w:lsdException w:name="List Table 2 Accent 4" w:uiPriority="47"/>
+    <w:lsdException w:name="List Table 3 Accent 4" w:uiPriority="48"/>
+    <w:lsdException w:name="List Table 4 Accent 4" w:uiPriority="49"/>
+    <w:lsdException w:name="List Table 5 Dark Accent 4" w:uiPriority="50"/>
+    <w:lsdException w:name="List Table 6 Colorful Accent 4" w:uiPriority="51"/>
+    <w:lsdException w:name="List Table 7 Colorful Accent 4" w:uiPriority="52"/>
+    <w:lsdException w:name="List Table 1 Light Accent 5" w:uiPriority="46"/>
+    <w:lsdException w:name="List Table 2 Accent 5" w:uiPriority="47"/>
+    <w:lsdException w:name="List Table 3 Accent 5" w:uiPriority="48"/>
+    <w:lsdException w:name="List Table 4 Accent 5" w:uiPriority="49"/>
+    <w:lsdException w:name="List Table 5 Dark Accent 5" w:uiPriority="50"/>
+    <w:lsdException w:name="List Table 6 Colorful Accent 5" w:uiPriority="51"/>
+    <w:lsdException w:name="List Table 7 Colorful Accent 5" w:uiPriority="52"/>
+    <w:lsdException w:name="List Table 1 Light Accent 6" w:uiPriority="46"/>
+    <w:lsdException w:name="List Table 2 Accent 6" w:uiPriority="47"/>
+    <w:lsdException w:name="List Table 3 Accent 6" w:uiPriority="48"/>
+    <w:lsdException w:name="List Table 4 Accent 6" w:uiPriority="49"/>
+    <w:lsdException w:name="List Table 5 Dark Accent 6" w:uiPriority="50"/>
+    <w:lsdException w:name="List Table 6 Colorful Accent 6" w:uiPriority="51"/>
+    <w:lsdException w:name="List Table 7 Colorful Accent 6" w:uiPriority="52"/>
   </w:latentStyles>
   <w:style w:type="paragraph" w:default="1" w:styleId="Normal">
     <w:name w:val="Normal"/>
@@ -8922,7 +9194,6 @@
     <w:uiPriority w:val="99"/>
     <w:semiHidden/>
     <w:unhideWhenUsed/>
-    <w:qFormat/>
     <w:tblPr>
       <w:tblInd w:w="0" w:type="dxa"/>
       <w:tblCellMar>
@@ -9477,11 +9748,11 @@
     <w:qFormat/>
     <w:rsid w:val="005F60BA"/>
   </w:style>
-  <w:style w:type="paragraph" w:styleId="Ttulo">
+  <w:style w:type="paragraph" w:styleId="Puesto">
     <w:name w:val="Title"/>
     <w:basedOn w:val="Normal"/>
     <w:next w:val="Normal"/>
-    <w:link w:val="TtuloCar"/>
+    <w:link w:val="PuestoCar"/>
     <w:uiPriority w:val="10"/>
     <w:qFormat/>
     <w:rsid w:val="009A3173"/>
@@ -9501,10 +9772,10 @@
       <w:szCs w:val="52"/>
     </w:rPr>
   </w:style>
-  <w:style w:type="character" w:customStyle="1" w:styleId="TtuloCar">
-    <w:name w:val="Título Car"/>
+  <w:style w:type="character" w:customStyle="1" w:styleId="PuestoCar">
+    <w:name w:val="Puesto Car"/>
     <w:basedOn w:val="Fuentedeprrafopredeter"/>
-    <w:link w:val="Ttulo"/>
+    <w:link w:val="Puesto"/>
     <w:uiPriority w:val="10"/>
     <w:rsid w:val="009A3173"/>
     <w:rPr>
@@ -9518,7 +9789,7 @@
   </w:style>
   <w:style w:type="paragraph" w:customStyle="1" w:styleId="PSI-Ttulo">
     <w:name w:val="PSI - Título"/>
-    <w:basedOn w:val="Ttulo"/>
+    <w:basedOn w:val="Puesto"/>
     <w:autoRedefine/>
     <w:qFormat/>
     <w:rsid w:val="009A3173"/>
@@ -9928,7 +10199,7 @@
 </file>
 
 <file path=customXml/itemProps2.xml><?xml version="1.0" encoding="utf-8"?>
-<ds:datastoreItem xmlns:ds="http://schemas.openxmlformats.org/officeDocument/2006/customXml" ds:itemID="{94C03794-2E8A-49C8-9F50-8E5FA601D055}">
+<ds:datastoreItem xmlns:ds="http://schemas.openxmlformats.org/officeDocument/2006/customXml" ds:itemID="{39DEC9B2-4385-4966-B898-53665BBCDA02}">
   <ds:schemaRefs>
     <ds:schemaRef ds:uri="http://schemas.openxmlformats.org/officeDocument/2006/bibliography"/>
   </ds:schemaRefs>

</xml_diff>

<commit_message>
-Actualización de la Arquitectura del Sistema.
-Actualización y finalización de la Especificación de Requerimientos.

-Actualización y finalización del Modelo de Casos de Uso.

-Incorporación de conceptos al Glosario.
</commit_message>
<xml_diff>
--- a/Elaboración/Arquitectura del Sistema.docx
+++ b/Elaboración/Arquitectura del Sistema.docx
@@ -1,6 +1,6 @@
 
 <file path=word/document.xml><?xml version="1.0" encoding="utf-8"?>
-<w:document xmlns:wpc="http://schemas.microsoft.com/office/word/2010/wordprocessingCanvas" xmlns:mc="http://schemas.openxmlformats.org/markup-compatibility/2006" xmlns:o="urn:schemas-microsoft-com:office:office" xmlns:r="http://schemas.openxmlformats.org/officeDocument/2006/relationships" xmlns:m="http://schemas.openxmlformats.org/officeDocument/2006/math" xmlns:v="urn:schemas-microsoft-com:vml" xmlns:wp14="http://schemas.microsoft.com/office/word/2010/wordprocessingDrawing" xmlns:wp="http://schemas.openxmlformats.org/drawingml/2006/wordprocessingDrawing" xmlns:w10="urn:schemas-microsoft-com:office:word" xmlns:w="http://schemas.openxmlformats.org/wordprocessingml/2006/main" xmlns:w14="http://schemas.microsoft.com/office/word/2010/wordml" xmlns:w15="http://schemas.microsoft.com/office/word/2012/wordml" xmlns:wpg="http://schemas.microsoft.com/office/word/2010/wordprocessingGroup" xmlns:wpi="http://schemas.microsoft.com/office/word/2010/wordprocessingInk" xmlns:wne="http://schemas.microsoft.com/office/word/2006/wordml" xmlns:wps="http://schemas.microsoft.com/office/word/2010/wordprocessingShape" mc:Ignorable="w14 w15 wp14">
+<w:document xmlns:ve="http://schemas.openxmlformats.org/markup-compatibility/2006" xmlns:o="urn:schemas-microsoft-com:office:office" xmlns:r="http://schemas.openxmlformats.org/officeDocument/2006/relationships" xmlns:m="http://schemas.openxmlformats.org/officeDocument/2006/math" xmlns:v="urn:schemas-microsoft-com:vml" xmlns:wp="http://schemas.openxmlformats.org/drawingml/2006/wordprocessingDrawing" xmlns:w10="urn:schemas-microsoft-com:office:word" xmlns:w="http://schemas.openxmlformats.org/wordprocessingml/2006/main" xmlns:wne="http://schemas.microsoft.com/office/word/2006/wordml">
   <w:body>
     <w:sdt>
       <w:sdtPr>
@@ -109,7 +109,6 @@
             <w:dataBinding w:prefixMappings="xmlns:ns0='http://schemas.openxmlformats.org/package/2006/metadata/core-properties' xmlns:ns1='http://purl.org/dc/elements/1.1/'" w:xpath="/ns0:coreProperties[1]/ns1:title[1]" w:storeItemID="{6C3C8BC8-F283-45AE-878A-BAB7291924A1}"/>
             <w:text/>
           </w:sdtPr>
-          <w:sdtEndPr/>
           <w:sdtContent>
             <w:p>
               <w:pPr>
@@ -144,7 +143,6 @@
             <w:dataBinding w:prefixMappings="xmlns:ns0='http://schemas.openxmlformats.org/package/2006/metadata/core-properties' xmlns:ns1='http://purl.org/dc/elements/1.1/'" w:xpath="/ns0:coreProperties[1]/ns1:subject[1]" w:storeItemID="{6C3C8BC8-F283-45AE-878A-BAB7291924A1}"/>
             <w:text/>
           </w:sdtPr>
-          <w:sdtEndPr/>
           <w:sdtContent>
             <w:p>
               <w:pPr>
@@ -196,7 +194,6 @@
             <w:dataBinding w:prefixMappings="xmlns:ns0='http://schemas.openxmlformats.org/officeDocument/2006/extended-properties' " w:xpath="/ns0:Properties[1]/ns0:Company[1]" w:storeItemID="{6668398D-A668-4E3E-A5EB-62B293D839F1}"/>
             <w:text/>
           </w:sdtPr>
-          <w:sdtEndPr/>
           <w:sdtContent>
             <w:p>
               <w:pPr>
@@ -229,24 +226,14 @@
               <w:dataBinding w:prefixMappings="xmlns:ns0='http://schemas.openxmlformats.org/package/2006/metadata/core-properties' xmlns:ns1='http://purl.org/dc/elements/1.1/'" w:xpath="/ns0:coreProperties[1]/ns1:creator[1]" w:storeItemID="{6C3C8BC8-F283-45AE-878A-BAB7291924A1}"/>
               <w:text/>
             </w:sdtPr>
-            <w:sdtEndPr/>
             <w:sdtContent>
               <w:r>
                 <w:rPr>
                   <w:rFonts w:asciiTheme="majorHAnsi" w:hAnsiTheme="majorHAnsi"/>
                   <w:lang w:val="es-AR"/>
                 </w:rPr>
-                <w:t xml:space="preserve">Nicolás </w:t>
+                <w:t>Nicolás Sartini</w:t>
               </w:r>
-              <w:proofErr w:type="spellStart"/>
-              <w:r>
-                <w:rPr>
-                  <w:rFonts w:asciiTheme="majorHAnsi" w:hAnsiTheme="majorHAnsi"/>
-                  <w:lang w:val="es-AR"/>
-                </w:rPr>
-                <w:t>Sartini</w:t>
-              </w:r>
-              <w:proofErr w:type="spellEnd"/>
             </w:sdtContent>
           </w:sdt>
         </w:p>
@@ -263,7 +250,7 @@
           <w:r>
             <w:rPr>
               <w:noProof/>
-              <w:lang w:eastAsia="es-AR"/>
+              <w:lang w:val="es-AR" w:eastAsia="es-AR"/>
             </w:rPr>
             <w:drawing>
               <wp:anchor distT="0" distB="0" distL="114300" distR="114300" simplePos="0" relativeHeight="251667456" behindDoc="0" locked="0" layoutInCell="1" allowOverlap="1">
@@ -322,7 +309,7 @@
           <w:r>
             <w:rPr>
               <w:noProof/>
-              <w:lang w:eastAsia="es-AR"/>
+              <w:lang w:val="es-AR" w:eastAsia="es-AR"/>
             </w:rPr>
             <w:drawing>
               <wp:anchor distT="0" distB="0" distL="114300" distR="114300" simplePos="0" relativeHeight="251666432" behindDoc="0" locked="0" layoutInCell="1" allowOverlap="1">
@@ -737,7 +724,7 @@
           <w:r>
             <w:fldChar w:fldCharType="separate"/>
           </w:r>
-          <w:hyperlink w:anchor="_Toc34838220" w:history="1">
+          <w:hyperlink w:anchor="_Toc52203961" w:history="1">
             <w:r>
               <w:rPr>
                 <w:rStyle w:val="Hipervnculo"/>
@@ -764,7 +751,7 @@
                 <w:noProof/>
                 <w:webHidden/>
               </w:rPr>
-              <w:instrText xml:space="preserve"> PAGEREF _Toc34838220 \h </w:instrText>
+              <w:instrText xml:space="preserve"> PAGEREF _Toc52203961 \h </w:instrText>
             </w:r>
             <w:r>
               <w:rPr>
@@ -808,7 +795,7 @@
               <w:lang w:val="es-AR" w:eastAsia="es-AR"/>
             </w:rPr>
           </w:pPr>
-          <w:hyperlink w:anchor="_Toc34838221" w:history="1">
+          <w:hyperlink w:anchor="_Toc52203962" w:history="1">
             <w:r>
               <w:rPr>
                 <w:rStyle w:val="Hipervnculo"/>
@@ -835,7 +822,7 @@
                 <w:noProof/>
                 <w:webHidden/>
               </w:rPr>
-              <w:instrText xml:space="preserve"> PAGEREF _Toc34838221 \h </w:instrText>
+              <w:instrText xml:space="preserve"> PAGEREF _Toc52203962 \h </w:instrText>
             </w:r>
             <w:r>
               <w:rPr>
@@ -879,7 +866,7 @@
               <w:lang w:val="es-AR" w:eastAsia="es-AR"/>
             </w:rPr>
           </w:pPr>
-          <w:hyperlink w:anchor="_Toc34838222" w:history="1">
+          <w:hyperlink w:anchor="_Toc52203963" w:history="1">
             <w:r>
               <w:rPr>
                 <w:rStyle w:val="Hipervnculo"/>
@@ -906,7 +893,7 @@
                 <w:noProof/>
                 <w:webHidden/>
               </w:rPr>
-              <w:instrText xml:space="preserve"> PAGEREF _Toc34838222 \h </w:instrText>
+              <w:instrText xml:space="preserve"> PAGEREF _Toc52203963 \h </w:instrText>
             </w:r>
             <w:r>
               <w:rPr>
@@ -950,7 +937,7 @@
               <w:lang w:val="es-AR" w:eastAsia="es-AR"/>
             </w:rPr>
           </w:pPr>
-          <w:hyperlink w:anchor="_Toc34838223" w:history="1">
+          <w:hyperlink w:anchor="_Toc52203964" w:history="1">
             <w:r>
               <w:rPr>
                 <w:rStyle w:val="Hipervnculo"/>
@@ -977,7 +964,7 @@
                 <w:noProof/>
                 <w:webHidden/>
               </w:rPr>
-              <w:instrText xml:space="preserve"> PAGEREF _Toc34838223 \h </w:instrText>
+              <w:instrText xml:space="preserve"> PAGEREF _Toc52203964 \h </w:instrText>
             </w:r>
             <w:r>
               <w:rPr>
@@ -1021,7 +1008,7 @@
               <w:lang w:val="es-AR" w:eastAsia="es-AR"/>
             </w:rPr>
           </w:pPr>
-          <w:hyperlink w:anchor="_Toc34838224" w:history="1">
+          <w:hyperlink w:anchor="_Toc52203965" w:history="1">
             <w:r>
               <w:rPr>
                 <w:rStyle w:val="Hipervnculo"/>
@@ -1048,7 +1035,7 @@
                 <w:noProof/>
                 <w:webHidden/>
               </w:rPr>
-              <w:instrText xml:space="preserve"> PAGEREF _Toc34838224 \h </w:instrText>
+              <w:instrText xml:space="preserve"> PAGEREF _Toc52203965 \h </w:instrText>
             </w:r>
             <w:r>
               <w:rPr>
@@ -1092,7 +1079,7 @@
               <w:lang w:val="es-AR" w:eastAsia="es-AR"/>
             </w:rPr>
           </w:pPr>
-          <w:hyperlink w:anchor="_Toc34838225" w:history="1">
+          <w:hyperlink w:anchor="_Toc52203966" w:history="1">
             <w:r>
               <w:rPr>
                 <w:rStyle w:val="Hipervnculo"/>
@@ -1119,7 +1106,7 @@
                 <w:noProof/>
                 <w:webHidden/>
               </w:rPr>
-              <w:instrText xml:space="preserve"> PAGEREF _Toc34838225 \h </w:instrText>
+              <w:instrText xml:space="preserve"> PAGEREF _Toc52203966 \h </w:instrText>
             </w:r>
             <w:r>
               <w:rPr>
@@ -1163,7 +1150,7 @@
               <w:lang w:val="es-AR" w:eastAsia="es-AR"/>
             </w:rPr>
           </w:pPr>
-          <w:hyperlink w:anchor="_Toc34838226" w:history="1">
+          <w:hyperlink w:anchor="_Toc52203967" w:history="1">
             <w:r>
               <w:rPr>
                 <w:rStyle w:val="Hipervnculo"/>
@@ -1190,7 +1177,7 @@
                 <w:noProof/>
                 <w:webHidden/>
               </w:rPr>
-              <w:instrText xml:space="preserve"> PAGEREF _Toc34838226 \h </w:instrText>
+              <w:instrText xml:space="preserve"> PAGEREF _Toc52203967 \h </w:instrText>
             </w:r>
             <w:r>
               <w:rPr>
@@ -1234,7 +1221,7 @@
               <w:lang w:val="es-AR" w:eastAsia="es-AR"/>
             </w:rPr>
           </w:pPr>
-          <w:hyperlink w:anchor="_Toc34838227" w:history="1">
+          <w:hyperlink w:anchor="_Toc52203968" w:history="1">
             <w:r>
               <w:rPr>
                 <w:rStyle w:val="Hipervnculo"/>
@@ -1261,7 +1248,7 @@
                 <w:noProof/>
                 <w:webHidden/>
               </w:rPr>
-              <w:instrText xml:space="preserve"> PAGEREF _Toc34838227 \h </w:instrText>
+              <w:instrText xml:space="preserve"> PAGEREF _Toc52203968 \h </w:instrText>
             </w:r>
             <w:r>
               <w:rPr>
@@ -1305,7 +1292,7 @@
               <w:lang w:val="es-AR" w:eastAsia="es-AR"/>
             </w:rPr>
           </w:pPr>
-          <w:hyperlink w:anchor="_Toc34838228" w:history="1">
+          <w:hyperlink w:anchor="_Toc52203969" w:history="1">
             <w:r>
               <w:rPr>
                 <w:rStyle w:val="Hipervnculo"/>
@@ -1332,7 +1319,7 @@
                 <w:noProof/>
                 <w:webHidden/>
               </w:rPr>
-              <w:instrText xml:space="preserve"> PAGEREF _Toc34838228 \h </w:instrText>
+              <w:instrText xml:space="preserve"> PAGEREF _Toc52203969 \h </w:instrText>
             </w:r>
             <w:r>
               <w:rPr>
@@ -1376,7 +1363,7 @@
               <w:lang w:val="es-AR" w:eastAsia="es-AR"/>
             </w:rPr>
           </w:pPr>
-          <w:hyperlink w:anchor="_Toc34838229" w:history="1">
+          <w:hyperlink w:anchor="_Toc52203970" w:history="1">
             <w:r>
               <w:rPr>
                 <w:rStyle w:val="Hipervnculo"/>
@@ -1403,7 +1390,7 @@
                 <w:noProof/>
                 <w:webHidden/>
               </w:rPr>
-              <w:instrText xml:space="preserve"> PAGEREF _Toc34838229 \h </w:instrText>
+              <w:instrText xml:space="preserve"> PAGEREF _Toc52203970 \h </w:instrText>
             </w:r>
             <w:r>
               <w:rPr>
@@ -1447,7 +1434,7 @@
               <w:lang w:val="es-AR" w:eastAsia="es-AR"/>
             </w:rPr>
           </w:pPr>
-          <w:hyperlink w:anchor="_Toc34838230" w:history="1">
+          <w:hyperlink w:anchor="_Toc52203971" w:history="1">
             <w:r>
               <w:rPr>
                 <w:rStyle w:val="Hipervnculo"/>
@@ -1474,7 +1461,7 @@
                 <w:noProof/>
                 <w:webHidden/>
               </w:rPr>
-              <w:instrText xml:space="preserve"> PAGEREF _Toc34838230 \h </w:instrText>
+              <w:instrText xml:space="preserve"> PAGEREF _Toc52203971 \h </w:instrText>
             </w:r>
             <w:r>
               <w:rPr>
@@ -1518,7 +1505,7 @@
               <w:lang w:val="es-AR" w:eastAsia="es-AR"/>
             </w:rPr>
           </w:pPr>
-          <w:hyperlink w:anchor="_Toc34838231" w:history="1">
+          <w:hyperlink w:anchor="_Toc52203972" w:history="1">
             <w:r>
               <w:rPr>
                 <w:rStyle w:val="Hipervnculo"/>
@@ -1545,7 +1532,7 @@
                 <w:noProof/>
                 <w:webHidden/>
               </w:rPr>
-              <w:instrText xml:space="preserve"> PAGEREF _Toc34838231 \h </w:instrText>
+              <w:instrText xml:space="preserve"> PAGEREF _Toc52203972 \h </w:instrText>
             </w:r>
             <w:r>
               <w:rPr>
@@ -1589,7 +1576,7 @@
               <w:lang w:val="es-AR" w:eastAsia="es-AR"/>
             </w:rPr>
           </w:pPr>
-          <w:hyperlink w:anchor="_Toc34838232" w:history="1">
+          <w:hyperlink w:anchor="_Toc52203973" w:history="1">
             <w:r>
               <w:rPr>
                 <w:rStyle w:val="Hipervnculo"/>
@@ -1616,7 +1603,7 @@
                 <w:noProof/>
                 <w:webHidden/>
               </w:rPr>
-              <w:instrText xml:space="preserve"> PAGEREF _Toc34838232 \h </w:instrText>
+              <w:instrText xml:space="preserve"> PAGEREF _Toc52203973 \h </w:instrText>
             </w:r>
             <w:r>
               <w:rPr>
@@ -1660,7 +1647,7 @@
               <w:lang w:val="es-AR" w:eastAsia="es-AR"/>
             </w:rPr>
           </w:pPr>
-          <w:hyperlink w:anchor="_Toc34838233" w:history="1">
+          <w:hyperlink w:anchor="_Toc52203974" w:history="1">
             <w:r>
               <w:rPr>
                 <w:rStyle w:val="Hipervnculo"/>
@@ -1687,7 +1674,7 @@
                 <w:noProof/>
                 <w:webHidden/>
               </w:rPr>
-              <w:instrText xml:space="preserve"> PAGEREF _Toc34838233 \h </w:instrText>
+              <w:instrText xml:space="preserve"> PAGEREF _Toc52203974 \h </w:instrText>
             </w:r>
             <w:r>
               <w:rPr>
@@ -1731,7 +1718,7 @@
               <w:lang w:val="es-AR" w:eastAsia="es-AR"/>
             </w:rPr>
           </w:pPr>
-          <w:hyperlink w:anchor="_Toc34838234" w:history="1">
+          <w:hyperlink w:anchor="_Toc52203975" w:history="1">
             <w:r>
               <w:rPr>
                 <w:rStyle w:val="Hipervnculo"/>
@@ -1758,7 +1745,7 @@
                 <w:noProof/>
                 <w:webHidden/>
               </w:rPr>
-              <w:instrText xml:space="preserve"> PAGEREF _Toc34838234 \h </w:instrText>
+              <w:instrText xml:space="preserve"> PAGEREF _Toc52203975 \h </w:instrText>
             </w:r>
             <w:r>
               <w:rPr>
@@ -1802,7 +1789,7 @@
               <w:lang w:val="es-AR" w:eastAsia="es-AR"/>
             </w:rPr>
           </w:pPr>
-          <w:hyperlink w:anchor="_Toc34838235" w:history="1">
+          <w:hyperlink w:anchor="_Toc52203976" w:history="1">
             <w:r>
               <w:rPr>
                 <w:rStyle w:val="Hipervnculo"/>
@@ -1829,7 +1816,7 @@
                 <w:noProof/>
                 <w:webHidden/>
               </w:rPr>
-              <w:instrText xml:space="preserve"> PAGEREF _Toc34838235 \h </w:instrText>
+              <w:instrText xml:space="preserve"> PAGEREF _Toc52203976 \h </w:instrText>
             </w:r>
             <w:r>
               <w:rPr>
@@ -1849,7 +1836,7 @@
                 <w:noProof/>
                 <w:webHidden/>
               </w:rPr>
-              <w:t>19</w:t>
+              <w:t>22</w:t>
             </w:r>
             <w:r>
               <w:rPr>
@@ -1892,7 +1879,6 @@
           <w:dataBinding w:prefixMappings="xmlns:ns0='http://purl.org/dc/elements/1.1/' xmlns:ns1='http://schemas.openxmlformats.org/package/2006/metadata/core-properties' " w:xpath="/ns1:coreProperties[1]/ns0:title[1]" w:storeItemID="{6C3C8BC8-F283-45AE-878A-BAB7291924A1}"/>
           <w:text/>
         </w:sdtPr>
-        <w:sdtEndPr/>
         <w:sdtContent>
           <w:r>
             <w:t>Arquitectura del Sistema</w:t>
@@ -1913,7 +1899,7 @@
       <w:pPr>
         <w:pStyle w:val="PSI-Ttulo1"/>
       </w:pPr>
-      <w:bookmarkStart w:id="4" w:name="_Toc34838220"/>
+      <w:bookmarkStart w:id="4" w:name="_Toc52203961"/>
       <w:r>
         <w:t>Introducción</w:t>
       </w:r>
@@ -1964,7 +1950,7 @@
       <w:bookmarkStart w:id="6" w:name="_Toc104101741"/>
       <w:bookmarkStart w:id="7" w:name="_Toc227403715"/>
       <w:bookmarkStart w:id="8" w:name="_Toc234998973"/>
-      <w:bookmarkStart w:id="9" w:name="_Toc34838221"/>
+      <w:bookmarkStart w:id="9" w:name="_Toc52203962"/>
       <w:r>
         <w:t>P</w:t>
       </w:r>
@@ -2102,7 +2088,7 @@
       <w:pPr>
         <w:pStyle w:val="PSI-Ttulo2"/>
       </w:pPr>
-      <w:bookmarkStart w:id="15" w:name="_Toc34838222"/>
+      <w:bookmarkStart w:id="15" w:name="_Toc52203963"/>
       <w:r>
         <w:t>Alcance</w:t>
       </w:r>
@@ -2167,7 +2153,7 @@
       <w:bookmarkStart w:id="17" w:name="_Toc104101743"/>
       <w:bookmarkStart w:id="18" w:name="_Toc227403717"/>
       <w:bookmarkStart w:id="19" w:name="_Toc234998975"/>
-      <w:bookmarkStart w:id="20" w:name="_Toc34838223"/>
+      <w:bookmarkStart w:id="20" w:name="_Toc52203964"/>
       <w:r>
         <w:lastRenderedPageBreak/>
         <w:t>Definiciones, Acrónimos, y Abreviaturas</w:t>
@@ -2278,7 +2264,7 @@
       <w:bookmarkStart w:id="21" w:name="_Toc104101746"/>
       <w:bookmarkStart w:id="22" w:name="_Toc227403720"/>
       <w:bookmarkStart w:id="23" w:name="_Toc234998978"/>
-      <w:bookmarkStart w:id="24" w:name="_Toc34838224"/>
+      <w:bookmarkStart w:id="24" w:name="_Toc52203965"/>
       <w:r>
         <w:t>Representación Arquitectónica</w:t>
       </w:r>
@@ -2393,7 +2379,7 @@
         <w:widowControl w:val="0"/>
         <w:spacing w:before="120" w:after="60" w:line="240" w:lineRule="atLeast"/>
       </w:pPr>
-      <w:bookmarkStart w:id="27" w:name="_Toc34838225"/>
+      <w:bookmarkStart w:id="27" w:name="_Toc52203966"/>
       <w:r>
         <w:t>Representación</w:t>
       </w:r>
@@ -2551,7 +2537,7 @@
       <w:bookmarkStart w:id="28" w:name="_Toc104101747"/>
       <w:bookmarkStart w:id="29" w:name="_Toc227403721"/>
       <w:bookmarkStart w:id="30" w:name="_Toc234998979"/>
-      <w:bookmarkStart w:id="31" w:name="_Toc34838226"/>
+      <w:bookmarkStart w:id="31" w:name="_Toc52203967"/>
       <w:r>
         <w:t xml:space="preserve">Objetivos Arquitectónicos </w:t>
       </w:r>
@@ -2572,7 +2558,7 @@
       <w:bookmarkStart w:id="34" w:name="_Toc163997903"/>
       <w:bookmarkStart w:id="35" w:name="_Toc227403722"/>
       <w:bookmarkStart w:id="36" w:name="_Toc234998980"/>
-      <w:bookmarkStart w:id="37" w:name="_Toc34838227"/>
+      <w:bookmarkStart w:id="37" w:name="_Toc52203968"/>
       <w:r>
         <w:t>Objetivos Generales</w:t>
       </w:r>
@@ -2633,7 +2619,7 @@
       <w:bookmarkStart w:id="39" w:name="_Toc163997904"/>
       <w:bookmarkStart w:id="40" w:name="_Toc227403723"/>
       <w:bookmarkStart w:id="41" w:name="_Toc234998981"/>
-      <w:bookmarkStart w:id="42" w:name="_Toc34838228"/>
+      <w:bookmarkStart w:id="42" w:name="_Toc52203969"/>
       <w:r>
         <w:t>Objetivos Específicos</w:t>
       </w:r>
@@ -2656,15 +2642,7 @@
         <w:pStyle w:val="PSI-Normal"/>
       </w:pPr>
       <w:r>
-        <w:t xml:space="preserve">Investigar cómo los Empleados Administrativos de Secretaría Académica realizan sus actividades actualmente, de qué manera, qué herramientas </w:t>
-      </w:r>
-      <w:proofErr w:type="gramStart"/>
-      <w:r>
-        <w:t>utilizan</w:t>
-      </w:r>
-      <w:proofErr w:type="gramEnd"/>
-      <w:r>
-        <w:t xml:space="preserve">, como así también </w:t>
+        <w:t xml:space="preserve">Investigar cómo los Empleados Administrativos de Secretaría Académica realizan sus actividades actualmente, de qué manera, qué herramientas utilizan, como así también </w:t>
       </w:r>
       <w:r>
         <w:lastRenderedPageBreak/>
@@ -2744,7 +2722,7 @@
       <w:pPr>
         <w:pStyle w:val="PSI-Ttulo2"/>
       </w:pPr>
-      <w:bookmarkStart w:id="48" w:name="_Toc34838229"/>
+      <w:bookmarkStart w:id="48" w:name="_Toc52203970"/>
       <w:r>
         <w:t>Descripción de Procesos</w:t>
       </w:r>
@@ -2917,7 +2895,7 @@
       <w:pPr>
         <w:pStyle w:val="PSI-Ttulo1"/>
       </w:pPr>
-      <w:bookmarkStart w:id="52" w:name="_Toc34838230"/>
+      <w:bookmarkStart w:id="52" w:name="_Toc52203971"/>
       <w:r>
         <w:lastRenderedPageBreak/>
         <w:t>Vista de Caso de Uso</w:t>
@@ -2954,7 +2932,7 @@
       <w:bookmarkStart w:id="54" w:name="_Toc163997907"/>
       <w:bookmarkStart w:id="55" w:name="_Toc227403726"/>
       <w:bookmarkStart w:id="56" w:name="_Toc234998984"/>
-      <w:bookmarkStart w:id="57" w:name="_Toc34838231"/>
+      <w:bookmarkStart w:id="57" w:name="_Toc52203972"/>
       <w:r>
         <w:t>Descripción de los Actores</w:t>
       </w:r>
@@ -2977,7 +2955,7 @@
           <w:left w:w="0" w:type="dxa"/>
           <w:right w:w="0" w:type="dxa"/>
         </w:tblCellMar>
-        <w:tblLook w:val="0000" w:firstRow="0" w:lastRow="0" w:firstColumn="0" w:lastColumn="0" w:noHBand="0" w:noVBand="0"/>
+        <w:tblLook w:val="0000"/>
       </w:tblPr>
       <w:tblGrid>
         <w:gridCol w:w="1933"/>
@@ -3117,7 +3095,7 @@
           <w:left w:w="0" w:type="dxa"/>
           <w:right w:w="0" w:type="dxa"/>
         </w:tblCellMar>
-        <w:tblLook w:val="0000" w:firstRow="0" w:lastRow="0" w:firstColumn="0" w:lastColumn="0" w:noHBand="0" w:noVBand="0"/>
+        <w:tblLook w:val="0000"/>
       </w:tblPr>
       <w:tblGrid>
         <w:gridCol w:w="2004"/>
@@ -3243,7 +3221,7 @@
           <w:left w:w="0" w:type="dxa"/>
           <w:right w:w="0" w:type="dxa"/>
         </w:tblCellMar>
-        <w:tblLook w:val="0000" w:firstRow="0" w:lastRow="0" w:firstColumn="0" w:lastColumn="0" w:noHBand="0" w:noVBand="0"/>
+        <w:tblLook w:val="0000"/>
       </w:tblPr>
       <w:tblGrid>
         <w:gridCol w:w="1771"/>
@@ -3408,7 +3386,7 @@
           <w:left w:w="0" w:type="dxa"/>
           <w:right w:w="0" w:type="dxa"/>
         </w:tblCellMar>
-        <w:tblLook w:val="0000" w:firstRow="0" w:lastRow="0" w:firstColumn="0" w:lastColumn="0" w:noHBand="0" w:noVBand="0"/>
+        <w:tblLook w:val="0000"/>
       </w:tblPr>
       <w:tblGrid>
         <w:gridCol w:w="1771"/>
@@ -3522,7 +3500,244 @@
           </w:p>
         </w:tc>
       </w:tr>
+      <w:tr>
+        <w:trPr>
+          <w:jc w:val="center"/>
+        </w:trPr>
+        <w:tc>
+          <w:tcPr>
+            <w:tcW w:w="1771" w:type="dxa"/>
+            <w:tcMar>
+              <w:top w:w="0" w:type="dxa"/>
+              <w:left w:w="70" w:type="dxa"/>
+              <w:bottom w:w="0" w:type="dxa"/>
+              <w:right w:w="70" w:type="dxa"/>
+            </w:tcMar>
+          </w:tcPr>
+          <w:p>
+            <w:pPr>
+              <w:pStyle w:val="PSI-Normal"/>
+            </w:pPr>
+          </w:p>
+        </w:tc>
+        <w:tc>
+          <w:tcPr>
+            <w:tcW w:w="4218" w:type="dxa"/>
+            <w:gridSpan w:val="2"/>
+            <w:tcMar>
+              <w:top w:w="0" w:type="dxa"/>
+              <w:left w:w="70" w:type="dxa"/>
+              <w:bottom w:w="0" w:type="dxa"/>
+              <w:right w:w="70" w:type="dxa"/>
+            </w:tcMar>
+          </w:tcPr>
+          <w:p>
+            <w:pPr>
+              <w:pStyle w:val="PSI-Normal"/>
+            </w:pPr>
+          </w:p>
+        </w:tc>
+      </w:tr>
+      <w:tr>
+        <w:trPr>
+          <w:jc w:val="center"/>
+        </w:trPr>
+        <w:tc>
+          <w:tcPr>
+            <w:tcW w:w="1771" w:type="dxa"/>
+            <w:tcMar>
+              <w:top w:w="0" w:type="dxa"/>
+              <w:left w:w="70" w:type="dxa"/>
+              <w:bottom w:w="0" w:type="dxa"/>
+              <w:right w:w="70" w:type="dxa"/>
+            </w:tcMar>
+          </w:tcPr>
+          <w:p>
+            <w:pPr>
+              <w:pStyle w:val="PSI-Normal"/>
+            </w:pPr>
+          </w:p>
+        </w:tc>
+        <w:tc>
+          <w:tcPr>
+            <w:tcW w:w="4218" w:type="dxa"/>
+            <w:gridSpan w:val="2"/>
+            <w:tcMar>
+              <w:top w:w="0" w:type="dxa"/>
+              <w:left w:w="70" w:type="dxa"/>
+              <w:bottom w:w="0" w:type="dxa"/>
+              <w:right w:w="70" w:type="dxa"/>
+            </w:tcMar>
+          </w:tcPr>
+          <w:p>
+            <w:pPr>
+              <w:pStyle w:val="PSI-Normal"/>
+            </w:pPr>
+          </w:p>
+        </w:tc>
+      </w:tr>
     </w:tbl>
+    <w:p>
+      <w:pPr>
+        <w:pStyle w:val="PSI-Ttulo2"/>
+      </w:pPr>
+    </w:p>
+    <w:tbl>
+      <w:tblPr>
+        <w:tblW w:w="0" w:type="auto"/>
+        <w:jc w:val="center"/>
+        <w:tblCellMar>
+          <w:left w:w="0" w:type="dxa"/>
+          <w:right w:w="0" w:type="dxa"/>
+        </w:tblCellMar>
+        <w:tblLook w:val="0000"/>
+      </w:tblPr>
+      <w:tblGrid>
+        <w:gridCol w:w="1933"/>
+        <w:gridCol w:w="4360"/>
+      </w:tblGrid>
+      <w:tr>
+        <w:trPr>
+          <w:jc w:val="center"/>
+        </w:trPr>
+        <w:tc>
+          <w:tcPr>
+            <w:tcW w:w="1933" w:type="dxa"/>
+            <w:shd w:val="clear" w:color="auto" w:fill="E6E6E6"/>
+            <w:tcMar>
+              <w:top w:w="0" w:type="dxa"/>
+              <w:left w:w="70" w:type="dxa"/>
+              <w:bottom w:w="0" w:type="dxa"/>
+              <w:right w:w="70" w:type="dxa"/>
+            </w:tcMar>
+          </w:tcPr>
+          <w:p>
+            <w:pPr>
+              <w:pStyle w:val="PSI-Normal"/>
+              <w:rPr>
+                <w:rFonts w:ascii="Arial Unicode MS" w:hAnsi="Arial Unicode MS" w:cs="Arial Unicode MS"/>
+                <w:sz w:val="24"/>
+                <w:szCs w:val="24"/>
+              </w:rPr>
+            </w:pPr>
+            <w:r>
+              <w:t>Nombre del Actor:</w:t>
+            </w:r>
+          </w:p>
+        </w:tc>
+        <w:tc>
+          <w:tcPr>
+            <w:tcW w:w="4360" w:type="dxa"/>
+            <w:shd w:val="clear" w:color="auto" w:fill="E6E6E6"/>
+            <w:tcMar>
+              <w:top w:w="0" w:type="dxa"/>
+              <w:left w:w="70" w:type="dxa"/>
+              <w:bottom w:w="0" w:type="dxa"/>
+              <w:right w:w="70" w:type="dxa"/>
+            </w:tcMar>
+          </w:tcPr>
+          <w:p>
+            <w:pPr>
+              <w:pStyle w:val="PSI-Normal"/>
+              <w:jc w:val="center"/>
+              <w:rPr>
+                <w:rFonts w:ascii="Arial Unicode MS" w:hAnsi="Arial Unicode MS" w:cs="Arial Unicode MS"/>
+                <w:sz w:val="24"/>
+                <w:szCs w:val="24"/>
+              </w:rPr>
+            </w:pPr>
+            <w:r>
+              <w:t>Administrador</w:t>
+            </w:r>
+          </w:p>
+        </w:tc>
+      </w:tr>
+      <w:tr>
+        <w:trPr>
+          <w:jc w:val="center"/>
+        </w:trPr>
+        <w:tc>
+          <w:tcPr>
+            <w:tcW w:w="1933" w:type="dxa"/>
+            <w:tcMar>
+              <w:top w:w="0" w:type="dxa"/>
+              <w:left w:w="70" w:type="dxa"/>
+              <w:bottom w:w="0" w:type="dxa"/>
+              <w:right w:w="70" w:type="dxa"/>
+            </w:tcMar>
+          </w:tcPr>
+          <w:p>
+            <w:pPr>
+              <w:pStyle w:val="PSI-Normal"/>
+              <w:rPr>
+                <w:rFonts w:ascii="Arial Unicode MS" w:hAnsi="Arial Unicode MS" w:cs="Arial Unicode MS"/>
+                <w:sz w:val="24"/>
+                <w:szCs w:val="24"/>
+              </w:rPr>
+            </w:pPr>
+            <w:r>
+              <w:t>Definición:</w:t>
+            </w:r>
+          </w:p>
+        </w:tc>
+        <w:tc>
+          <w:tcPr>
+            <w:tcW w:w="4360" w:type="dxa"/>
+            <w:tcMar>
+              <w:top w:w="0" w:type="dxa"/>
+              <w:left w:w="70" w:type="dxa"/>
+              <w:bottom w:w="0" w:type="dxa"/>
+              <w:right w:w="70" w:type="dxa"/>
+            </w:tcMar>
+          </w:tcPr>
+          <w:p>
+            <w:pPr>
+              <w:pStyle w:val="PSI-Normal"/>
+              <w:rPr>
+                <w:rFonts w:ascii="Arial Unicode MS" w:hAnsi="Arial Unicode MS" w:cs="Arial Unicode MS"/>
+                <w:sz w:val="24"/>
+                <w:szCs w:val="24"/>
+              </w:rPr>
+            </w:pPr>
+            <w:r>
+              <w:t xml:space="preserve">Es el súper usuario del sistema. </w:t>
+            </w:r>
+            <w:r>
+              <w:t xml:space="preserve">Es el </w:t>
+            </w:r>
+            <w:r>
+              <w:t>responsable</w:t>
+            </w:r>
+            <w:r>
+              <w:t xml:space="preserve"> de </w:t>
+            </w:r>
+            <w:r>
+              <w:t>gestionar</w:t>
+            </w:r>
+            <w:r>
+              <w:t xml:space="preserve"> los usuarios, roles y permisos del </w:t>
+            </w:r>
+            <w:r>
+              <w:t>mismo</w:t>
+            </w:r>
+            <w:r>
+              <w:t>.</w:t>
+            </w:r>
+            <w:r>
+              <w:t xml:space="preserve"> </w:t>
+            </w:r>
+          </w:p>
+        </w:tc>
+      </w:tr>
+    </w:tbl>
+    <w:p>
+      <w:pPr>
+        <w:pStyle w:val="Textoindependiente"/>
+        <w:rPr>
+          <w:lang w:val="es-ES"/>
+        </w:rPr>
+      </w:pPr>
+    </w:p>
     <w:p>
       <w:pPr>
         <w:pStyle w:val="PSI-Ttulo2"/>
@@ -3539,7 +3754,7 @@
       <w:bookmarkStart w:id="58" w:name="_Toc163997908"/>
       <w:bookmarkStart w:id="59" w:name="_Toc227403727"/>
       <w:bookmarkStart w:id="60" w:name="_Toc234998985"/>
-      <w:bookmarkStart w:id="61" w:name="_Toc34838232"/>
+      <w:bookmarkStart w:id="61" w:name="_Toc52203973"/>
       <w:r>
         <w:t>Contexto del sistema</w:t>
       </w:r>
@@ -3570,11 +3785,12 @@
           <w:noProof/>
           <w:lang w:val="es-AR" w:eastAsia="es-AR"/>
         </w:rPr>
+        <w:lastRenderedPageBreak/>
         <w:drawing>
           <wp:inline distT="0" distB="0" distL="0" distR="0">
-            <wp:extent cx="5400040" cy="5775106"/>
+            <wp:extent cx="5400040" cy="5881201"/>
             <wp:effectExtent l="19050" t="0" r="0" b="0"/>
-            <wp:docPr id="1" name="Imagen 1" descr="C:\xampp\htdocs\vaspa\Elaboración\Diagramas de CU del Sistema VASPA\Diagrama de Casos de Uso V. 1.10.jpg"/>
+            <wp:docPr id="8" name="Imagen 1" descr="C:\xampp\htdocs\vaspa\Elaboración\Diagramas de CU del Sistema VASPA\Diagrama de Casos de Uso V.1.12.jpg"/>
             <wp:cNvGraphicFramePr>
               <a:graphicFrameLocks xmlns:a="http://schemas.openxmlformats.org/drawingml/2006/main" noChangeAspect="1"/>
             </wp:cNvGraphicFramePr>
@@ -3582,7 +3798,7 @@
               <a:graphicData uri="http://schemas.openxmlformats.org/drawingml/2006/picture">
                 <pic:pic xmlns:pic="http://schemas.openxmlformats.org/drawingml/2006/picture">
                   <pic:nvPicPr>
-                    <pic:cNvPr id="0" name="Picture 1" descr="C:\xampp\htdocs\vaspa\Elaboración\Diagramas de CU del Sistema VASPA\Diagrama de Casos de Uso V. 1.10.jpg"/>
+                    <pic:cNvPr id="0" name="Picture 1" descr="C:\xampp\htdocs\vaspa\Elaboración\Diagramas de CU del Sistema VASPA\Diagrama de Casos de Uso V.1.12.jpg"/>
                     <pic:cNvPicPr>
                       <a:picLocks noChangeAspect="1" noChangeArrowheads="1"/>
                     </pic:cNvPicPr>
@@ -3597,7 +3813,7 @@
                   <pic:spPr bwMode="auto">
                     <a:xfrm>
                       <a:off x="0" y="0"/>
-                      <a:ext cx="5400040" cy="5775106"/>
+                      <a:ext cx="5400040" cy="5881201"/>
                     </a:xfrm>
                     <a:prstGeom prst="rect">
                       <a:avLst/>
@@ -3624,9 +3840,8 @@
       <w:bookmarkStart w:id="62" w:name="_Toc104101750"/>
       <w:bookmarkStart w:id="63" w:name="_Toc227403728"/>
       <w:bookmarkStart w:id="64" w:name="_Toc234998986"/>
-      <w:bookmarkStart w:id="65" w:name="_Toc34838233"/>
-      <w:r>
-        <w:lastRenderedPageBreak/>
+      <w:bookmarkStart w:id="65" w:name="_Toc52203974"/>
+      <w:r>
         <w:t>Vista Lógica</w:t>
       </w:r>
       <w:bookmarkEnd w:id="62"/>
@@ -3788,7 +4003,7 @@
       <w:bookmarkStart w:id="66" w:name="_Toc104101753"/>
       <w:bookmarkStart w:id="67" w:name="_Toc227403731"/>
       <w:bookmarkStart w:id="68" w:name="_Toc234998989"/>
-      <w:bookmarkStart w:id="69" w:name="_Toc34838234"/>
+      <w:bookmarkStart w:id="69" w:name="_Toc52203975"/>
       <w:r>
         <w:lastRenderedPageBreak/>
         <w:t>Vista de Procesos</w:t>
@@ -3953,7 +4168,7 @@
           <w:left w:w="0" w:type="dxa"/>
           <w:right w:w="0" w:type="dxa"/>
         </w:tblCellMar>
-        <w:tblLook w:val="0000" w:firstRow="0" w:lastRow="0" w:firstColumn="0" w:lastColumn="0" w:noHBand="0" w:noVBand="0"/>
+        <w:tblLook w:val="0000"/>
       </w:tblPr>
       <w:tblGrid>
         <w:gridCol w:w="1771"/>
@@ -4044,15 +4259,7 @@
               <w:pStyle w:val="PSI-Normal"/>
             </w:pPr>
             <w:r>
-              <w:t xml:space="preserve">Permitir al invitado acceder al sistema, para obtener los permisos necesarios para cargar, visualizar, modificar y descargar el programa de asignatura correspondiente. </w:t>
-            </w:r>
-          </w:p>
-          <w:p>
-            <w:pPr>
-              <w:pStyle w:val="PSI-Normal"/>
-            </w:pPr>
-            <w:r>
-              <w:t>Permitir al invitado poder autentificarse en el sistema mediante su correo institucional y tener acceso a determinadas acciones de acuerdo a su rol.</w:t>
+              <w:t>Permitir al invitado poder autentificarse en el sistema mediante su correo institucional y contraseña para tener acceso a determinadas acciones de acuerdo a su rol.</w:t>
             </w:r>
           </w:p>
         </w:tc>
@@ -4111,7 +4318,7 @@
           <w:left w:w="0" w:type="dxa"/>
           <w:right w:w="0" w:type="dxa"/>
         </w:tblCellMar>
-        <w:tblLook w:val="0000" w:firstRow="0" w:lastRow="0" w:firstColumn="0" w:lastColumn="0" w:noHBand="0" w:noVBand="0"/>
+        <w:tblLook w:val="0000"/>
       </w:tblPr>
       <w:tblGrid>
         <w:gridCol w:w="1771"/>
@@ -4193,7 +4400,13 @@
               <w:ind w:left="720"/>
             </w:pPr>
             <w:r>
-              <w:t>Permitir al Invitado visualizar el programa (documento PDF).</w:t>
+              <w:t>Permitir al Invitado visua</w:t>
+            </w:r>
+            <w:r>
+              <w:t>lizar el programa (documento</w:t>
+            </w:r>
+            <w:r>
+              <w:t>).</w:t>
             </w:r>
           </w:p>
         </w:tc>
@@ -4231,7 +4444,7 @@
           <w:left w:w="0" w:type="dxa"/>
           <w:right w:w="0" w:type="dxa"/>
         </w:tblCellMar>
-        <w:tblLook w:val="0000" w:firstRow="0" w:lastRow="0" w:firstColumn="0" w:lastColumn="0" w:noHBand="0" w:noVBand="0"/>
+        <w:tblLook w:val="0000"/>
       </w:tblPr>
       <w:tblGrid>
         <w:gridCol w:w="1771"/>
@@ -4334,16 +4547,6 @@
         <w:pStyle w:val="PSI-Normal"/>
       </w:pPr>
     </w:p>
-    <w:p>
-      <w:pPr>
-        <w:pStyle w:val="PSI-Normal"/>
-      </w:pPr>
-    </w:p>
-    <w:p>
-      <w:pPr>
-        <w:pStyle w:val="PSI-Normal"/>
-      </w:pPr>
-    </w:p>
     <w:tbl>
       <w:tblPr>
         <w:tblW w:w="0" w:type="auto"/>
@@ -4352,7 +4555,7 @@
           <w:left w:w="0" w:type="dxa"/>
           <w:right w:w="0" w:type="dxa"/>
         </w:tblCellMar>
-        <w:tblLook w:val="0000" w:firstRow="0" w:lastRow="0" w:firstColumn="0" w:lastColumn="0" w:noHBand="0" w:noVBand="0"/>
+        <w:tblLook w:val="0000"/>
       </w:tblPr>
       <w:tblGrid>
         <w:gridCol w:w="1771"/>
@@ -4389,7 +4592,6 @@
               <w:rPr>
                 <w:b/>
               </w:rPr>
-              <w:lastRenderedPageBreak/>
               <w:t xml:space="preserve">Gestionar </w:t>
             </w:r>
             <w:r>
@@ -4444,13 +4646,20 @@
               <w:ind w:left="720"/>
             </w:pPr>
             <w:r>
-              <w:t>Permitir al Profesor gestionar los Formularios de los Programas de Asignaturas de la UNPA - UARG existentes en el sistema, mediante el ingreso de los datos correspondientes del programa (documento) en el formulario, como por ejemplo (código, nombre asignatura, responsables, contenidos, etc.) y además mediante la modificación de los campos del formulario de un  programa de una determinada asignatura.</w:t>
+              <w:t xml:space="preserve">Permitir al Profesor gestionar los Formularios de los Programas de Asignaturas de la UNPA - UARG existentes en el sistema, mediante el ingreso de los datos </w:t>
+            </w:r>
+            <w:r>
+              <w:lastRenderedPageBreak/>
+              <w:t>correspondientes del programa (documento) en el formulario, como por ejemplo (código, nombre asignatura, responsables, contenidos, etc.) y además mediante la modificación de los campos del formulario de un  programa de una determinada asignatura.</w:t>
             </w:r>
           </w:p>
           <w:p>
             <w:pPr>
               <w:ind w:left="720"/>
             </w:pPr>
+            <w:r>
+              <w:t>Además podrá gestionar la bibliografía correspondiente, enviar el programa a revisión al Empleado Secretaría Académica y Departamento una vez que se encuentre finalizado y podrá  generar, una vez que se encuentre aprobado, el programa en formato PDF para su posterior impresión.</w:t>
+            </w:r>
           </w:p>
         </w:tc>
       </w:tr>
@@ -4473,7 +4682,7 @@
           <w:left w:w="0" w:type="dxa"/>
           <w:right w:w="0" w:type="dxa"/>
         </w:tblCellMar>
-        <w:tblLook w:val="0000" w:firstRow="0" w:lastRow="0" w:firstColumn="0" w:lastColumn="0" w:noHBand="0" w:noVBand="0"/>
+        <w:tblLook w:val="0000"/>
       </w:tblPr>
       <w:tblGrid>
         <w:gridCol w:w="1771"/>
@@ -4507,7 +4716,13 @@
               <w:rPr>
                 <w:b/>
               </w:rPr>
-              <w:t>Ver Información Asignatura</w:t>
+              <w:t xml:space="preserve">Ver </w:t>
+            </w:r>
+            <w:r>
+              <w:rPr>
+                <w:b/>
+              </w:rPr>
+              <w:t>Vigencia de Programas</w:t>
             </w:r>
           </w:p>
         </w:tc>
@@ -4552,25 +4767,23 @@
           </w:tcPr>
           <w:p>
             <w:pPr>
-              <w:pStyle w:val="PSI-Normal"/>
-              <w:rPr>
-                <w:rFonts w:ascii="Arial Unicode MS" w:hAnsi="Arial Unicode MS" w:cs="Arial Unicode MS"/>
-                <w:sz w:val="24"/>
-                <w:szCs w:val="24"/>
-              </w:rPr>
-            </w:pPr>
-            <w:r>
-              <w:t>Permitir al Empleado Secretaría Académica visualizar la información importante (docente titular y vigencia del programa) de una asignatura.</w:t>
+              <w:ind w:left="720"/>
+            </w:pPr>
+            <w:r>
+              <w:t>Permitir al Empleado Secretaría Académica visualizar información importante (Año, Cuatrimestre, Código, Asignatura, Docente Responsable, vigencia del programa, Estado) de los programas de cada una de las asignaturas de una carrera.</w:t>
+            </w:r>
+          </w:p>
+          <w:p>
+            <w:pPr>
+              <w:ind w:left="720"/>
+            </w:pPr>
+            <w:r>
+              <w:t xml:space="preserve">Además podrá realizar dos tipos de acciones, las cuales le permitirán llevar a cabo el control y gestión de cada uno de los programas: Enviar Notificación a los docentes para que carguen su programa en el sistema y Generar el Programa PDF cuando el programa se encuentre aprobado por las partes correspondientes. </w:t>
             </w:r>
           </w:p>
         </w:tc>
       </w:tr>
     </w:tbl>
-    <w:p>
-      <w:pPr>
-        <w:pStyle w:val="PSI-Normal"/>
-      </w:pPr>
-    </w:p>
     <w:p>
       <w:pPr>
         <w:pStyle w:val="PSI-Normal"/>
@@ -4589,7 +4802,7 @@
           <w:left w:w="0" w:type="dxa"/>
           <w:right w:w="0" w:type="dxa"/>
         </w:tblCellMar>
-        <w:tblLook w:val="0000" w:firstRow="0" w:lastRow="0" w:firstColumn="0" w:lastColumn="0" w:noHBand="0" w:noVBand="0"/>
+        <w:tblLook w:val="0000"/>
       </w:tblPr>
       <w:tblGrid>
         <w:gridCol w:w="1771"/>
@@ -4695,7 +4908,7 @@
           <w:left w:w="0" w:type="dxa"/>
           <w:right w:w="0" w:type="dxa"/>
         </w:tblCellMar>
-        <w:tblLook w:val="0000" w:firstRow="0" w:lastRow="0" w:firstColumn="0" w:lastColumn="0" w:noHBand="0" w:noVBand="0"/>
+        <w:tblLook w:val="0000"/>
       </w:tblPr>
       <w:tblGrid>
         <w:gridCol w:w="1771"/>
@@ -4827,7 +5040,7 @@
           <w:left w:w="0" w:type="dxa"/>
           <w:right w:w="0" w:type="dxa"/>
         </w:tblCellMar>
-        <w:tblLook w:val="0000" w:firstRow="0" w:lastRow="0" w:firstColumn="0" w:lastColumn="0" w:noHBand="0" w:noVBand="0"/>
+        <w:tblLook w:val="0000"/>
       </w:tblPr>
       <w:tblGrid>
         <w:gridCol w:w="1771"/>
@@ -4912,6 +5125,14 @@
               <w:t>Permitir al empleado de Secretaría Académica gestionar las Asignaturas existentes en el sistema, mediante el alta, baja y modificación de las mismas.</w:t>
             </w:r>
           </w:p>
+          <w:p>
+            <w:pPr>
+              <w:ind w:left="720"/>
+            </w:pPr>
+            <w:r>
+              <w:t>Además podrá ver y gestionar el Equipo de Cátedra Docente de cada asignatura.</w:t>
+            </w:r>
+          </w:p>
         </w:tc>
       </w:tr>
     </w:tbl>
@@ -4938,7 +5159,7 @@
           <w:left w:w="0" w:type="dxa"/>
           <w:right w:w="0" w:type="dxa"/>
         </w:tblCellMar>
-        <w:tblLook w:val="0000" w:firstRow="0" w:lastRow="0" w:firstColumn="0" w:lastColumn="0" w:noHBand="0" w:noVBand="0"/>
+        <w:tblLook w:val="0000"/>
       </w:tblPr>
       <w:tblGrid>
         <w:gridCol w:w="1771"/>
@@ -5082,7 +5303,7 @@
           <w:left w:w="0" w:type="dxa"/>
           <w:right w:w="0" w:type="dxa"/>
         </w:tblCellMar>
-        <w:tblLook w:val="0000" w:firstRow="0" w:lastRow="0" w:firstColumn="0" w:lastColumn="0" w:noHBand="0" w:noVBand="0"/>
+        <w:tblLook w:val="0000"/>
       </w:tblPr>
       <w:tblGrid>
         <w:gridCol w:w="1771"/>
@@ -5113,7 +5334,6 @@
               </w:rPr>
             </w:pPr>
             <w:r>
-              <w:lastRenderedPageBreak/>
               <w:br w:type="page"/>
             </w:r>
             <w:r>
@@ -5171,6 +5391,19 @@
               <w:t>Permitir al empleado de Secretaría Académica gestionar los profesores existentes en el sistema, mediante el alta, baja y modificación de los mismos.</w:t>
             </w:r>
           </w:p>
+          <w:p>
+            <w:pPr>
+              <w:pStyle w:val="PSI-Normal"/>
+            </w:pPr>
+            <w:r>
+              <w:t>Además podrá ver las asignaturas de las cuales el profesor es responsable.</w:t>
+            </w:r>
+          </w:p>
+          <w:p>
+            <w:pPr>
+              <w:pStyle w:val="PSI-Normal"/>
+            </w:pPr>
+          </w:p>
         </w:tc>
       </w:tr>
     </w:tbl>
@@ -5200,7 +5433,7 @@
           <w:left w:w="0" w:type="dxa"/>
           <w:right w:w="0" w:type="dxa"/>
         </w:tblCellMar>
-        <w:tblLook w:val="0000" w:firstRow="0" w:lastRow="0" w:firstColumn="0" w:lastColumn="0" w:noHBand="0" w:noVBand="0"/>
+        <w:tblLook w:val="0000"/>
       </w:tblPr>
       <w:tblGrid>
         <w:gridCol w:w="1771"/>
@@ -5294,6 +5527,14 @@
               <w:t>Permitir al empleado de Secretaría Académica gestionar las carreras existentes en el sistema, mediante el alta, baja y modificación de las mismas.</w:t>
             </w:r>
           </w:p>
+          <w:p>
+            <w:pPr>
+              <w:pStyle w:val="PSI-Normal"/>
+            </w:pPr>
+            <w:r>
+              <w:t>Además podrá ver los planes pertenecientes a una carrera determinada.</w:t>
+            </w:r>
+          </w:p>
         </w:tc>
       </w:tr>
     </w:tbl>
@@ -5329,7 +5570,7 @@
           <w:left w:w="0" w:type="dxa"/>
           <w:right w:w="0" w:type="dxa"/>
         </w:tblCellMar>
-        <w:tblLook w:val="0000" w:firstRow="0" w:lastRow="0" w:firstColumn="0" w:lastColumn="0" w:noHBand="0" w:noVBand="0"/>
+        <w:tblLook w:val="0000"/>
       </w:tblPr>
       <w:tblGrid>
         <w:gridCol w:w="1771"/>
@@ -5414,6 +5655,27 @@
               <w:t>Permitir al empleado de Secretaría Académica gestionar los Planes de Estudios de Carreras de la UNPA - UARG existentes en el sistema, mediante el alta, baja y modificación de los mismos.</w:t>
             </w:r>
           </w:p>
+          <w:p>
+            <w:pPr>
+              <w:ind w:left="720"/>
+            </w:pPr>
+            <w:r>
+              <w:t xml:space="preserve">Además podrá ver y gestionar las asignaturas correspondientes a cada revisión del plan de las distintas carreras, como así también ver y gestionar las </w:t>
+            </w:r>
+            <w:proofErr w:type="spellStart"/>
+            <w:r>
+              <w:t>correlatividades</w:t>
+            </w:r>
+            <w:proofErr w:type="spellEnd"/>
+            <w:r>
+              <w:t xml:space="preserve"> de cada asignatura.</w:t>
+            </w:r>
+          </w:p>
+          <w:p>
+            <w:pPr>
+              <w:ind w:left="720"/>
+            </w:pPr>
+          </w:p>
         </w:tc>
       </w:tr>
     </w:tbl>
@@ -5449,7 +5711,7 @@
           <w:left w:w="0" w:type="dxa"/>
           <w:right w:w="0" w:type="dxa"/>
         </w:tblCellMar>
-        <w:tblLook w:val="0000" w:firstRow="0" w:lastRow="0" w:firstColumn="0" w:lastColumn="0" w:noHBand="0" w:noVBand="0"/>
+        <w:tblLook w:val="0000"/>
       </w:tblPr>
       <w:tblGrid>
         <w:gridCol w:w="1771"/>
@@ -5654,7 +5916,6 @@
               <w:rPr>
                 <w:b/>
               </w:rPr>
-              <w:lastRenderedPageBreak/>
               <w:t>Enviar Notificación</w:t>
             </w:r>
           </w:p>
@@ -5700,19 +5961,45 @@
           </w:tcPr>
           <w:p>
             <w:pPr>
+              <w:ind w:left="720"/>
+            </w:pPr>
+            <w:r>
+              <w:t xml:space="preserve"> </w:t>
+            </w:r>
+            <w:r>
+              <w:t xml:space="preserve">Permitir al Empleado de Secretaría Académica enviar notificaciones de aviso (mediante un correo electrónico auto programado) al Profesor, notificándole los programas de asignaturas pendientes que debe presentar. </w:t>
+            </w:r>
+          </w:p>
+          <w:p>
+            <w:pPr>
+              <w:ind w:left="720"/>
+            </w:pPr>
+            <w:r>
+              <w:t xml:space="preserve">Además cuando el profesor envíe a </w:t>
+            </w:r>
+            <w:r>
+              <w:lastRenderedPageBreak/>
+              <w:t>revisión el programa realizado mediante los formularios, el sistema enviará una notificación de aviso automática (mediante un correo electrónico auto programado) al Empleado de Secretaría Académica y Departamento , notificándoles que tienen programas de asignaturas pendientes que deben revisar.</w:t>
+            </w:r>
+          </w:p>
+          <w:p>
+            <w:pPr>
+              <w:ind w:left="720"/>
+            </w:pPr>
+            <w:r>
+              <w:t xml:space="preserve"> Además cuando el Empleado de Secretaría Académica y Departamento finalicen, ambos, la revisión del programa, el sistema enviará una notificación de aviso automática (mediante un correo electrónico auto programado) al profesor, notificándole el estado (Aprobado, Desaprobado) de los programas de asignaturas que ha enviado. </w:t>
+            </w:r>
+          </w:p>
+          <w:p>
+            <w:pPr>
               <w:pStyle w:val="PSI-Normal"/>
               <w:rPr>
                 <w:rFonts w:ascii="Arial Unicode MS" w:hAnsi="Arial Unicode MS" w:cs="Arial Unicode MS"/>
                 <w:sz w:val="24"/>
                 <w:szCs w:val="24"/>
-              </w:rPr>
-            </w:pPr>
-            <w:r>
-              <w:t xml:space="preserve"> </w:t>
-            </w:r>
-            <w:r>
-              <w:t>Permitir al Empleado de Secretaría Académica enviar notificaciones de aviso al profesor, notificándole los programas de asignaturas pendientes que debe presentar.</w:t>
-            </w:r>
+                <w:lang w:val="es-ES"/>
+              </w:rPr>
+            </w:pPr>
           </w:p>
         </w:tc>
       </w:tr>
@@ -5741,7 +6028,7 @@
           <w:left w:w="0" w:type="dxa"/>
           <w:right w:w="0" w:type="dxa"/>
         </w:tblCellMar>
-        <w:tblLook w:val="0000" w:firstRow="0" w:lastRow="0" w:firstColumn="0" w:lastColumn="0" w:noHBand="0" w:noVBand="0"/>
+        <w:tblLook w:val="0000"/>
       </w:tblPr>
       <w:tblGrid>
         <w:gridCol w:w="1771"/>
@@ -5860,28 +6147,18 @@
           </w:tcPr>
           <w:p>
             <w:pPr>
-              <w:pStyle w:val="PSI-Normal"/>
-            </w:pPr>
-            <w:r>
-              <w:t xml:space="preserve">Permitir al </w:t>
-            </w:r>
-            <w:r>
-              <w:t>profesor gestionar la</w:t>
-            </w:r>
-            <w:r>
-              <w:t xml:space="preserve"> </w:t>
-            </w:r>
-            <w:r>
-              <w:t>bibliografía de los programas de asignatura</w:t>
-            </w:r>
-            <w:r>
-              <w:t>, mediante el</w:t>
-            </w:r>
-            <w:r>
-              <w:t xml:space="preserve"> alta, baja y modificación de las misma</w:t>
-            </w:r>
-            <w:r>
-              <w:t>s.</w:t>
+              <w:ind w:left="720"/>
+            </w:pPr>
+            <w:r>
+              <w:t>Permitir al Profesor gestionar la bibliografía utilizada en los formularios de los programas de las distintas asignaturas de la UNPA - UARG, mediante el alta, baja y modificación de las mismas.</w:t>
+            </w:r>
+          </w:p>
+          <w:p>
+            <w:pPr>
+              <w:ind w:left="720"/>
+            </w:pPr>
+            <w:r>
+              <w:t>Además podrá enviar el programa a revisión al Empleado Secretaría Académica y Departamento una vez que se encuentre finalizado.</w:t>
             </w:r>
           </w:p>
         </w:tc>
@@ -5943,7 +6220,7 @@
           <w:left w:w="0" w:type="dxa"/>
           <w:right w:w="0" w:type="dxa"/>
         </w:tblCellMar>
-        <w:tblLook w:val="0000" w:firstRow="0" w:lastRow="0" w:firstColumn="0" w:lastColumn="0" w:noHBand="0" w:noVBand="0"/>
+        <w:tblLook w:val="0000"/>
       </w:tblPr>
       <w:tblGrid>
         <w:gridCol w:w="1771"/>
@@ -6180,35 +6457,31 @@
           </w:tcPr>
           <w:p>
             <w:pPr>
-              <w:pStyle w:val="PSI-Normal"/>
-              <w:ind w:left="360"/>
-            </w:pPr>
-            <w:r>
-              <w:t xml:space="preserve">Permitir a los empleados de Secretaría Académica generar un informe gerencial mediante un listado de las asignaturas, en base a una carrera seleccionada, en las cuales no se </w:t>
-            </w:r>
-            <w:r>
-              <w:lastRenderedPageBreak/>
-              <w:t>presentaron los programas de acuerdo a un año específico.</w:t>
-            </w:r>
-          </w:p>
-          <w:p>
-            <w:pPr>
-              <w:pStyle w:val="PSI-Normal"/>
-              <w:ind w:left="360"/>
-            </w:pPr>
-            <w:r>
-              <w:t xml:space="preserve">Permitir a los empleados de Secretaría Académica generar un informe gerencial mediante un listado de los profesores con sus respectivas asignaturas, en base a una carrera seleccionada, en las cuales no se presentaron los programas de acuerdo a un año específico.  </w:t>
-            </w:r>
-          </w:p>
-          <w:p>
-            <w:pPr>
-              <w:pStyle w:val="PSI-Normal"/>
-            </w:pPr>
-          </w:p>
-          <w:p>
-            <w:pPr>
-              <w:pStyle w:val="PSI-Normal"/>
-            </w:pPr>
+              <w:ind w:left="720"/>
+              <w:rPr>
+                <w:lang w:val="es-AR"/>
+              </w:rPr>
+            </w:pPr>
+            <w:r>
+              <w:rPr>
+                <w:lang w:val="es-AR"/>
+              </w:rPr>
+              <w:t>Permitir al Empleado de Secretaría Académica generar un informe gerencial donde se detalle la disponibilidad de los programas en formato PDF de cada una de las asignaturas, en base a una carrera y año específico.</w:t>
+            </w:r>
+          </w:p>
+          <w:p>
+            <w:pPr>
+              <w:ind w:left="720"/>
+              <w:rPr>
+                <w:lang w:val="es-AR"/>
+              </w:rPr>
+            </w:pPr>
+            <w:r>
+              <w:rPr>
+                <w:lang w:val="es-AR"/>
+              </w:rPr>
+              <w:t>Permitir al Empleado de Secretaría Académica generar un informe gerencial donde se detalle la disponibilidad de los programas en formato PDF de cada una de las asignaturas, en base a un Profesor Responsable y año específico.</w:t>
+            </w:r>
           </w:p>
           <w:p>
             <w:pPr>
@@ -6386,6 +6659,103 @@
           </w:p>
         </w:tc>
       </w:tr>
+      <w:tr>
+        <w:trPr>
+          <w:jc w:val="center"/>
+        </w:trPr>
+        <w:tc>
+          <w:tcPr>
+            <w:tcW w:w="5740" w:type="dxa"/>
+            <w:gridSpan w:val="2"/>
+            <w:shd w:val="clear" w:color="auto" w:fill="E6E6E6"/>
+            <w:tcMar>
+              <w:top w:w="0" w:type="dxa"/>
+              <w:left w:w="70" w:type="dxa"/>
+              <w:bottom w:w="0" w:type="dxa"/>
+              <w:right w:w="70" w:type="dxa"/>
+            </w:tcMar>
+          </w:tcPr>
+          <w:p>
+            <w:pPr>
+              <w:pStyle w:val="PSI-Normal"/>
+              <w:jc w:val="center"/>
+              <w:rPr>
+                <w:b/>
+              </w:rPr>
+            </w:pPr>
+            <w:r>
+              <w:rPr>
+                <w:b/>
+              </w:rPr>
+              <w:t>Gestionar Usuario</w:t>
+            </w:r>
+          </w:p>
+        </w:tc>
+      </w:tr>
+      <w:tr>
+        <w:trPr>
+          <w:jc w:val="center"/>
+        </w:trPr>
+        <w:tc>
+          <w:tcPr>
+            <w:tcW w:w="1771" w:type="dxa"/>
+            <w:tcMar>
+              <w:top w:w="0" w:type="dxa"/>
+              <w:left w:w="70" w:type="dxa"/>
+              <w:bottom w:w="0" w:type="dxa"/>
+              <w:right w:w="70" w:type="dxa"/>
+            </w:tcMar>
+          </w:tcPr>
+          <w:p>
+            <w:pPr>
+              <w:pStyle w:val="PSI-Normal"/>
+              <w:rPr>
+                <w:rFonts w:ascii="Arial Unicode MS" w:hAnsi="Arial Unicode MS" w:cs="Arial Unicode MS"/>
+                <w:sz w:val="24"/>
+                <w:szCs w:val="24"/>
+              </w:rPr>
+            </w:pPr>
+            <w:r>
+              <w:t>Descripción:</w:t>
+            </w:r>
+          </w:p>
+        </w:tc>
+        <w:tc>
+          <w:tcPr>
+            <w:tcW w:w="3969" w:type="dxa"/>
+            <w:tcMar>
+              <w:top w:w="0" w:type="dxa"/>
+              <w:left w:w="70" w:type="dxa"/>
+              <w:bottom w:w="0" w:type="dxa"/>
+              <w:right w:w="70" w:type="dxa"/>
+            </w:tcMar>
+          </w:tcPr>
+          <w:p>
+            <w:pPr>
+              <w:pStyle w:val="PSI-Normal"/>
+            </w:pPr>
+            <w:r>
+              <w:t>Permitir al Administrador gestionar los usuarios existentes en el sistema, mediante el alta, baja y modificación de los mismos.</w:t>
+            </w:r>
+          </w:p>
+          <w:p>
+            <w:pPr>
+              <w:pStyle w:val="PSI-Normal"/>
+            </w:pPr>
+            <w:r>
+              <w:t>Además podrá ver información adicional del usuario, como su nombre, Email y los Roles que ocupa.</w:t>
+            </w:r>
+          </w:p>
+          <w:p>
+            <w:pPr>
+              <w:ind w:left="720"/>
+              <w:rPr>
+                <w:lang w:val="es-AR"/>
+              </w:rPr>
+            </w:pPr>
+          </w:p>
+        </w:tc>
+      </w:tr>
     </w:tbl>
     <w:p>
       <w:pPr>
@@ -6395,21 +6765,247 @@
         </w:rPr>
       </w:pPr>
     </w:p>
+    <w:tbl>
+      <w:tblPr>
+        <w:tblW w:w="0" w:type="auto"/>
+        <w:jc w:val="center"/>
+        <w:tblCellMar>
+          <w:left w:w="0" w:type="dxa"/>
+          <w:right w:w="0" w:type="dxa"/>
+        </w:tblCellMar>
+        <w:tblLook w:val="0000"/>
+      </w:tblPr>
+      <w:tblGrid>
+        <w:gridCol w:w="1771"/>
+        <w:gridCol w:w="3969"/>
+      </w:tblGrid>
+      <w:tr>
+        <w:trPr>
+          <w:jc w:val="center"/>
+        </w:trPr>
+        <w:tc>
+          <w:tcPr>
+            <w:tcW w:w="5740" w:type="dxa"/>
+            <w:gridSpan w:val="2"/>
+            <w:shd w:val="clear" w:color="auto" w:fill="E6E6E6"/>
+            <w:tcMar>
+              <w:top w:w="0" w:type="dxa"/>
+              <w:left w:w="70" w:type="dxa"/>
+              <w:bottom w:w="0" w:type="dxa"/>
+              <w:right w:w="70" w:type="dxa"/>
+            </w:tcMar>
+          </w:tcPr>
+          <w:p>
+            <w:pPr>
+              <w:pStyle w:val="PSI-Normal"/>
+              <w:jc w:val="center"/>
+              <w:rPr>
+                <w:b/>
+              </w:rPr>
+            </w:pPr>
+            <w:r>
+              <w:rPr>
+                <w:b/>
+              </w:rPr>
+              <w:t>Gestionar Rol</w:t>
+            </w:r>
+          </w:p>
+        </w:tc>
+      </w:tr>
+      <w:tr>
+        <w:trPr>
+          <w:jc w:val="center"/>
+        </w:trPr>
+        <w:tc>
+          <w:tcPr>
+            <w:tcW w:w="1771" w:type="dxa"/>
+            <w:tcMar>
+              <w:top w:w="0" w:type="dxa"/>
+              <w:left w:w="70" w:type="dxa"/>
+              <w:bottom w:w="0" w:type="dxa"/>
+              <w:right w:w="70" w:type="dxa"/>
+            </w:tcMar>
+          </w:tcPr>
+          <w:p>
+            <w:pPr>
+              <w:pStyle w:val="PSI-Normal"/>
+              <w:rPr>
+                <w:rFonts w:ascii="Arial Unicode MS" w:hAnsi="Arial Unicode MS" w:cs="Arial Unicode MS"/>
+                <w:sz w:val="24"/>
+                <w:szCs w:val="24"/>
+              </w:rPr>
+            </w:pPr>
+            <w:r>
+              <w:t>Descripción:</w:t>
+            </w:r>
+          </w:p>
+        </w:tc>
+        <w:tc>
+          <w:tcPr>
+            <w:tcW w:w="3969" w:type="dxa"/>
+            <w:tcMar>
+              <w:top w:w="0" w:type="dxa"/>
+              <w:left w:w="70" w:type="dxa"/>
+              <w:bottom w:w="0" w:type="dxa"/>
+              <w:right w:w="70" w:type="dxa"/>
+            </w:tcMar>
+          </w:tcPr>
+          <w:p>
+            <w:pPr>
+              <w:pStyle w:val="PSI-Normal"/>
+            </w:pPr>
+            <w:r>
+              <w:t>Permitir al Administrador gestionar los roles existentes en el sistema, mediante el alta, baja y modificación de los mismos.</w:t>
+            </w:r>
+          </w:p>
+          <w:p>
+            <w:pPr>
+              <w:pStyle w:val="PSI-Normal"/>
+            </w:pPr>
+            <w:r>
+              <w:t>Además podrá ver información adicional del rol, como su nombre y los permisos que posee.</w:t>
+            </w:r>
+          </w:p>
+          <w:p>
+            <w:pPr>
+              <w:ind w:left="720"/>
+              <w:rPr>
+                <w:lang w:val="es-AR"/>
+              </w:rPr>
+            </w:pPr>
+          </w:p>
+        </w:tc>
+      </w:tr>
+    </w:tbl>
     <w:p>
       <w:pPr>
         <w:rPr>
           <w:rFonts w:ascii="Book Antiqua" w:hAnsi="Book Antiqua"/>
-          <w:lang w:val="es-MX"/>
         </w:rPr>
       </w:pPr>
     </w:p>
+    <w:tbl>
+      <w:tblPr>
+        <w:tblW w:w="0" w:type="auto"/>
+        <w:jc w:val="center"/>
+        <w:tblCellMar>
+          <w:left w:w="0" w:type="dxa"/>
+          <w:right w:w="0" w:type="dxa"/>
+        </w:tblCellMar>
+        <w:tblLook w:val="0000"/>
+      </w:tblPr>
+      <w:tblGrid>
+        <w:gridCol w:w="1771"/>
+        <w:gridCol w:w="3969"/>
+      </w:tblGrid>
+      <w:tr>
+        <w:trPr>
+          <w:jc w:val="center"/>
+        </w:trPr>
+        <w:tc>
+          <w:tcPr>
+            <w:tcW w:w="5740" w:type="dxa"/>
+            <w:gridSpan w:val="2"/>
+            <w:shd w:val="clear" w:color="auto" w:fill="E6E6E6"/>
+            <w:tcMar>
+              <w:top w:w="0" w:type="dxa"/>
+              <w:left w:w="70" w:type="dxa"/>
+              <w:bottom w:w="0" w:type="dxa"/>
+              <w:right w:w="70" w:type="dxa"/>
+            </w:tcMar>
+          </w:tcPr>
+          <w:p>
+            <w:pPr>
+              <w:pStyle w:val="PSI-Normal"/>
+              <w:jc w:val="center"/>
+              <w:rPr>
+                <w:b/>
+              </w:rPr>
+            </w:pPr>
+            <w:bookmarkStart w:id="70" w:name="_Toc104101758"/>
+            <w:bookmarkStart w:id="71" w:name="_Toc227403736"/>
+            <w:bookmarkStart w:id="72" w:name="_Toc234998994"/>
+            <w:r>
+              <w:rPr>
+                <w:b/>
+              </w:rPr>
+              <w:t>Gestionar Permiso</w:t>
+            </w:r>
+          </w:p>
+        </w:tc>
+      </w:tr>
+      <w:tr>
+        <w:trPr>
+          <w:jc w:val="center"/>
+        </w:trPr>
+        <w:tc>
+          <w:tcPr>
+            <w:tcW w:w="1771" w:type="dxa"/>
+            <w:tcMar>
+              <w:top w:w="0" w:type="dxa"/>
+              <w:left w:w="70" w:type="dxa"/>
+              <w:bottom w:w="0" w:type="dxa"/>
+              <w:right w:w="70" w:type="dxa"/>
+            </w:tcMar>
+          </w:tcPr>
+          <w:p>
+            <w:pPr>
+              <w:pStyle w:val="PSI-Normal"/>
+              <w:rPr>
+                <w:rFonts w:ascii="Arial Unicode MS" w:hAnsi="Arial Unicode MS" w:cs="Arial Unicode MS"/>
+                <w:sz w:val="24"/>
+                <w:szCs w:val="24"/>
+              </w:rPr>
+            </w:pPr>
+            <w:r>
+              <w:t>Descripción:</w:t>
+            </w:r>
+          </w:p>
+        </w:tc>
+        <w:tc>
+          <w:tcPr>
+            <w:tcW w:w="3969" w:type="dxa"/>
+            <w:tcMar>
+              <w:top w:w="0" w:type="dxa"/>
+              <w:left w:w="70" w:type="dxa"/>
+              <w:bottom w:w="0" w:type="dxa"/>
+              <w:right w:w="70" w:type="dxa"/>
+            </w:tcMar>
+          </w:tcPr>
+          <w:p>
+            <w:pPr>
+              <w:pStyle w:val="PSI-Normal"/>
+            </w:pPr>
+            <w:r>
+              <w:t>Permitir al Administrador gestionar los permisos existentes en el sistema, mediante el alta, baja y modificación de los mismos.</w:t>
+            </w:r>
+          </w:p>
+          <w:p>
+            <w:pPr>
+              <w:pStyle w:val="PSI-Normal"/>
+            </w:pPr>
+            <w:r>
+              <w:t>Además podrá ver información adicional del permiso, como su nombre.</w:t>
+            </w:r>
+          </w:p>
+          <w:p>
+            <w:pPr>
+              <w:ind w:left="720"/>
+              <w:rPr>
+                <w:lang w:val="es-AR"/>
+              </w:rPr>
+            </w:pPr>
+          </w:p>
+        </w:tc>
+      </w:tr>
+    </w:tbl>
     <w:p>
       <w:pPr>
         <w:pStyle w:val="PSI-Ttulo1"/>
-      </w:pPr>
-      <w:bookmarkStart w:id="70" w:name="_Toc104101758"/>
-      <w:bookmarkStart w:id="71" w:name="_Toc227403736"/>
-      <w:bookmarkStart w:id="72" w:name="_Toc234998994"/>
+        <w:rPr>
+          <w:lang w:val="es-ES"/>
+        </w:rPr>
+      </w:pPr>
     </w:p>
     <w:p>
       <w:pPr>
@@ -6420,37 +7016,7 @@
       <w:pPr>
         <w:pStyle w:val="PSI-Ttulo1"/>
       </w:pPr>
-    </w:p>
-    <w:p>
-      <w:pPr>
-        <w:pStyle w:val="PSI-Ttulo1"/>
-      </w:pPr>
-    </w:p>
-    <w:p>
-      <w:pPr>
-        <w:pStyle w:val="PSI-Ttulo1"/>
-      </w:pPr>
-    </w:p>
-    <w:p>
-      <w:pPr>
-        <w:pStyle w:val="PSI-Ttulo1"/>
-      </w:pPr>
-    </w:p>
-    <w:p>
-      <w:pPr>
-        <w:pStyle w:val="PSI-Ttulo1"/>
-      </w:pPr>
-      <w:bookmarkStart w:id="73" w:name="_Toc34838235"/>
-    </w:p>
-    <w:p>
-      <w:pPr>
-        <w:pStyle w:val="PSI-Ttulo1"/>
-      </w:pPr>
-    </w:p>
-    <w:p>
-      <w:pPr>
-        <w:pStyle w:val="PSI-Ttulo1"/>
-      </w:pPr>
+      <w:bookmarkStart w:id="73" w:name="_Toc52203976"/>
       <w:r>
         <w:t>Vista de Datos</w:t>
       </w:r>
@@ -6476,7 +7042,6 @@
           <w:noProof/>
           <w:lang w:eastAsia="es-AR"/>
         </w:rPr>
-        <w:lastRenderedPageBreak/>
         <w:drawing>
           <wp:inline distT="0" distB="0" distL="0" distR="0">
             <wp:extent cx="5400040" cy="4219992"/>
@@ -6555,7 +7120,7 @@
 </file>
 
 <file path=word/endnotes.xml><?xml version="1.0" encoding="utf-8"?>
-<w:endnotes xmlns:wpc="http://schemas.microsoft.com/office/word/2010/wordprocessingCanvas" xmlns:mc="http://schemas.openxmlformats.org/markup-compatibility/2006" xmlns:o="urn:schemas-microsoft-com:office:office" xmlns:r="http://schemas.openxmlformats.org/officeDocument/2006/relationships" xmlns:m="http://schemas.openxmlformats.org/officeDocument/2006/math" xmlns:v="urn:schemas-microsoft-com:vml" xmlns:wp14="http://schemas.microsoft.com/office/word/2010/wordprocessingDrawing" xmlns:wp="http://schemas.openxmlformats.org/drawingml/2006/wordprocessingDrawing" xmlns:w10="urn:schemas-microsoft-com:office:word" xmlns:w="http://schemas.openxmlformats.org/wordprocessingml/2006/main" xmlns:w14="http://schemas.microsoft.com/office/word/2010/wordml" xmlns:w15="http://schemas.microsoft.com/office/word/2012/wordml" xmlns:wpg="http://schemas.microsoft.com/office/word/2010/wordprocessingGroup" xmlns:wpi="http://schemas.microsoft.com/office/word/2010/wordprocessingInk" xmlns:wne="http://schemas.microsoft.com/office/word/2006/wordml" xmlns:wps="http://schemas.microsoft.com/office/word/2010/wordprocessingShape" mc:Ignorable="w14 w15 wp14">
+<w:endnotes xmlns:ve="http://schemas.openxmlformats.org/markup-compatibility/2006" xmlns:o="urn:schemas-microsoft-com:office:office" xmlns:r="http://schemas.openxmlformats.org/officeDocument/2006/relationships" xmlns:m="http://schemas.openxmlformats.org/officeDocument/2006/math" xmlns:v="urn:schemas-microsoft-com:vml" xmlns:wp="http://schemas.openxmlformats.org/drawingml/2006/wordprocessingDrawing" xmlns:w10="urn:schemas-microsoft-com:office:word" xmlns:w="http://schemas.openxmlformats.org/wordprocessingml/2006/main" xmlns:wne="http://schemas.microsoft.com/office/word/2006/wordml">
   <w:endnote w:type="separator" w:id="-1">
     <w:p>
       <w:pPr>
@@ -6582,7 +7147,7 @@
 </file>
 
 <file path=word/footer1.xml><?xml version="1.0" encoding="utf-8"?>
-<w:ftr xmlns:wpc="http://schemas.microsoft.com/office/word/2010/wordprocessingCanvas" xmlns:mc="http://schemas.openxmlformats.org/markup-compatibility/2006" xmlns:o="urn:schemas-microsoft-com:office:office" xmlns:r="http://schemas.openxmlformats.org/officeDocument/2006/relationships" xmlns:m="http://schemas.openxmlformats.org/officeDocument/2006/math" xmlns:v="urn:schemas-microsoft-com:vml" xmlns:wp14="http://schemas.microsoft.com/office/word/2010/wordprocessingDrawing" xmlns:wp="http://schemas.openxmlformats.org/drawingml/2006/wordprocessingDrawing" xmlns:w10="urn:schemas-microsoft-com:office:word" xmlns:w="http://schemas.openxmlformats.org/wordprocessingml/2006/main" xmlns:w14="http://schemas.microsoft.com/office/word/2010/wordml" xmlns:w15="http://schemas.microsoft.com/office/word/2012/wordml" xmlns:wpg="http://schemas.microsoft.com/office/word/2010/wordprocessingGroup" xmlns:wpi="http://schemas.microsoft.com/office/word/2010/wordprocessingInk" xmlns:wne="http://schemas.microsoft.com/office/word/2006/wordml" xmlns:wps="http://schemas.microsoft.com/office/word/2010/wordprocessingShape" mc:Ignorable="w14 w15 wp14">
+<w:ftr xmlns:ve="http://schemas.openxmlformats.org/markup-compatibility/2006" xmlns:o="urn:schemas-microsoft-com:office:office" xmlns:r="http://schemas.openxmlformats.org/officeDocument/2006/relationships" xmlns:m="http://schemas.openxmlformats.org/officeDocument/2006/math" xmlns:v="urn:schemas-microsoft-com:vml" xmlns:wp="http://schemas.openxmlformats.org/drawingml/2006/wordprocessingDrawing" xmlns:w10="urn:schemas-microsoft-com:office:word" xmlns:w="http://schemas.openxmlformats.org/wordprocessingml/2006/main" xmlns:wne="http://schemas.microsoft.com/office/word/2006/wordml">
   <w:p>
     <w:pPr>
       <w:tabs>
@@ -6596,7 +7161,6 @@
         <w:dataBinding w:prefixMappings="xmlns:ns0='http://schemas.openxmlformats.org/officeDocument/2006/extended-properties' " w:xpath="/ns0:Properties[1]/ns0:Company[1]" w:storeItemID="{6668398D-A668-4E3E-A5EB-62B293D839F1}"/>
         <w:text/>
       </w:sdtPr>
-      <w:sdtEndPr/>
       <w:sdtContent>
         <w:r>
           <w:rPr>
@@ -6642,7 +7206,6 @@
           <w:docPartUnique/>
         </w:docPartObj>
       </w:sdtPr>
-      <w:sdtEndPr/>
       <w:sdtContent>
         <w:r>
           <w:tab/>
@@ -6685,7 +7248,7 @@
             <w:rFonts w:asciiTheme="majorHAnsi" w:hAnsiTheme="majorHAnsi" w:cstheme="majorHAnsi"/>
             <w:noProof/>
           </w:rPr>
-          <w:t>4</w:t>
+          <w:t>3</w:t>
         </w:r>
         <w:r>
           <w:rPr>
@@ -6722,7 +7285,7 @@
             <w:rFonts w:asciiTheme="majorHAnsi" w:hAnsiTheme="majorHAnsi" w:cstheme="majorHAnsi"/>
             <w:noProof/>
           </w:rPr>
-          <w:t>20</w:t>
+          <w:t>22</w:t>
         </w:r>
         <w:r>
           <w:rPr>
@@ -6751,7 +7314,6 @@
       <w:dataBinding w:prefixMappings="xmlns:ns0='http://purl.org/dc/elements/1.1/' xmlns:ns1='http://schemas.openxmlformats.org/package/2006/metadata/core-properties' " w:xpath="/ns1:coreProperties[1]/ns0:creator[1]" w:storeItemID="{6C3C8BC8-F283-45AE-878A-BAB7291924A1}"/>
       <w:text/>
     </w:sdtPr>
-    <w:sdtEndPr/>
     <w:sdtContent>
       <w:p>
         <w:pPr>
@@ -6773,7 +7335,7 @@
 </file>
 
 <file path=word/footnotes.xml><?xml version="1.0" encoding="utf-8"?>
-<w:footnotes xmlns:wpc="http://schemas.microsoft.com/office/word/2010/wordprocessingCanvas" xmlns:mc="http://schemas.openxmlformats.org/markup-compatibility/2006" xmlns:o="urn:schemas-microsoft-com:office:office" xmlns:r="http://schemas.openxmlformats.org/officeDocument/2006/relationships" xmlns:m="http://schemas.openxmlformats.org/officeDocument/2006/math" xmlns:v="urn:schemas-microsoft-com:vml" xmlns:wp14="http://schemas.microsoft.com/office/word/2010/wordprocessingDrawing" xmlns:wp="http://schemas.openxmlformats.org/drawingml/2006/wordprocessingDrawing" xmlns:w10="urn:schemas-microsoft-com:office:word" xmlns:w="http://schemas.openxmlformats.org/wordprocessingml/2006/main" xmlns:w14="http://schemas.microsoft.com/office/word/2010/wordml" xmlns:w15="http://schemas.microsoft.com/office/word/2012/wordml" xmlns:wpg="http://schemas.microsoft.com/office/word/2010/wordprocessingGroup" xmlns:wpi="http://schemas.microsoft.com/office/word/2010/wordprocessingInk" xmlns:wne="http://schemas.microsoft.com/office/word/2006/wordml" xmlns:wps="http://schemas.microsoft.com/office/word/2010/wordprocessingShape" mc:Ignorable="w14 w15 wp14">
+<w:footnotes xmlns:ve="http://schemas.openxmlformats.org/markup-compatibility/2006" xmlns:o="urn:schemas-microsoft-com:office:office" xmlns:r="http://schemas.openxmlformats.org/officeDocument/2006/relationships" xmlns:m="http://schemas.openxmlformats.org/officeDocument/2006/math" xmlns:v="urn:schemas-microsoft-com:vml" xmlns:wp="http://schemas.openxmlformats.org/drawingml/2006/wordprocessingDrawing" xmlns:w10="urn:schemas-microsoft-com:office:word" xmlns:w="http://schemas.openxmlformats.org/wordprocessingml/2006/main" xmlns:wne="http://schemas.microsoft.com/office/word/2006/wordml">
   <w:footnote w:type="separator" w:id="-1">
     <w:p>
       <w:pPr>
@@ -6800,7 +7362,7 @@
 </file>
 
 <file path=word/header1.xml><?xml version="1.0" encoding="utf-8"?>
-<w:hdr xmlns:wpc="http://schemas.microsoft.com/office/word/2010/wordprocessingCanvas" xmlns:mc="http://schemas.openxmlformats.org/markup-compatibility/2006" xmlns:o="urn:schemas-microsoft-com:office:office" xmlns:r="http://schemas.openxmlformats.org/officeDocument/2006/relationships" xmlns:m="http://schemas.openxmlformats.org/officeDocument/2006/math" xmlns:v="urn:schemas-microsoft-com:vml" xmlns:wp14="http://schemas.microsoft.com/office/word/2010/wordprocessingDrawing" xmlns:wp="http://schemas.openxmlformats.org/drawingml/2006/wordprocessingDrawing" xmlns:w10="urn:schemas-microsoft-com:office:word" xmlns:w="http://schemas.openxmlformats.org/wordprocessingml/2006/main" xmlns:w14="http://schemas.microsoft.com/office/word/2010/wordml" xmlns:w15="http://schemas.microsoft.com/office/word/2012/wordml" xmlns:wpg="http://schemas.microsoft.com/office/word/2010/wordprocessingGroup" xmlns:wpi="http://schemas.microsoft.com/office/word/2010/wordprocessingInk" xmlns:wne="http://schemas.microsoft.com/office/word/2006/wordml" xmlns:wps="http://schemas.microsoft.com/office/word/2010/wordprocessingShape" mc:Ignorable="w14 w15 wp14">
+<w:hdr xmlns:ve="http://schemas.openxmlformats.org/markup-compatibility/2006" xmlns:o="urn:schemas-microsoft-com:office:office" xmlns:r="http://schemas.openxmlformats.org/officeDocument/2006/relationships" xmlns:m="http://schemas.openxmlformats.org/officeDocument/2006/math" xmlns:v="urn:schemas-microsoft-com:vml" xmlns:wp="http://schemas.openxmlformats.org/drawingml/2006/wordprocessingDrawing" xmlns:w10="urn:schemas-microsoft-com:office:word" xmlns:w="http://schemas.openxmlformats.org/wordprocessingml/2006/main" xmlns:wne="http://schemas.microsoft.com/office/word/2006/wordml">
   <w:sdt>
     <w:sdtPr>
       <w:rPr>
@@ -6811,7 +7373,6 @@
       <w:dataBinding w:prefixMappings="xmlns:ns0='http://schemas.openxmlformats.org/package/2006/metadata/core-properties' xmlns:ns1='http://purl.org/dc/elements/1.1/'" w:xpath="/ns0:coreProperties[1]/ns1:title[1]" w:storeItemID="{6C3C8BC8-F283-45AE-878A-BAB7291924A1}"/>
       <w:text/>
     </w:sdtPr>
-    <w:sdtEndPr/>
     <w:sdtContent>
       <w:p>
         <w:pPr>
@@ -7002,7 +7563,6 @@
         <w:dataBinding w:prefixMappings="xmlns:ns0='http://schemas.openxmlformats.org/package/2006/metadata/core-properties' xmlns:ns1='http://purl.org/dc/elements/1.1/'" w:xpath="/ns0:coreProperties[1]/ns1:subject[1]" w:storeItemID="{6C3C8BC8-F283-45AE-878A-BAB7291924A1}"/>
         <w:text/>
       </w:sdtPr>
-      <w:sdtEndPr/>
       <w:sdtContent>
         <w:r>
           <w:rPr>
@@ -7026,8 +7586,8 @@
 </file>
 
 <file path=word/numbering.xml><?xml version="1.0" encoding="utf-8"?>
-<w:numbering xmlns:wpc="http://schemas.microsoft.com/office/word/2010/wordprocessingCanvas" xmlns:mc="http://schemas.openxmlformats.org/markup-compatibility/2006" xmlns:o="urn:schemas-microsoft-com:office:office" xmlns:r="http://schemas.openxmlformats.org/officeDocument/2006/relationships" xmlns:m="http://schemas.openxmlformats.org/officeDocument/2006/math" xmlns:v="urn:schemas-microsoft-com:vml" xmlns:wp14="http://schemas.microsoft.com/office/word/2010/wordprocessingDrawing" xmlns:wp="http://schemas.openxmlformats.org/drawingml/2006/wordprocessingDrawing" xmlns:w10="urn:schemas-microsoft-com:office:word" xmlns:w="http://schemas.openxmlformats.org/wordprocessingml/2006/main" xmlns:w14="http://schemas.microsoft.com/office/word/2010/wordml" xmlns:w15="http://schemas.microsoft.com/office/word/2012/wordml" xmlns:wpg="http://schemas.microsoft.com/office/word/2010/wordprocessingGroup" xmlns:wpi="http://schemas.microsoft.com/office/word/2010/wordprocessingInk" xmlns:wne="http://schemas.microsoft.com/office/word/2006/wordml" xmlns:wps="http://schemas.microsoft.com/office/word/2010/wordprocessingShape" mc:Ignorable="w14 w15 wp14">
-  <w:abstractNum w:abstractNumId="0" w15:restartNumberingAfterBreak="0">
+<w:numbering xmlns:ve="http://schemas.openxmlformats.org/markup-compatibility/2006" xmlns:o="urn:schemas-microsoft-com:office:office" xmlns:r="http://schemas.openxmlformats.org/officeDocument/2006/relationships" xmlns:m="http://schemas.openxmlformats.org/officeDocument/2006/math" xmlns:v="urn:schemas-microsoft-com:vml" xmlns:wp="http://schemas.openxmlformats.org/drawingml/2006/wordprocessingDrawing" xmlns:w10="urn:schemas-microsoft-com:office:word" xmlns:w="http://schemas.openxmlformats.org/wordprocessingml/2006/main" xmlns:wne="http://schemas.microsoft.com/office/word/2006/wordml">
+  <w:abstractNum w:abstractNumId="0">
     <w:nsid w:val="00000003"/>
     <w:multiLevelType w:val="multilevel"/>
     <w:tmpl w:val="00000003"/>
@@ -7185,7 +7745,7 @@
       </w:rPr>
     </w:lvl>
   </w:abstractNum>
-  <w:abstractNum w:abstractNumId="1" w15:restartNumberingAfterBreak="0">
+  <w:abstractNum w:abstractNumId="1">
     <w:nsid w:val="00000004"/>
     <w:multiLevelType w:val="multilevel"/>
     <w:tmpl w:val="796A7516"/>
@@ -7343,7 +7903,7 @@
       </w:rPr>
     </w:lvl>
   </w:abstractNum>
-  <w:abstractNum w:abstractNumId="2" w15:restartNumberingAfterBreak="0">
+  <w:abstractNum w:abstractNumId="2">
     <w:nsid w:val="00000005"/>
     <w:multiLevelType w:val="multilevel"/>
     <w:tmpl w:val="00000005"/>
@@ -7501,7 +8061,7 @@
       </w:rPr>
     </w:lvl>
   </w:abstractNum>
-  <w:abstractNum w:abstractNumId="3" w15:restartNumberingAfterBreak="0">
+  <w:abstractNum w:abstractNumId="3">
     <w:nsid w:val="00000006"/>
     <w:multiLevelType w:val="multilevel"/>
     <w:tmpl w:val="00000006"/>
@@ -7659,7 +8219,7 @@
       </w:rPr>
     </w:lvl>
   </w:abstractNum>
-  <w:abstractNum w:abstractNumId="4" w15:restartNumberingAfterBreak="0">
+  <w:abstractNum w:abstractNumId="4">
     <w:nsid w:val="11EC450D"/>
     <w:multiLevelType w:val="hybridMultilevel"/>
     <w:tmpl w:val="8D1847A2"/>
@@ -7772,7 +8332,7 @@
       </w:rPr>
     </w:lvl>
   </w:abstractNum>
-  <w:abstractNum w:abstractNumId="5" w15:restartNumberingAfterBreak="0">
+  <w:abstractNum w:abstractNumId="5">
     <w:nsid w:val="1DAE4FB4"/>
     <w:multiLevelType w:val="hybridMultilevel"/>
     <w:tmpl w:val="BA0A9056"/>
@@ -7885,7 +8445,7 @@
       </w:rPr>
     </w:lvl>
   </w:abstractNum>
-  <w:abstractNum w:abstractNumId="6" w15:restartNumberingAfterBreak="0">
+  <w:abstractNum w:abstractNumId="6">
     <w:nsid w:val="255F5799"/>
     <w:multiLevelType w:val="hybridMultilevel"/>
     <w:tmpl w:val="B8F40458"/>
@@ -7971,7 +8531,7 @@
       </w:pPr>
     </w:lvl>
   </w:abstractNum>
-  <w:abstractNum w:abstractNumId="7" w15:restartNumberingAfterBreak="0">
+  <w:abstractNum w:abstractNumId="7">
     <w:nsid w:val="380551AC"/>
     <w:multiLevelType w:val="hybridMultilevel"/>
     <w:tmpl w:val="122A33FE"/>
@@ -8084,7 +8644,7 @@
       </w:rPr>
     </w:lvl>
   </w:abstractNum>
-  <w:abstractNum w:abstractNumId="8" w15:restartNumberingAfterBreak="0">
+  <w:abstractNum w:abstractNumId="8">
     <w:nsid w:val="487036EC"/>
     <w:multiLevelType w:val="hybridMultilevel"/>
     <w:tmpl w:val="BDFE724A"/>
@@ -8170,7 +8730,7 @@
       </w:pPr>
     </w:lvl>
   </w:abstractNum>
-  <w:abstractNum w:abstractNumId="9" w15:restartNumberingAfterBreak="0">
+  <w:abstractNum w:abstractNumId="9">
     <w:nsid w:val="52D90BB8"/>
     <w:multiLevelType w:val="hybridMultilevel"/>
     <w:tmpl w:val="1D2461DE"/>
@@ -8284,7 +8844,7 @@
       </w:rPr>
     </w:lvl>
   </w:abstractNum>
-  <w:abstractNum w:abstractNumId="10" w15:restartNumberingAfterBreak="0">
+  <w:abstractNum w:abstractNumId="10">
     <w:nsid w:val="59D3389D"/>
     <w:multiLevelType w:val="hybridMultilevel"/>
     <w:tmpl w:val="191E1CB2"/>
@@ -8397,7 +8957,7 @@
       </w:rPr>
     </w:lvl>
   </w:abstractNum>
-  <w:abstractNum w:abstractNumId="11" w15:restartNumberingAfterBreak="0">
+  <w:abstractNum w:abstractNumId="11">
     <w:nsid w:val="708E589C"/>
     <w:multiLevelType w:val="multilevel"/>
     <w:tmpl w:val="381042DE"/>
@@ -8537,7 +9097,7 @@
       </w:rPr>
     </w:lvl>
   </w:abstractNum>
-  <w:abstractNum w:abstractNumId="12" w15:restartNumberingAfterBreak="0">
+  <w:abstractNum w:abstractNumId="12">
     <w:nsid w:val="7DD64906"/>
     <w:multiLevelType w:val="hybridMultilevel"/>
     <w:tmpl w:val="795E7434"/>
@@ -8700,7 +9260,7 @@
 </file>
 
 <file path=word/styles.xml><?xml version="1.0" encoding="utf-8"?>
-<w:styles xmlns:mc="http://schemas.openxmlformats.org/markup-compatibility/2006" xmlns:r="http://schemas.openxmlformats.org/officeDocument/2006/relationships" xmlns:w="http://schemas.openxmlformats.org/wordprocessingml/2006/main" xmlns:w14="http://schemas.microsoft.com/office/word/2010/wordml" xmlns:w15="http://schemas.microsoft.com/office/word/2012/wordml" mc:Ignorable="w14 w15">
+<w:styles xmlns:r="http://schemas.openxmlformats.org/officeDocument/2006/relationships" xmlns:w="http://schemas.openxmlformats.org/wordprocessingml/2006/main">
   <w:docDefaults>
     <w:rPrDefault>
       <w:rPr>
@@ -8717,378 +9277,144 @@
       </w:pPr>
     </w:pPrDefault>
   </w:docDefaults>
-  <w:latentStyles w:defLockedState="0" w:defUIPriority="99" w:defSemiHidden="0" w:defUnhideWhenUsed="0" w:defQFormat="0" w:count="371">
-    <w:lsdException w:name="Normal" w:uiPriority="0" w:qFormat="1"/>
-    <w:lsdException w:name="heading 1" w:uiPriority="0" w:qFormat="1"/>
-    <w:lsdException w:name="heading 2" w:semiHidden="1" w:uiPriority="0" w:unhideWhenUsed="1" w:qFormat="1"/>
-    <w:lsdException w:name="heading 3" w:semiHidden="1" w:uiPriority="9" w:unhideWhenUsed="1" w:qFormat="1"/>
-    <w:lsdException w:name="heading 4" w:semiHidden="1" w:uiPriority="9" w:unhideWhenUsed="1" w:qFormat="1"/>
-    <w:lsdException w:name="heading 5" w:semiHidden="1" w:uiPriority="9" w:unhideWhenUsed="1" w:qFormat="1"/>
-    <w:lsdException w:name="heading 6" w:semiHidden="1" w:uiPriority="9" w:unhideWhenUsed="1" w:qFormat="1"/>
-    <w:lsdException w:name="heading 7" w:semiHidden="1" w:uiPriority="9" w:unhideWhenUsed="1" w:qFormat="1"/>
-    <w:lsdException w:name="heading 8" w:semiHidden="1" w:uiPriority="9" w:unhideWhenUsed="1" w:qFormat="1"/>
-    <w:lsdException w:name="heading 9" w:semiHidden="1" w:uiPriority="9" w:unhideWhenUsed="1" w:qFormat="1"/>
-    <w:lsdException w:name="index 1" w:semiHidden="1" w:unhideWhenUsed="1"/>
-    <w:lsdException w:name="index 2" w:semiHidden="1" w:unhideWhenUsed="1"/>
-    <w:lsdException w:name="index 3" w:semiHidden="1" w:unhideWhenUsed="1"/>
-    <w:lsdException w:name="index 4" w:semiHidden="1" w:unhideWhenUsed="1"/>
-    <w:lsdException w:name="index 5" w:semiHidden="1" w:unhideWhenUsed="1"/>
-    <w:lsdException w:name="index 6" w:semiHidden="1" w:unhideWhenUsed="1"/>
-    <w:lsdException w:name="index 7" w:semiHidden="1" w:unhideWhenUsed="1"/>
-    <w:lsdException w:name="index 8" w:semiHidden="1" w:unhideWhenUsed="1"/>
-    <w:lsdException w:name="index 9" w:semiHidden="1" w:unhideWhenUsed="1"/>
-    <w:lsdException w:name="toc 1" w:semiHidden="1" w:uiPriority="39" w:unhideWhenUsed="1" w:qFormat="1"/>
-    <w:lsdException w:name="toc 2" w:semiHidden="1" w:uiPriority="39" w:unhideWhenUsed="1" w:qFormat="1"/>
-    <w:lsdException w:name="toc 3" w:semiHidden="1" w:uiPriority="39" w:unhideWhenUsed="1" w:qFormat="1"/>
-    <w:lsdException w:name="toc 4" w:semiHidden="1" w:uiPriority="39" w:unhideWhenUsed="1"/>
-    <w:lsdException w:name="toc 5" w:semiHidden="1" w:uiPriority="39" w:unhideWhenUsed="1"/>
-    <w:lsdException w:name="toc 6" w:semiHidden="1" w:uiPriority="39" w:unhideWhenUsed="1"/>
-    <w:lsdException w:name="toc 7" w:semiHidden="1" w:uiPriority="39" w:unhideWhenUsed="1"/>
-    <w:lsdException w:name="toc 8" w:semiHidden="1" w:uiPriority="39" w:unhideWhenUsed="1"/>
-    <w:lsdException w:name="toc 9" w:semiHidden="1" w:uiPriority="39" w:unhideWhenUsed="1"/>
-    <w:lsdException w:name="Normal Indent" w:semiHidden="1" w:unhideWhenUsed="1"/>
-    <w:lsdException w:name="footnote text" w:semiHidden="1" w:unhideWhenUsed="1"/>
-    <w:lsdException w:name="annotation text" w:semiHidden="1" w:unhideWhenUsed="1"/>
-    <w:lsdException w:name="header" w:semiHidden="1" w:unhideWhenUsed="1"/>
-    <w:lsdException w:name="footer" w:semiHidden="1" w:unhideWhenUsed="1"/>
-    <w:lsdException w:name="index heading" w:semiHidden="1" w:unhideWhenUsed="1"/>
-    <w:lsdException w:name="caption" w:semiHidden="1" w:uiPriority="35" w:unhideWhenUsed="1" w:qFormat="1"/>
-    <w:lsdException w:name="table of figures" w:semiHidden="1" w:unhideWhenUsed="1"/>
-    <w:lsdException w:name="envelope address" w:semiHidden="1" w:unhideWhenUsed="1"/>
-    <w:lsdException w:name="envelope return" w:semiHidden="1" w:unhideWhenUsed="1"/>
-    <w:lsdException w:name="footnote reference" w:semiHidden="1" w:unhideWhenUsed="1"/>
-    <w:lsdException w:name="annotation reference" w:semiHidden="1" w:unhideWhenUsed="1"/>
-    <w:lsdException w:name="line number" w:semiHidden="1" w:unhideWhenUsed="1"/>
-    <w:lsdException w:name="page number" w:semiHidden="1" w:unhideWhenUsed="1"/>
-    <w:lsdException w:name="endnote reference" w:semiHidden="1" w:unhideWhenUsed="1"/>
-    <w:lsdException w:name="endnote text" w:semiHidden="1" w:unhideWhenUsed="1"/>
-    <w:lsdException w:name="table of authorities" w:semiHidden="1" w:unhideWhenUsed="1"/>
-    <w:lsdException w:name="macro" w:semiHidden="1" w:unhideWhenUsed="1"/>
-    <w:lsdException w:name="toa heading" w:semiHidden="1" w:unhideWhenUsed="1"/>
-    <w:lsdException w:name="List" w:semiHidden="1" w:unhideWhenUsed="1"/>
-    <w:lsdException w:name="List Bullet" w:semiHidden="1" w:unhideWhenUsed="1"/>
-    <w:lsdException w:name="List Number" w:semiHidden="1" w:unhideWhenUsed="1"/>
-    <w:lsdException w:name="List 2" w:semiHidden="1" w:unhideWhenUsed="1"/>
-    <w:lsdException w:name="List 3" w:semiHidden="1" w:unhideWhenUsed="1"/>
-    <w:lsdException w:name="List 4" w:semiHidden="1" w:unhideWhenUsed="1"/>
-    <w:lsdException w:name="List 5" w:semiHidden="1" w:unhideWhenUsed="1"/>
-    <w:lsdException w:name="List Bullet 2" w:semiHidden="1" w:unhideWhenUsed="1"/>
-    <w:lsdException w:name="List Bullet 3" w:semiHidden="1" w:unhideWhenUsed="1"/>
-    <w:lsdException w:name="List Bullet 4" w:semiHidden="1" w:unhideWhenUsed="1"/>
-    <w:lsdException w:name="List Bullet 5" w:semiHidden="1" w:unhideWhenUsed="1"/>
-    <w:lsdException w:name="List Number 2" w:semiHidden="1" w:unhideWhenUsed="1"/>
-    <w:lsdException w:name="List Number 3" w:semiHidden="1" w:unhideWhenUsed="1"/>
-    <w:lsdException w:name="List Number 4" w:semiHidden="1" w:unhideWhenUsed="1"/>
-    <w:lsdException w:name="List Number 5" w:semiHidden="1" w:unhideWhenUsed="1"/>
-    <w:lsdException w:name="Title" w:uiPriority="10" w:qFormat="1"/>
-    <w:lsdException w:name="Closing" w:semiHidden="1" w:unhideWhenUsed="1"/>
-    <w:lsdException w:name="Signature" w:semiHidden="1" w:unhideWhenUsed="1"/>
-    <w:lsdException w:name="Default Paragraph Font" w:semiHidden="1" w:uiPriority="1" w:unhideWhenUsed="1"/>
-    <w:lsdException w:name="Body Text" w:semiHidden="1" w:unhideWhenUsed="1"/>
-    <w:lsdException w:name="Body Text Indent" w:semiHidden="1" w:unhideWhenUsed="1"/>
-    <w:lsdException w:name="List Continue" w:semiHidden="1" w:unhideWhenUsed="1"/>
-    <w:lsdException w:name="List Continue 2" w:semiHidden="1" w:unhideWhenUsed="1"/>
-    <w:lsdException w:name="List Continue 3" w:semiHidden="1" w:unhideWhenUsed="1"/>
-    <w:lsdException w:name="List Continue 4" w:semiHidden="1" w:unhideWhenUsed="1"/>
-    <w:lsdException w:name="List Continue 5" w:semiHidden="1" w:unhideWhenUsed="1"/>
-    <w:lsdException w:name="Message Header" w:semiHidden="1" w:unhideWhenUsed="1"/>
-    <w:lsdException w:name="Subtitle" w:uiPriority="11" w:qFormat="1"/>
-    <w:lsdException w:name="Salutation" w:semiHidden="1" w:unhideWhenUsed="1"/>
-    <w:lsdException w:name="Date" w:semiHidden="1" w:unhideWhenUsed="1"/>
-    <w:lsdException w:name="Body Text First Indent" w:semiHidden="1" w:unhideWhenUsed="1"/>
-    <w:lsdException w:name="Body Text First Indent 2" w:semiHidden="1" w:unhideWhenUsed="1"/>
-    <w:lsdException w:name="Note Heading" w:semiHidden="1" w:unhideWhenUsed="1"/>
-    <w:lsdException w:name="Body Text 2" w:semiHidden="1" w:unhideWhenUsed="1"/>
-    <w:lsdException w:name="Body Text 3" w:semiHidden="1" w:unhideWhenUsed="1"/>
-    <w:lsdException w:name="Body Text Indent 2" w:semiHidden="1" w:unhideWhenUsed="1"/>
-    <w:lsdException w:name="Body Text Indent 3" w:semiHidden="1" w:unhideWhenUsed="1"/>
-    <w:lsdException w:name="Block Text" w:semiHidden="1" w:unhideWhenUsed="1"/>
-    <w:lsdException w:name="Hyperlink" w:semiHidden="1" w:unhideWhenUsed="1"/>
-    <w:lsdException w:name="FollowedHyperlink" w:semiHidden="1" w:unhideWhenUsed="1"/>
-    <w:lsdException w:name="Strong" w:uiPriority="22" w:qFormat="1"/>
-    <w:lsdException w:name="Emphasis" w:uiPriority="20" w:qFormat="1"/>
-    <w:lsdException w:name="Document Map" w:semiHidden="1" w:unhideWhenUsed="1"/>
-    <w:lsdException w:name="Plain Text" w:semiHidden="1" w:unhideWhenUsed="1"/>
-    <w:lsdException w:name="E-mail Signature" w:semiHidden="1" w:unhideWhenUsed="1"/>
-    <w:lsdException w:name="HTML Top of Form" w:semiHidden="1" w:unhideWhenUsed="1"/>
-    <w:lsdException w:name="HTML Bottom of Form" w:semiHidden="1" w:unhideWhenUsed="1"/>
-    <w:lsdException w:name="Normal (Web)" w:semiHidden="1" w:unhideWhenUsed="1"/>
-    <w:lsdException w:name="HTML Acronym" w:semiHidden="1" w:unhideWhenUsed="1"/>
-    <w:lsdException w:name="HTML Address" w:semiHidden="1" w:unhideWhenUsed="1"/>
-    <w:lsdException w:name="HTML Cite" w:semiHidden="1" w:unhideWhenUsed="1"/>
-    <w:lsdException w:name="HTML Code" w:semiHidden="1" w:unhideWhenUsed="1"/>
-    <w:lsdException w:name="HTML Definition" w:semiHidden="1" w:unhideWhenUsed="1"/>
-    <w:lsdException w:name="HTML Keyboard" w:semiHidden="1" w:unhideWhenUsed="1"/>
-    <w:lsdException w:name="HTML Preformatted" w:semiHidden="1" w:unhideWhenUsed="1"/>
-    <w:lsdException w:name="HTML Sample" w:semiHidden="1" w:unhideWhenUsed="1"/>
-    <w:lsdException w:name="HTML Typewriter" w:semiHidden="1" w:unhideWhenUsed="1"/>
-    <w:lsdException w:name="HTML Variable" w:semiHidden="1" w:unhideWhenUsed="1"/>
-    <w:lsdException w:name="Normal Table" w:semiHidden="1" w:unhideWhenUsed="1"/>
-    <w:lsdException w:name="annotation subject" w:semiHidden="1" w:unhideWhenUsed="1"/>
-    <w:lsdException w:name="No List" w:semiHidden="1" w:unhideWhenUsed="1"/>
-    <w:lsdException w:name="Outline List 1" w:semiHidden="1" w:unhideWhenUsed="1"/>
-    <w:lsdException w:name="Outline List 2" w:semiHidden="1" w:unhideWhenUsed="1"/>
-    <w:lsdException w:name="Outline List 3" w:semiHidden="1" w:unhideWhenUsed="1"/>
-    <w:lsdException w:name="Table Simple 1" w:semiHidden="1" w:unhideWhenUsed="1"/>
-    <w:lsdException w:name="Table Simple 2" w:semiHidden="1" w:unhideWhenUsed="1"/>
-    <w:lsdException w:name="Table Simple 3" w:semiHidden="1" w:unhideWhenUsed="1"/>
-    <w:lsdException w:name="Table Classic 1" w:semiHidden="1" w:unhideWhenUsed="1"/>
-    <w:lsdException w:name="Table Classic 2" w:semiHidden="1" w:unhideWhenUsed="1"/>
-    <w:lsdException w:name="Table Classic 3" w:semiHidden="1" w:unhideWhenUsed="1"/>
-    <w:lsdException w:name="Table Classic 4" w:semiHidden="1" w:unhideWhenUsed="1"/>
-    <w:lsdException w:name="Table Colorful 1" w:semiHidden="1" w:unhideWhenUsed="1"/>
-    <w:lsdException w:name="Table Colorful 2" w:semiHidden="1" w:unhideWhenUsed="1"/>
-    <w:lsdException w:name="Table Colorful 3" w:semiHidden="1" w:unhideWhenUsed="1"/>
-    <w:lsdException w:name="Table Columns 1" w:semiHidden="1" w:unhideWhenUsed="1"/>
-    <w:lsdException w:name="Table Columns 2" w:semiHidden="1" w:unhideWhenUsed="1"/>
-    <w:lsdException w:name="Table Columns 3" w:semiHidden="1" w:unhideWhenUsed="1"/>
-    <w:lsdException w:name="Table Columns 4" w:semiHidden="1" w:unhideWhenUsed="1"/>
-    <w:lsdException w:name="Table Columns 5" w:semiHidden="1" w:unhideWhenUsed="1"/>
-    <w:lsdException w:name="Table Grid 1" w:semiHidden="1" w:unhideWhenUsed="1"/>
-    <w:lsdException w:name="Table Grid 2" w:semiHidden="1" w:unhideWhenUsed="1"/>
-    <w:lsdException w:name="Table Grid 3" w:semiHidden="1" w:unhideWhenUsed="1"/>
-    <w:lsdException w:name="Table Grid 4" w:semiHidden="1" w:unhideWhenUsed="1"/>
-    <w:lsdException w:name="Table Grid 5" w:semiHidden="1" w:unhideWhenUsed="1"/>
-    <w:lsdException w:name="Table Grid 6" w:semiHidden="1" w:unhideWhenUsed="1"/>
-    <w:lsdException w:name="Table Grid 7" w:semiHidden="1" w:unhideWhenUsed="1"/>
-    <w:lsdException w:name="Table Grid 8" w:semiHidden="1" w:unhideWhenUsed="1"/>
-    <w:lsdException w:name="Table List 1" w:semiHidden="1" w:unhideWhenUsed="1"/>
-    <w:lsdException w:name="Table List 2" w:semiHidden="1" w:unhideWhenUsed="1"/>
-    <w:lsdException w:name="Table List 3" w:semiHidden="1" w:unhideWhenUsed="1"/>
-    <w:lsdException w:name="Table List 4" w:semiHidden="1" w:unhideWhenUsed="1"/>
-    <w:lsdException w:name="Table List 5" w:semiHidden="1" w:unhideWhenUsed="1"/>
-    <w:lsdException w:name="Table List 6" w:semiHidden="1" w:unhideWhenUsed="1"/>
-    <w:lsdException w:name="Table List 7" w:semiHidden="1" w:unhideWhenUsed="1"/>
-    <w:lsdException w:name="Table List 8" w:semiHidden="1" w:unhideWhenUsed="1"/>
-    <w:lsdException w:name="Table 3D effects 1" w:semiHidden="1" w:unhideWhenUsed="1"/>
-    <w:lsdException w:name="Table 3D effects 2" w:semiHidden="1" w:unhideWhenUsed="1"/>
-    <w:lsdException w:name="Table 3D effects 3" w:semiHidden="1" w:unhideWhenUsed="1"/>
-    <w:lsdException w:name="Table Contemporary" w:semiHidden="1" w:unhideWhenUsed="1"/>
-    <w:lsdException w:name="Table Elegant" w:semiHidden="1" w:unhideWhenUsed="1"/>
-    <w:lsdException w:name="Table Professional" w:semiHidden="1" w:unhideWhenUsed="1"/>
-    <w:lsdException w:name="Table Subtle 1" w:semiHidden="1" w:unhideWhenUsed="1"/>
-    <w:lsdException w:name="Table Subtle 2" w:semiHidden="1" w:unhideWhenUsed="1"/>
-    <w:lsdException w:name="Table Web 1" w:semiHidden="1" w:unhideWhenUsed="1"/>
-    <w:lsdException w:name="Table Web 2" w:semiHidden="1" w:unhideWhenUsed="1"/>
-    <w:lsdException w:name="Table Web 3" w:semiHidden="1" w:unhideWhenUsed="1"/>
-    <w:lsdException w:name="Balloon Text" w:semiHidden="1" w:unhideWhenUsed="1"/>
-    <w:lsdException w:name="Table Grid" w:uiPriority="59"/>
-    <w:lsdException w:name="Table Theme" w:semiHidden="1" w:unhideWhenUsed="1"/>
-    <w:lsdException w:name="Placeholder Text" w:semiHidden="1"/>
-    <w:lsdException w:name="No Spacing" w:uiPriority="1" w:qFormat="1"/>
-    <w:lsdException w:name="Light Shading" w:uiPriority="60"/>
-    <w:lsdException w:name="Light List" w:uiPriority="61"/>
-    <w:lsdException w:name="Light Grid" w:uiPriority="62"/>
-    <w:lsdException w:name="Medium Shading 1" w:uiPriority="63"/>
-    <w:lsdException w:name="Medium Shading 2" w:uiPriority="64"/>
-    <w:lsdException w:name="Medium List 1" w:uiPriority="65"/>
-    <w:lsdException w:name="Medium List 2" w:uiPriority="66"/>
-    <w:lsdException w:name="Medium Grid 1" w:uiPriority="67"/>
-    <w:lsdException w:name="Medium Grid 2" w:uiPriority="68"/>
-    <w:lsdException w:name="Medium Grid 3" w:uiPriority="69"/>
-    <w:lsdException w:name="Dark List" w:uiPriority="70"/>
-    <w:lsdException w:name="Colorful Shading" w:uiPriority="71"/>
-    <w:lsdException w:name="Colorful List" w:uiPriority="72"/>
-    <w:lsdException w:name="Colorful Grid" w:uiPriority="73"/>
-    <w:lsdException w:name="Light Shading Accent 1" w:uiPriority="60"/>
-    <w:lsdException w:name="Light List Accent 1" w:uiPriority="61"/>
-    <w:lsdException w:name="Light Grid Accent 1" w:uiPriority="62"/>
-    <w:lsdException w:name="Medium Shading 1 Accent 1" w:uiPriority="63"/>
-    <w:lsdException w:name="Medium Shading 2 Accent 1" w:uiPriority="64"/>
-    <w:lsdException w:name="Medium List 1 Accent 1" w:uiPriority="65"/>
-    <w:lsdException w:name="Revision" w:semiHidden="1"/>
-    <w:lsdException w:name="List Paragraph" w:uiPriority="34" w:qFormat="1"/>
-    <w:lsdException w:name="Quote" w:uiPriority="29" w:qFormat="1"/>
-    <w:lsdException w:name="Intense Quote" w:uiPriority="30" w:qFormat="1"/>
-    <w:lsdException w:name="Medium List 2 Accent 1" w:uiPriority="66"/>
-    <w:lsdException w:name="Medium Grid 1 Accent 1" w:uiPriority="67"/>
-    <w:lsdException w:name="Medium Grid 2 Accent 1" w:uiPriority="68"/>
-    <w:lsdException w:name="Medium Grid 3 Accent 1" w:uiPriority="69"/>
-    <w:lsdException w:name="Dark List Accent 1" w:uiPriority="70"/>
-    <w:lsdException w:name="Colorful Shading Accent 1" w:uiPriority="71"/>
-    <w:lsdException w:name="Colorful List Accent 1" w:uiPriority="72"/>
-    <w:lsdException w:name="Colorful Grid Accent 1" w:uiPriority="73"/>
-    <w:lsdException w:name="Light Shading Accent 2" w:uiPriority="60"/>
-    <w:lsdException w:name="Light List Accent 2" w:uiPriority="61"/>
-    <w:lsdException w:name="Light Grid Accent 2" w:uiPriority="62"/>
-    <w:lsdException w:name="Medium Shading 1 Accent 2" w:uiPriority="63"/>
-    <w:lsdException w:name="Medium Shading 2 Accent 2" w:uiPriority="64"/>
-    <w:lsdException w:name="Medium List 1 Accent 2" w:uiPriority="65"/>
-    <w:lsdException w:name="Medium List 2 Accent 2" w:uiPriority="66"/>
-    <w:lsdException w:name="Medium Grid 1 Accent 2" w:uiPriority="67"/>
-    <w:lsdException w:name="Medium Grid 2 Accent 2" w:uiPriority="68"/>
-    <w:lsdException w:name="Medium Grid 3 Accent 2" w:uiPriority="69"/>
-    <w:lsdException w:name="Dark List Accent 2" w:uiPriority="70"/>
-    <w:lsdException w:name="Colorful Shading Accent 2" w:uiPriority="71"/>
-    <w:lsdException w:name="Colorful List Accent 2" w:uiPriority="72"/>
-    <w:lsdException w:name="Colorful Grid Accent 2" w:uiPriority="73"/>
-    <w:lsdException w:name="Light Shading Accent 3" w:uiPriority="60"/>
-    <w:lsdException w:name="Light List Accent 3" w:uiPriority="61"/>
-    <w:lsdException w:name="Light Grid Accent 3" w:uiPriority="62"/>
-    <w:lsdException w:name="Medium Shading 1 Accent 3" w:uiPriority="63"/>
-    <w:lsdException w:name="Medium Shading 2 Accent 3" w:uiPriority="64"/>
-    <w:lsdException w:name="Medium List 1 Accent 3" w:uiPriority="65"/>
-    <w:lsdException w:name="Medium List 2 Accent 3" w:uiPriority="66"/>
-    <w:lsdException w:name="Medium Grid 1 Accent 3" w:uiPriority="67"/>
-    <w:lsdException w:name="Medium Grid 2 Accent 3" w:uiPriority="68"/>
-    <w:lsdException w:name="Medium Grid 3 Accent 3" w:uiPriority="69"/>
-    <w:lsdException w:name="Dark List Accent 3" w:uiPriority="70"/>
-    <w:lsdException w:name="Colorful Shading Accent 3" w:uiPriority="71"/>
-    <w:lsdException w:name="Colorful List Accent 3" w:uiPriority="72"/>
-    <w:lsdException w:name="Colorful Grid Accent 3" w:uiPriority="73"/>
-    <w:lsdException w:name="Light Shading Accent 4" w:uiPriority="60"/>
-    <w:lsdException w:name="Light List Accent 4" w:uiPriority="61"/>
-    <w:lsdException w:name="Light Grid Accent 4" w:uiPriority="62"/>
-    <w:lsdException w:name="Medium Shading 1 Accent 4" w:uiPriority="63"/>
-    <w:lsdException w:name="Medium Shading 2 Accent 4" w:uiPriority="64"/>
-    <w:lsdException w:name="Medium List 1 Accent 4" w:uiPriority="65"/>
-    <w:lsdException w:name="Medium List 2 Accent 4" w:uiPriority="66"/>
-    <w:lsdException w:name="Medium Grid 1 Accent 4" w:uiPriority="67"/>
-    <w:lsdException w:name="Medium Grid 2 Accent 4" w:uiPriority="68"/>
-    <w:lsdException w:name="Medium Grid 3 Accent 4" w:uiPriority="69"/>
-    <w:lsdException w:name="Dark List Accent 4" w:uiPriority="70"/>
-    <w:lsdException w:name="Colorful Shading Accent 4" w:uiPriority="71"/>
-    <w:lsdException w:name="Colorful List Accent 4" w:uiPriority="72"/>
-    <w:lsdException w:name="Colorful Grid Accent 4" w:uiPriority="73"/>
-    <w:lsdException w:name="Light Shading Accent 5" w:uiPriority="60"/>
-    <w:lsdException w:name="Light List Accent 5" w:uiPriority="61"/>
-    <w:lsdException w:name="Light Grid Accent 5" w:uiPriority="62"/>
-    <w:lsdException w:name="Medium Shading 1 Accent 5" w:uiPriority="63"/>
-    <w:lsdException w:name="Medium Shading 2 Accent 5" w:uiPriority="64"/>
-    <w:lsdException w:name="Medium List 1 Accent 5" w:uiPriority="65"/>
-    <w:lsdException w:name="Medium List 2 Accent 5" w:uiPriority="66"/>
-    <w:lsdException w:name="Medium Grid 1 Accent 5" w:uiPriority="67"/>
-    <w:lsdException w:name="Medium Grid 2 Accent 5" w:uiPriority="68"/>
-    <w:lsdException w:name="Medium Grid 3 Accent 5" w:uiPriority="69"/>
-    <w:lsdException w:name="Dark List Accent 5" w:uiPriority="70"/>
-    <w:lsdException w:name="Colorful Shading Accent 5" w:uiPriority="71"/>
-    <w:lsdException w:name="Colorful List Accent 5" w:uiPriority="72"/>
-    <w:lsdException w:name="Colorful Grid Accent 5" w:uiPriority="73"/>
-    <w:lsdException w:name="Light Shading Accent 6" w:uiPriority="60"/>
-    <w:lsdException w:name="Light List Accent 6" w:uiPriority="61"/>
-    <w:lsdException w:name="Light Grid Accent 6" w:uiPriority="62"/>
-    <w:lsdException w:name="Medium Shading 1 Accent 6" w:uiPriority="63"/>
-    <w:lsdException w:name="Medium Shading 2 Accent 6" w:uiPriority="64"/>
-    <w:lsdException w:name="Medium List 1 Accent 6" w:uiPriority="65"/>
-    <w:lsdException w:name="Medium List 2 Accent 6" w:uiPriority="66"/>
-    <w:lsdException w:name="Medium Grid 1 Accent 6" w:uiPriority="67"/>
-    <w:lsdException w:name="Medium Grid 2 Accent 6" w:uiPriority="68"/>
-    <w:lsdException w:name="Medium Grid 3 Accent 6" w:uiPriority="69"/>
-    <w:lsdException w:name="Dark List Accent 6" w:uiPriority="70"/>
-    <w:lsdException w:name="Colorful Shading Accent 6" w:uiPriority="71"/>
-    <w:lsdException w:name="Colorful List Accent 6" w:uiPriority="72"/>
-    <w:lsdException w:name="Colorful Grid Accent 6" w:uiPriority="73"/>
-    <w:lsdException w:name="Subtle Emphasis" w:uiPriority="19" w:qFormat="1"/>
-    <w:lsdException w:name="Intense Emphasis" w:uiPriority="21" w:qFormat="1"/>
-    <w:lsdException w:name="Subtle Reference" w:uiPriority="31" w:qFormat="1"/>
-    <w:lsdException w:name="Intense Reference" w:uiPriority="32" w:qFormat="1"/>
-    <w:lsdException w:name="Book Title" w:uiPriority="33" w:qFormat="1"/>
-    <w:lsdException w:name="Bibliography" w:semiHidden="1" w:uiPriority="37" w:unhideWhenUsed="1"/>
-    <w:lsdException w:name="TOC Heading" w:semiHidden="1" w:uiPriority="39" w:unhideWhenUsed="1" w:qFormat="1"/>
-    <w:lsdException w:name="Plain Table 1" w:uiPriority="41"/>
-    <w:lsdException w:name="Plain Table 2" w:uiPriority="42"/>
-    <w:lsdException w:name="Plain Table 3" w:uiPriority="43"/>
-    <w:lsdException w:name="Plain Table 4" w:uiPriority="44"/>
-    <w:lsdException w:name="Plain Table 5" w:uiPriority="45"/>
-    <w:lsdException w:name="Grid Table Light" w:uiPriority="40"/>
-    <w:lsdException w:name="Grid Table 1 Light" w:uiPriority="46"/>
-    <w:lsdException w:name="Grid Table 2" w:uiPriority="47"/>
-    <w:lsdException w:name="Grid Table 3" w:uiPriority="48"/>
-    <w:lsdException w:name="Grid Table 4" w:uiPriority="49"/>
-    <w:lsdException w:name="Grid Table 5 Dark" w:uiPriority="50"/>
-    <w:lsdException w:name="Grid Table 6 Colorful" w:uiPriority="51"/>
-    <w:lsdException w:name="Grid Table 7 Colorful" w:uiPriority="52"/>
-    <w:lsdException w:name="Grid Table 1 Light Accent 1" w:uiPriority="46"/>
-    <w:lsdException w:name="Grid Table 2 Accent 1" w:uiPriority="47"/>
-    <w:lsdException w:name="Grid Table 3 Accent 1" w:uiPriority="48"/>
-    <w:lsdException w:name="Grid Table 4 Accent 1" w:uiPriority="49"/>
-    <w:lsdException w:name="Grid Table 5 Dark Accent 1" w:uiPriority="50"/>
-    <w:lsdException w:name="Grid Table 6 Colorful Accent 1" w:uiPriority="51"/>
-    <w:lsdException w:name="Grid Table 7 Colorful Accent 1" w:uiPriority="52"/>
-    <w:lsdException w:name="Grid Table 1 Light Accent 2" w:uiPriority="46"/>
-    <w:lsdException w:name="Grid Table 2 Accent 2" w:uiPriority="47"/>
-    <w:lsdException w:name="Grid Table 3 Accent 2" w:uiPriority="48"/>
-    <w:lsdException w:name="Grid Table 4 Accent 2" w:uiPriority="49"/>
-    <w:lsdException w:name="Grid Table 5 Dark Accent 2" w:uiPriority="50"/>
-    <w:lsdException w:name="Grid Table 6 Colorful Accent 2" w:uiPriority="51"/>
-    <w:lsdException w:name="Grid Table 7 Colorful Accent 2" w:uiPriority="52"/>
-    <w:lsdException w:name="Grid Table 1 Light Accent 3" w:uiPriority="46"/>
-    <w:lsdException w:name="Grid Table 2 Accent 3" w:uiPriority="47"/>
-    <w:lsdException w:name="Grid Table 3 Accent 3" w:uiPriority="48"/>
-    <w:lsdException w:name="Grid Table 4 Accent 3" w:uiPriority="49"/>
-    <w:lsdException w:name="Grid Table 5 Dark Accent 3" w:uiPriority="50"/>
-    <w:lsdException w:name="Grid Table 6 Colorful Accent 3" w:uiPriority="51"/>
-    <w:lsdException w:name="Grid Table 7 Colorful Accent 3" w:uiPriority="52"/>
-    <w:lsdException w:name="Grid Table 1 Light Accent 4" w:uiPriority="46"/>
-    <w:lsdException w:name="Grid Table 2 Accent 4" w:uiPriority="47"/>
-    <w:lsdException w:name="Grid Table 3 Accent 4" w:uiPriority="48"/>
-    <w:lsdException w:name="Grid Table 4 Accent 4" w:uiPriority="49"/>
-    <w:lsdException w:name="Grid Table 5 Dark Accent 4" w:uiPriority="50"/>
-    <w:lsdException w:name="Grid Table 6 Colorful Accent 4" w:uiPriority="51"/>
-    <w:lsdException w:name="Grid Table 7 Colorful Accent 4" w:uiPriority="52"/>
-    <w:lsdException w:name="Grid Table 1 Light Accent 5" w:uiPriority="46"/>
-    <w:lsdException w:name="Grid Table 2 Accent 5" w:uiPriority="47"/>
-    <w:lsdException w:name="Grid Table 3 Accent 5" w:uiPriority="48"/>
-    <w:lsdException w:name="Grid Table 4 Accent 5" w:uiPriority="49"/>
-    <w:lsdException w:name="Grid Table 5 Dark Accent 5" w:uiPriority="50"/>
-    <w:lsdException w:name="Grid Table 6 Colorful Accent 5" w:uiPriority="51"/>
-    <w:lsdException w:name="Grid Table 7 Colorful Accent 5" w:uiPriority="52"/>
-    <w:lsdException w:name="Grid Table 1 Light Accent 6" w:uiPriority="46"/>
-    <w:lsdException w:name="Grid Table 2 Accent 6" w:uiPriority="47"/>
-    <w:lsdException w:name="Grid Table 3 Accent 6" w:uiPriority="48"/>
-    <w:lsdException w:name="Grid Table 4 Accent 6" w:uiPriority="49"/>
-    <w:lsdException w:name="Grid Table 5 Dark Accent 6" w:uiPriority="50"/>
-    <w:lsdException w:name="Grid Table 6 Colorful Accent 6" w:uiPriority="51"/>
-    <w:lsdException w:name="Grid Table 7 Colorful Accent 6" w:uiPriority="52"/>
-    <w:lsdException w:name="List Table 1 Light" w:uiPriority="46"/>
-    <w:lsdException w:name="List Table 2" w:uiPriority="47"/>
-    <w:lsdException w:name="List Table 3" w:uiPriority="48"/>
-    <w:lsdException w:name="List Table 4" w:uiPriority="49"/>
-    <w:lsdException w:name="List Table 5 Dark" w:uiPriority="50"/>
-    <w:lsdException w:name="List Table 6 Colorful" w:uiPriority="51"/>
-    <w:lsdException w:name="List Table 7 Colorful" w:uiPriority="52"/>
-    <w:lsdException w:name="List Table 1 Light Accent 1" w:uiPriority="46"/>
-    <w:lsdException w:name="List Table 2 Accent 1" w:uiPriority="47"/>
-    <w:lsdException w:name="List Table 3 Accent 1" w:uiPriority="48"/>
-    <w:lsdException w:name="List Table 4 Accent 1" w:uiPriority="49"/>
-    <w:lsdException w:name="List Table 5 Dark Accent 1" w:uiPriority="50"/>
-    <w:lsdException w:name="List Table 6 Colorful Accent 1" w:uiPriority="51"/>
-    <w:lsdException w:name="List Table 7 Colorful Accent 1" w:uiPriority="52"/>
-    <w:lsdException w:name="List Table 1 Light Accent 2" w:uiPriority="46"/>
-    <w:lsdException w:name="List Table 2 Accent 2" w:uiPriority="47"/>
-    <w:lsdException w:name="List Table 3 Accent 2" w:uiPriority="48"/>
-    <w:lsdException w:name="List Table 4 Accent 2" w:uiPriority="49"/>
-    <w:lsdException w:name="List Table 5 Dark Accent 2" w:uiPriority="50"/>
-    <w:lsdException w:name="List Table 6 Colorful Accent 2" w:uiPriority="51"/>
-    <w:lsdException w:name="List Table 7 Colorful Accent 2" w:uiPriority="52"/>
-    <w:lsdException w:name="List Table 1 Light Accent 3" w:uiPriority="46"/>
-    <w:lsdException w:name="List Table 2 Accent 3" w:uiPriority="47"/>
-    <w:lsdException w:name="List Table 3 Accent 3" w:uiPriority="48"/>
-    <w:lsdException w:name="List Table 4 Accent 3" w:uiPriority="49"/>
-    <w:lsdException w:name="List Table 5 Dark Accent 3" w:uiPriority="50"/>
-    <w:lsdException w:name="List Table 6 Colorful Accent 3" w:uiPriority="51"/>
-    <w:lsdException w:name="List Table 7 Colorful Accent 3" w:uiPriority="52"/>
-    <w:lsdException w:name="List Table 1 Light Accent 4" w:uiPriority="46"/>
-    <w:lsdException w:name="List Table 2 Accent 4" w:uiPriority="47"/>
-    <w:lsdException w:name="List Table 3 Accent 4" w:uiPriority="48"/>
-    <w:lsdException w:name="List Table 4 Accent 4" w:uiPriority="49"/>
-    <w:lsdException w:name="List Table 5 Dark Accent 4" w:uiPriority="50"/>
-    <w:lsdException w:name="List Table 6 Colorful Accent 4" w:uiPriority="51"/>
-    <w:lsdException w:name="List Table 7 Colorful Accent 4" w:uiPriority="52"/>
-    <w:lsdException w:name="List Table 1 Light Accent 5" w:uiPriority="46"/>
-    <w:lsdException w:name="List Table 2 Accent 5" w:uiPriority="47"/>
-    <w:lsdException w:name="List Table 3 Accent 5" w:uiPriority="48"/>
-    <w:lsdException w:name="List Table 4 Accent 5" w:uiPriority="49"/>
-    <w:lsdException w:name="List Table 5 Dark Accent 5" w:uiPriority="50"/>
-    <w:lsdException w:name="List Table 6 Colorful Accent 5" w:uiPriority="51"/>
-    <w:lsdException w:name="List Table 7 Colorful Accent 5" w:uiPriority="52"/>
-    <w:lsdException w:name="List Table 1 Light Accent 6" w:uiPriority="46"/>
-    <w:lsdException w:name="List Table 2 Accent 6" w:uiPriority="47"/>
-    <w:lsdException w:name="List Table 3 Accent 6" w:uiPriority="48"/>
-    <w:lsdException w:name="List Table 4 Accent 6" w:uiPriority="49"/>
-    <w:lsdException w:name="List Table 5 Dark Accent 6" w:uiPriority="50"/>
-    <w:lsdException w:name="List Table 6 Colorful Accent 6" w:uiPriority="51"/>
-    <w:lsdException w:name="List Table 7 Colorful Accent 6" w:uiPriority="52"/>
+  <w:latentStyles w:defLockedState="0" w:defUIPriority="99" w:defSemiHidden="1" w:defUnhideWhenUsed="1" w:defQFormat="0" w:count="267">
+    <w:lsdException w:name="Normal" w:semiHidden="0" w:uiPriority="0" w:unhideWhenUsed="0" w:qFormat="1"/>
+    <w:lsdException w:name="heading 1" w:semiHidden="0" w:uiPriority="0" w:unhideWhenUsed="0" w:qFormat="1"/>
+    <w:lsdException w:name="heading 2" w:uiPriority="0" w:qFormat="1"/>
+    <w:lsdException w:name="heading 3" w:uiPriority="9" w:qFormat="1"/>
+    <w:lsdException w:name="heading 4" w:uiPriority="9" w:qFormat="1"/>
+    <w:lsdException w:name="heading 5" w:uiPriority="9" w:qFormat="1"/>
+    <w:lsdException w:name="heading 6" w:uiPriority="9" w:qFormat="1"/>
+    <w:lsdException w:name="heading 7" w:uiPriority="9" w:qFormat="1"/>
+    <w:lsdException w:name="heading 8" w:uiPriority="9" w:qFormat="1"/>
+    <w:lsdException w:name="heading 9" w:uiPriority="9" w:qFormat="1"/>
+    <w:lsdException w:name="toc 1" w:uiPriority="39" w:qFormat="1"/>
+    <w:lsdException w:name="toc 2" w:uiPriority="39" w:qFormat="1"/>
+    <w:lsdException w:name="toc 3" w:uiPriority="39" w:qFormat="1"/>
+    <w:lsdException w:name="toc 4" w:uiPriority="39"/>
+    <w:lsdException w:name="toc 5" w:uiPriority="39"/>
+    <w:lsdException w:name="toc 6" w:uiPriority="39"/>
+    <w:lsdException w:name="toc 7" w:uiPriority="39"/>
+    <w:lsdException w:name="toc 8" w:uiPriority="39"/>
+    <w:lsdException w:name="toc 9" w:uiPriority="39"/>
+    <w:lsdException w:name="caption" w:uiPriority="35" w:qFormat="1"/>
+    <w:lsdException w:name="Title" w:semiHidden="0" w:uiPriority="10" w:unhideWhenUsed="0" w:qFormat="1"/>
+    <w:lsdException w:name="Default Paragraph Font" w:uiPriority="1"/>
+    <w:lsdException w:name="Subtitle" w:semiHidden="0" w:uiPriority="11" w:unhideWhenUsed="0" w:qFormat="1"/>
+    <w:lsdException w:name="Strong" w:semiHidden="0" w:uiPriority="22" w:unhideWhenUsed="0" w:qFormat="1"/>
+    <w:lsdException w:name="Emphasis" w:semiHidden="0" w:uiPriority="20" w:unhideWhenUsed="0" w:qFormat="1"/>
+    <w:lsdException w:name="Table Grid" w:semiHidden="0" w:uiPriority="59" w:unhideWhenUsed="0"/>
+    <w:lsdException w:name="Placeholder Text" w:unhideWhenUsed="0"/>
+    <w:lsdException w:name="No Spacing" w:semiHidden="0" w:uiPriority="1" w:unhideWhenUsed="0" w:qFormat="1"/>
+    <w:lsdException w:name="Light Shading" w:semiHidden="0" w:uiPriority="60" w:unhideWhenUsed="0"/>
+    <w:lsdException w:name="Light List" w:semiHidden="0" w:uiPriority="61" w:unhideWhenUsed="0"/>
+    <w:lsdException w:name="Light Grid" w:semiHidden="0" w:uiPriority="62" w:unhideWhenUsed="0"/>
+    <w:lsdException w:name="Medium Shading 1" w:semiHidden="0" w:uiPriority="63" w:unhideWhenUsed="0"/>
+    <w:lsdException w:name="Medium Shading 2" w:semiHidden="0" w:uiPriority="64" w:unhideWhenUsed="0"/>
+    <w:lsdException w:name="Medium List 1" w:semiHidden="0" w:uiPriority="65" w:unhideWhenUsed="0"/>
+    <w:lsdException w:name="Medium List 2" w:semiHidden="0" w:uiPriority="66" w:unhideWhenUsed="0"/>
+    <w:lsdException w:name="Medium Grid 1" w:semiHidden="0" w:uiPriority="67" w:unhideWhenUsed="0"/>
+    <w:lsdException w:name="Medium Grid 2" w:semiHidden="0" w:uiPriority="68" w:unhideWhenUsed="0"/>
+    <w:lsdException w:name="Medium Grid 3" w:semiHidden="0" w:uiPriority="69" w:unhideWhenUsed="0"/>
+    <w:lsdException w:name="Dark List" w:semiHidden="0" w:uiPriority="70" w:unhideWhenUsed="0"/>
+    <w:lsdException w:name="Colorful Shading" w:semiHidden="0" w:uiPriority="71" w:unhideWhenUsed="0"/>
+    <w:lsdException w:name="Colorful List" w:semiHidden="0" w:uiPriority="72" w:unhideWhenUsed="0"/>
+    <w:lsdException w:name="Colorful Grid" w:semiHidden="0" w:uiPriority="73" w:unhideWhenUsed="0"/>
+    <w:lsdException w:name="Light Shading Accent 1" w:semiHidden="0" w:uiPriority="60" w:unhideWhenUsed="0"/>
+    <w:lsdException w:name="Light List Accent 1" w:semiHidden="0" w:uiPriority="61" w:unhideWhenUsed="0"/>
+    <w:lsdException w:name="Light Grid Accent 1" w:semiHidden="0" w:uiPriority="62" w:unhideWhenUsed="0"/>
+    <w:lsdException w:name="Medium Shading 1 Accent 1" w:semiHidden="0" w:uiPriority="63" w:unhideWhenUsed="0"/>
+    <w:lsdException w:name="Medium Shading 2 Accent 1" w:semiHidden="0" w:uiPriority="64" w:unhideWhenUsed="0"/>
+    <w:lsdException w:name="Medium List 1 Accent 1" w:semiHidden="0" w:uiPriority="65" w:unhideWhenUsed="0"/>
+    <w:lsdException w:name="Revision" w:unhideWhenUsed="0"/>
+    <w:lsdException w:name="List Paragraph" w:semiHidden="0" w:uiPriority="34" w:unhideWhenUsed="0" w:qFormat="1"/>
+    <w:lsdException w:name="Quote" w:semiHidden="0" w:uiPriority="29" w:unhideWhenUsed="0" w:qFormat="1"/>
+    <w:lsdException w:name="Intense Quote" w:semiHidden="0" w:uiPriority="30" w:unhideWhenUsed="0" w:qFormat="1"/>
+    <w:lsdException w:name="Medium List 2 Accent 1" w:semiHidden="0" w:uiPriority="66" w:unhideWhenUsed="0"/>
+    <w:lsdException w:name="Medium Grid 1 Accent 1" w:semiHidden="0" w:uiPriority="67" w:unhideWhenUsed="0"/>
+    <w:lsdException w:name="Medium Grid 2 Accent 1" w:semiHidden="0" w:uiPriority="68" w:unhideWhenUsed="0"/>
+    <w:lsdException w:name="Medium Grid 3 Accent 1" w:semiHidden="0" w:uiPriority="69" w:unhideWhenUsed="0"/>
+    <w:lsdException w:name="Dark List Accent 1" w:semiHidden="0" w:uiPriority="70" w:unhideWhenUsed="0"/>
+    <w:lsdException w:name="Colorful Shading Accent 1" w:semiHidden="0" w:uiPriority="71" w:unhideWhenUsed="0"/>
+    <w:lsdException w:name="Colorful List Accent 1" w:semiHidden="0" w:uiPriority="72" w:unhideWhenUsed="0"/>
+    <w:lsdException w:name="Colorful Grid Accent 1" w:semiHidden="0" w:uiPriority="73" w:unhideWhenUsed="0"/>
+    <w:lsdException w:name="Light Shading Accent 2" w:semiHidden="0" w:uiPriority="60" w:unhideWhenUsed="0"/>
+    <w:lsdException w:name="Light List Accent 2" w:semiHidden="0" w:uiPriority="61" w:unhideWhenUsed="0"/>
+    <w:lsdException w:name="Light Grid Accent 2" w:semiHidden="0" w:uiPriority="62" w:unhideWhenUsed="0"/>
+    <w:lsdException w:name="Medium Shading 1 Accent 2" w:semiHidden="0" w:uiPriority="63" w:unhideWhenUsed="0"/>
+    <w:lsdException w:name="Medium Shading 2 Accent 2" w:semiHidden="0" w:uiPriority="64" w:unhideWhenUsed="0"/>
+    <w:lsdException w:name="Medium List 1 Accent 2" w:semiHidden="0" w:uiPriority="65" w:unhideWhenUsed="0"/>
+    <w:lsdException w:name="Medium List 2 Accent 2" w:semiHidden="0" w:uiPriority="66" w:unhideWhenUsed="0"/>
+    <w:lsdException w:name="Medium Grid 1 Accent 2" w:semiHidden="0" w:uiPriority="67" w:unhideWhenUsed="0"/>
+    <w:lsdException w:name="Medium Grid 2 Accent 2" w:semiHidden="0" w:uiPriority="68" w:unhideWhenUsed="0"/>
+    <w:lsdException w:name="Medium Grid 3 Accent 2" w:semiHidden="0" w:uiPriority="69" w:unhideWhenUsed="0"/>
+    <w:lsdException w:name="Dark List Accent 2" w:semiHidden="0" w:uiPriority="70" w:unhideWhenUsed="0"/>
+    <w:lsdException w:name="Colorful Shading Accent 2" w:semiHidden="0" w:uiPriority="71" w:unhideWhenUsed="0"/>
+    <w:lsdException w:name="Colorful List Accent 2" w:semiHidden="0" w:uiPriority="72" w:unhideWhenUsed="0"/>
+    <w:lsdException w:name="Colorful Grid Accent 2" w:semiHidden="0" w:uiPriority="73" w:unhideWhenUsed="0"/>
+    <w:lsdException w:name="Light Shading Accent 3" w:semiHidden="0" w:uiPriority="60" w:unhideWhenUsed="0"/>
+    <w:lsdException w:name="Light List Accent 3" w:semiHidden="0" w:uiPriority="61" w:unhideWhenUsed="0"/>
+    <w:lsdException w:name="Light Grid Accent 3" w:semiHidden="0" w:uiPriority="62" w:unhideWhenUsed="0"/>
+    <w:lsdException w:name="Medium Shading 1 Accent 3" w:semiHidden="0" w:uiPriority="63" w:unhideWhenUsed="0"/>
+    <w:lsdException w:name="Medium Shading 2 Accent 3" w:semiHidden="0" w:uiPriority="64" w:unhideWhenUsed="0"/>
+    <w:lsdException w:name="Medium List 1 Accent 3" w:semiHidden="0" w:uiPriority="65" w:unhideWhenUsed="0"/>
+    <w:lsdException w:name="Medium List 2 Accent 3" w:semiHidden="0" w:uiPriority="66" w:unhideWhenUsed="0"/>
+    <w:lsdException w:name="Medium Grid 1 Accent 3" w:semiHidden="0" w:uiPriority="67" w:unhideWhenUsed="0"/>
+    <w:lsdException w:name="Medium Grid 2 Accent 3" w:semiHidden="0" w:uiPriority="68" w:unhideWhenUsed="0"/>
+    <w:lsdException w:name="Medium Grid 3 Accent 3" w:semiHidden="0" w:uiPriority="69" w:unhideWhenUsed="0"/>
+    <w:lsdException w:name="Dark List Accent 3" w:semiHidden="0" w:uiPriority="70" w:unhideWhenUsed="0"/>
+    <w:lsdException w:name="Colorful Shading Accent 3" w:semiHidden="0" w:uiPriority="71" w:unhideWhenUsed="0"/>
+    <w:lsdException w:name="Colorful List Accent 3" w:semiHidden="0" w:uiPriority="72" w:unhideWhenUsed="0"/>
+    <w:lsdException w:name="Colorful Grid Accent 3" w:semiHidden="0" w:uiPriority="73" w:unhideWhenUsed="0"/>
+    <w:lsdException w:name="Light Shading Accent 4" w:semiHidden="0" w:uiPriority="60" w:unhideWhenUsed="0"/>
+    <w:lsdException w:name="Light List Accent 4" w:semiHidden="0" w:uiPriority="61" w:unhideWhenUsed="0"/>
+    <w:lsdException w:name="Light Grid Accent 4" w:semiHidden="0" w:uiPriority="62" w:unhideWhenUsed="0"/>
+    <w:lsdException w:name="Medium Shading 1 Accent 4" w:semiHidden="0" w:uiPriority="63" w:unhideWhenUsed="0"/>
+    <w:lsdException w:name="Medium Shading 2 Accent 4" w:semiHidden="0" w:uiPriority="64" w:unhideWhenUsed="0"/>
+    <w:lsdException w:name="Medium List 1 Accent 4" w:semiHidden="0" w:uiPriority="65" w:unhideWhenUsed="0"/>
+    <w:lsdException w:name="Medium List 2 Accent 4" w:semiHidden="0" w:uiPriority="66" w:unhideWhenUsed="0"/>
+    <w:lsdException w:name="Medium Grid 1 Accent 4" w:semiHidden="0" w:uiPriority="67" w:unhideWhenUsed="0"/>
+    <w:lsdException w:name="Medium Grid 2 Accent 4" w:semiHidden="0" w:uiPriority="68" w:unhideWhenUsed="0"/>
+    <w:lsdException w:name="Medium Grid 3 Accent 4" w:semiHidden="0" w:uiPriority="69" w:unhideWhenUsed="0"/>
+    <w:lsdException w:name="Dark List Accent 4" w:semiHidden="0" w:uiPriority="70" w:unhideWhenUsed="0"/>
+    <w:lsdException w:name="Colorful Shading Accent 4" w:semiHidden="0" w:uiPriority="71" w:unhideWhenUsed="0"/>
+    <w:lsdException w:name="Colorful List Accent 4" w:semiHidden="0" w:uiPriority="72" w:unhideWhenUsed="0"/>
+    <w:lsdException w:name="Colorful Grid Accent 4" w:semiHidden="0" w:uiPriority="73" w:unhideWhenUsed="0"/>
+    <w:lsdException w:name="Light Shading Accent 5" w:semiHidden="0" w:uiPriority="60" w:unhideWhenUsed="0"/>
+    <w:lsdException w:name="Light List Accent 5" w:semiHidden="0" w:uiPriority="61" w:unhideWhenUsed="0"/>
+    <w:lsdException w:name="Light Grid Accent 5" w:semiHidden="0" w:uiPriority="62" w:unhideWhenUsed="0"/>
+    <w:lsdException w:name="Medium Shading 1 Accent 5" w:semiHidden="0" w:uiPriority="63" w:unhideWhenUsed="0"/>
+    <w:lsdException w:name="Medium Shading 2 Accent 5" w:semiHidden="0" w:uiPriority="64" w:unhideWhenUsed="0"/>
+    <w:lsdException w:name="Medium List 1 Accent 5" w:semiHidden="0" w:uiPriority="65" w:unhideWhenUsed="0"/>
+    <w:lsdException w:name="Medium List 2 Accent 5" w:semiHidden="0" w:uiPriority="66" w:unhideWhenUsed="0"/>
+    <w:lsdException w:name="Medium Grid 1 Accent 5" w:semiHidden="0" w:uiPriority="67" w:unhideWhenUsed="0"/>
+    <w:lsdException w:name="Medium Grid 2 Accent 5" w:semiHidden="0" w:uiPriority="68" w:unhideWhenUsed="0"/>
+    <w:lsdException w:name="Medium Grid 3 Accent 5" w:semiHidden="0" w:uiPriority="69" w:unhideWhenUsed="0"/>
+    <w:lsdException w:name="Dark List Accent 5" w:semiHidden="0" w:uiPriority="70" w:unhideWhenUsed="0"/>
+    <w:lsdException w:name="Colorful Shading Accent 5" w:semiHidden="0" w:uiPriority="71" w:unhideWhenUsed="0"/>
+    <w:lsdException w:name="Colorful List Accent 5" w:semiHidden="0" w:uiPriority="72" w:unhideWhenUsed="0"/>
+    <w:lsdException w:name="Colorful Grid Accent 5" w:semiHidden="0" w:uiPriority="73" w:unhideWhenUsed="0"/>
+    <w:lsdException w:name="Light Shading Accent 6" w:semiHidden="0" w:uiPriority="60" w:unhideWhenUsed="0"/>
+    <w:lsdException w:name="Light List Accent 6" w:semiHidden="0" w:uiPriority="61" w:unhideWhenUsed="0"/>
+    <w:lsdException w:name="Light Grid Accent 6" w:semiHidden="0" w:uiPriority="62" w:unhideWhenUsed="0"/>
+    <w:lsdException w:name="Medium Shading 1 Accent 6" w:semiHidden="0" w:uiPriority="63" w:unhideWhenUsed="0"/>
+    <w:lsdException w:name="Medium Shading 2 Accent 6" w:semiHidden="0" w:uiPriority="64" w:unhideWhenUsed="0"/>
+    <w:lsdException w:name="Medium List 1 Accent 6" w:semiHidden="0" w:uiPriority="65" w:unhideWhenUsed="0"/>
+    <w:lsdException w:name="Medium List 2 Accent 6" w:semiHidden="0" w:uiPriority="66" w:unhideWhenUsed="0"/>
+    <w:lsdException w:name="Medium Grid 1 Accent 6" w:semiHidden="0" w:uiPriority="67" w:unhideWhenUsed="0"/>
+    <w:lsdException w:name="Medium Grid 2 Accent 6" w:semiHidden="0" w:uiPriority="68" w:unhideWhenUsed="0"/>
+    <w:lsdException w:name="Medium Grid 3 Accent 6" w:semiHidden="0" w:uiPriority="69" w:unhideWhenUsed="0"/>
+    <w:lsdException w:name="Dark List Accent 6" w:semiHidden="0" w:uiPriority="70" w:unhideWhenUsed="0"/>
+    <w:lsdException w:name="Colorful Shading Accent 6" w:semiHidden="0" w:uiPriority="71" w:unhideWhenUsed="0"/>
+    <w:lsdException w:name="Colorful List Accent 6" w:semiHidden="0" w:uiPriority="72" w:unhideWhenUsed="0"/>
+    <w:lsdException w:name="Colorful Grid Accent 6" w:semiHidden="0" w:uiPriority="73" w:unhideWhenUsed="0"/>
+    <w:lsdException w:name="Subtle Emphasis" w:semiHidden="0" w:uiPriority="19" w:unhideWhenUsed="0" w:qFormat="1"/>
+    <w:lsdException w:name="Intense Emphasis" w:semiHidden="0" w:uiPriority="21" w:unhideWhenUsed="0" w:qFormat="1"/>
+    <w:lsdException w:name="Subtle Reference" w:semiHidden="0" w:uiPriority="31" w:unhideWhenUsed="0" w:qFormat="1"/>
+    <w:lsdException w:name="Intense Reference" w:semiHidden="0" w:uiPriority="32" w:unhideWhenUsed="0" w:qFormat="1"/>
+    <w:lsdException w:name="Book Title" w:semiHidden="0" w:uiPriority="33" w:unhideWhenUsed="0" w:qFormat="1"/>
+    <w:lsdException w:name="Bibliography" w:uiPriority="37"/>
+    <w:lsdException w:name="TOC Heading" w:uiPriority="39" w:qFormat="1"/>
   </w:latentStyles>
   <w:style w:type="paragraph" w:default="1" w:styleId="Normal">
     <w:name w:val="Normal"/>
@@ -9194,6 +9520,7 @@
     <w:uiPriority w:val="99"/>
     <w:semiHidden/>
     <w:unhideWhenUsed/>
+    <w:qFormat/>
     <w:tblPr>
       <w:tblInd w:w="0" w:type="dxa"/>
       <w:tblCellMar>
@@ -9748,11 +10075,11 @@
     <w:qFormat/>
     <w:rsid w:val="005F60BA"/>
   </w:style>
-  <w:style w:type="paragraph" w:styleId="Puesto">
+  <w:style w:type="paragraph" w:styleId="Ttulo">
     <w:name w:val="Title"/>
     <w:basedOn w:val="Normal"/>
     <w:next w:val="Normal"/>
-    <w:link w:val="PuestoCar"/>
+    <w:link w:val="TtuloCar"/>
     <w:uiPriority w:val="10"/>
     <w:qFormat/>
     <w:rsid w:val="009A3173"/>
@@ -9772,10 +10099,10 @@
       <w:szCs w:val="52"/>
     </w:rPr>
   </w:style>
-  <w:style w:type="character" w:customStyle="1" w:styleId="PuestoCar">
-    <w:name w:val="Puesto Car"/>
+  <w:style w:type="character" w:customStyle="1" w:styleId="TtuloCar">
+    <w:name w:val="Título Car"/>
     <w:basedOn w:val="Fuentedeprrafopredeter"/>
-    <w:link w:val="Puesto"/>
+    <w:link w:val="Ttulo"/>
     <w:uiPriority w:val="10"/>
     <w:rsid w:val="009A3173"/>
     <w:rPr>
@@ -9789,7 +10116,7 @@
   </w:style>
   <w:style w:type="paragraph" w:customStyle="1" w:styleId="PSI-Ttulo">
     <w:name w:val="PSI - Título"/>
-    <w:basedOn w:val="Puesto"/>
+    <w:basedOn w:val="Ttulo"/>
     <w:autoRedefine/>
     <w:qFormat/>
     <w:rsid w:val="009A3173"/>
@@ -10199,7 +10526,7 @@
 </file>
 
 <file path=customXml/itemProps2.xml><?xml version="1.0" encoding="utf-8"?>
-<ds:datastoreItem xmlns:ds="http://schemas.openxmlformats.org/officeDocument/2006/customXml" ds:itemID="{39DEC9B2-4385-4966-B898-53665BBCDA02}">
+<ds:datastoreItem xmlns:ds="http://schemas.openxmlformats.org/officeDocument/2006/customXml" ds:itemID="{F46DBA46-ADC0-42C8-BB29-6AE5A07C7DC4}">
   <ds:schemaRefs>
     <ds:schemaRef ds:uri="http://schemas.openxmlformats.org/officeDocument/2006/bibliography"/>
   </ds:schemaRefs>

</xml_diff>